<commit_message>
Adding Tuesday's class links to exam reading doc
</commit_message>
<xml_diff>
--- a/_BackendExamReadingList.docx
+++ b/_BackendExamReadingList.docx
@@ -109,7 +109,25 @@
           <w:iCs/>
           <w:lang w:val="en-US"/>
         </w:rPr>
-        <w:t xml:space="preserve"> Either look at them before project work or during, and also after the work while reflecting upon the project.</w:t>
+        <w:t xml:space="preserve"> Either look at them before project work or during, </w:t>
+      </w:r>
+      <w:proofErr w:type="gramStart"/>
+      <w:r>
+        <w:rPr>
+          <w:i/>
+          <w:iCs/>
+          <w:lang w:val="en-US"/>
+        </w:rPr>
+        <w:t>and also</w:t>
+      </w:r>
+      <w:proofErr w:type="gramEnd"/>
+      <w:r>
+        <w:rPr>
+          <w:i/>
+          <w:iCs/>
+          <w:lang w:val="en-US"/>
+        </w:rPr>
+        <w:t xml:space="preserve"> after the work while reflecting upon the project.</w:t>
       </w:r>
     </w:p>
     <w:p>
@@ -185,7 +203,21 @@
         <w:rPr>
           <w:lang w:val="en-US"/>
         </w:rPr>
-        <w:t>. Server means here the whole backend, e.g. two computers: app server + db server</w:t>
+        <w:t xml:space="preserve">. Server means here the whole backend, e.g. two computers: app server + </w:t>
+      </w:r>
+      <w:proofErr w:type="spellStart"/>
+      <w:r>
+        <w:rPr>
+          <w:lang w:val="en-US"/>
+        </w:rPr>
+        <w:t>db</w:t>
+      </w:r>
+      <w:proofErr w:type="spellEnd"/>
+      <w:r>
+        <w:rPr>
+          <w:lang w:val="en-US"/>
+        </w:rPr>
+        <w:t xml:space="preserve"> server</w:t>
       </w:r>
       <w:r>
         <w:rPr>
@@ -336,148 +368,23 @@
           <w:lang w:val="en-US"/>
         </w:rPr>
       </w:pPr>
-    </w:p>
-    <w:p>
-      <w:pPr>
-        <w:rPr>
-          <w:color w:val="FF0000"/>
-          <w:lang w:val="en-US"/>
-        </w:rPr>
-      </w:pPr>
-      <w:r>
-        <w:rPr>
-          <w:color w:val="FF0000"/>
-          <w:lang w:val="en-US"/>
-        </w:rPr>
-        <w:t>2020-11-16 we stopped here</w:t>
-      </w:r>
-      <w:r>
-        <w:rPr>
-          <w:color w:val="FF0000"/>
-          <w:lang w:val="en-US"/>
-        </w:rPr>
-        <w:t xml:space="preserve"> or earlier (</w:t>
-      </w:r>
-      <w:r>
-        <w:rPr>
-          <w:b/>
-          <w:bCs/>
-          <w:color w:val="FF0000"/>
-          <w:lang w:val="en-US"/>
-        </w:rPr>
-        <w:t>TODO</w:t>
-      </w:r>
-      <w:r>
-        <w:rPr>
-          <w:color w:val="FF0000"/>
-          <w:lang w:val="en-US"/>
-        </w:rPr>
-        <w:t xml:space="preserve">: </w:t>
-      </w:r>
-      <w:r>
-        <w:rPr>
-          <w:color w:val="FF0000"/>
-          <w:lang w:val="en-US"/>
-        </w:rPr>
-        <w:t xml:space="preserve">This </w:t>
-      </w:r>
-      <w:r>
-        <w:rPr>
-          <w:color w:val="FF0000"/>
-          <w:lang w:val="en-US"/>
-        </w:rPr>
-        <w:t>marker</w:t>
-      </w:r>
-      <w:r>
-        <w:rPr>
-          <w:color w:val="FF0000"/>
-          <w:lang w:val="en-US"/>
-        </w:rPr>
-        <w:t xml:space="preserve"> is moved</w:t>
-      </w:r>
-      <w:r>
-        <w:rPr>
-          <w:color w:val="FF0000"/>
+      <w:r>
+        <w:rPr>
+          <w:lang w:val="en-US"/>
+        </w:rPr>
+        <w:t xml:space="preserve">2020-11-16 </w:t>
+      </w:r>
+      <w:r>
+        <w:rPr>
+          <w:lang w:val="en-US"/>
+        </w:rPr>
+        <w:t>stop</w:t>
+      </w:r>
+      <w:r>
+        <w:rPr>
           <w:lang w:val="en-US"/>
         </w:rPr>
         <w:t xml:space="preserve"> </w:t>
-      </w:r>
-      <w:r>
-        <w:rPr>
-          <w:color w:val="FF0000"/>
-          <w:lang w:val="en-US"/>
-        </w:rPr>
-        <w:t>after the</w:t>
-      </w:r>
-      <w:r>
-        <w:rPr>
-          <w:color w:val="FF0000"/>
-          <w:lang w:val="en-US"/>
-        </w:rPr>
-        <w:t xml:space="preserve"> last handled topic </w:t>
-      </w:r>
-      <w:r>
-        <w:rPr>
-          <w:color w:val="FF0000"/>
-          <w:lang w:val="en-US"/>
-        </w:rPr>
-        <w:t xml:space="preserve">of </w:t>
-      </w:r>
-      <w:r>
-        <w:rPr>
-          <w:color w:val="FF0000"/>
-          <w:lang w:val="en-US"/>
-        </w:rPr>
-        <w:t xml:space="preserve">each </w:t>
-      </w:r>
-      <w:r>
-        <w:rPr>
-          <w:color w:val="FF0000"/>
-          <w:lang w:val="en-US"/>
-        </w:rPr>
-        <w:t xml:space="preserve">class </w:t>
-      </w:r>
-      <w:r>
-        <w:rPr>
-          <w:color w:val="FF0000"/>
-          <w:lang w:val="en-US"/>
-        </w:rPr>
-        <w:t>day!).</w:t>
-      </w:r>
-      <w:r>
-        <w:rPr>
-          <w:color w:val="FF0000"/>
-          <w:lang w:val="en-US"/>
-        </w:rPr>
-        <w:t xml:space="preserve"> Continues with </w:t>
-      </w:r>
-      <w:r>
-        <w:rPr>
-          <w:color w:val="FF0000"/>
-          <w:lang w:val="en-US"/>
-        </w:rPr>
-        <w:t xml:space="preserve">a lot </w:t>
-      </w:r>
-      <w:r>
-        <w:rPr>
-          <w:color w:val="FF0000"/>
-          <w:lang w:val="en-US"/>
-        </w:rPr>
-        <w:t>more file</w:t>
-      </w:r>
-      <w:r>
-        <w:rPr>
-          <w:color w:val="FF0000"/>
-          <w:lang w:val="en-US"/>
-        </w:rPr>
-        <w:t>s and topics</w:t>
-      </w:r>
-      <w:r>
-        <w:rPr>
-          <w:color w:val="FF0000"/>
-          <w:lang w:val="en-US"/>
-        </w:rPr>
-        <w:t xml:space="preserve"> later!</w:t>
       </w:r>
     </w:p>
     <w:p>
@@ -495,16 +402,229 @@
         <w:rPr>
           <w:lang w:val="en-US"/>
         </w:rPr>
-        <w:t>An example of some of the steps that might happen while defining, designing and building backends. A bit similar to our case, but remember that there are no two companies, often no two projects even that would be the same. This is again tool for organizing the thoughts, and to gather some of the needed skills in a step list.</w:t>
-      </w:r>
-    </w:p>
-    <w:p>
-      <w:pPr>
-        <w:rPr>
+        <w:t xml:space="preserve">Important points about test data. </w:t>
+      </w:r>
+      <w:proofErr w:type="gramStart"/>
+      <w:r>
+        <w:rPr>
+          <w:lang w:val="en-US"/>
+        </w:rPr>
+        <w:t>It’s</w:t>
+      </w:r>
+      <w:proofErr w:type="gramEnd"/>
+      <w:r>
+        <w:rPr>
+          <w:lang w:val="en-US"/>
+        </w:rPr>
+        <w:t xml:space="preserve"> important e.g. for the programmer or a UX evaluator</w:t>
+      </w:r>
+      <w:r>
+        <w:rPr>
+          <w:lang w:val="en-US"/>
+        </w:rPr>
+        <w:t>.</w:t>
+      </w:r>
+    </w:p>
+    <w:p>
+      <w:pPr>
+        <w:rPr>
+          <w:color w:val="FF0000"/>
           <w:lang w:val="en-US"/>
         </w:rPr>
       </w:pPr>
       <w:hyperlink r:id="rId8" w:history="1">
+        <w:r>
+          <w:rPr>
+            <w:rStyle w:val="Hyperlink"/>
+            <w:lang w:val="en-US"/>
+          </w:rPr>
+          <w:t>https://github.com/valju/docs_database_design/blob/master/TestData_Creation_ImportantToKnow.pdf</w:t>
+        </w:r>
+      </w:hyperlink>
+    </w:p>
+    <w:p>
+      <w:pPr>
+        <w:pStyle w:val="ListParagraph"/>
+        <w:numPr>
+          <w:ilvl w:val="0"/>
+          <w:numId w:val="1"/>
+        </w:numPr>
+        <w:rPr>
+          <w:lang w:val="en-US"/>
+        </w:rPr>
+      </w:pPr>
+      <w:r>
+        <w:rPr>
+          <w:lang w:val="en-US"/>
+        </w:rPr>
+        <w:t xml:space="preserve">We looked at </w:t>
+      </w:r>
+      <w:proofErr w:type="spellStart"/>
+      <w:r>
+        <w:rPr>
+          <w:lang w:val="en-US"/>
+        </w:rPr>
+        <w:t>the</w:t>
+      </w:r>
+      <w:proofErr w:type="spellEnd"/>
+      <w:r>
+        <w:rPr>
+          <w:lang w:val="en-US"/>
+        </w:rPr>
+        <w:t xml:space="preserve"> database operation return values and error code interpretation. And </w:t>
+      </w:r>
+      <w:proofErr w:type="gramStart"/>
+      <w:r>
+        <w:rPr>
+          <w:lang w:val="en-US"/>
+        </w:rPr>
+        <w:t>also</w:t>
+      </w:r>
+      <w:proofErr w:type="gramEnd"/>
+      <w:r>
+        <w:rPr>
+          <w:lang w:val="en-US"/>
+        </w:rPr>
+        <w:t xml:space="preserve"> how the backend and database server “communicate”. This code is not </w:t>
+      </w:r>
+      <w:proofErr w:type="gramStart"/>
+      <w:r>
+        <w:rPr>
+          <w:lang w:val="en-US"/>
+        </w:rPr>
+        <w:t>perfect, but</w:t>
+      </w:r>
+      <w:proofErr w:type="gramEnd"/>
+      <w:r>
+        <w:rPr>
+          <w:lang w:val="en-US"/>
+        </w:rPr>
+        <w:t xml:space="preserve"> has some good components to take and refine. Look e.g. at single Category creation (POST), deletion (DELETE), update (PUT), single select (GET), get all (GET).</w:t>
+      </w:r>
+    </w:p>
+    <w:p>
+      <w:pPr>
+        <w:rPr>
+          <w:color w:val="FF0000"/>
+          <w:lang w:val="en-US"/>
+        </w:rPr>
+      </w:pPr>
+      <w:hyperlink r:id="rId9" w:history="1">
+        <w:r>
+          <w:rPr>
+            <w:rStyle w:val="Hyperlink"/>
+            <w:lang w:val="en-US"/>
+          </w:rPr>
+          <w:t>https://github.com/valju/idea-case-backend/blob/master/src/routes/api/category.js</w:t>
+        </w:r>
+      </w:hyperlink>
+    </w:p>
+    <w:p>
+      <w:pPr>
+        <w:rPr>
+          <w:lang w:val="en-US"/>
+        </w:rPr>
+      </w:pPr>
+      <w:r>
+        <w:rPr>
+          <w:lang w:val="en-US"/>
+        </w:rPr>
+        <w:t>2020-11-1</w:t>
+      </w:r>
+      <w:r>
+        <w:rPr>
+          <w:lang w:val="en-US"/>
+        </w:rPr>
+        <w:t>7</w:t>
+      </w:r>
+      <w:r>
+        <w:rPr>
+          <w:lang w:val="en-US"/>
+        </w:rPr>
+        <w:t xml:space="preserve"> </w:t>
+      </w:r>
+      <w:r>
+        <w:rPr>
+          <w:lang w:val="en-US"/>
+        </w:rPr>
+        <w:t>stop</w:t>
+      </w:r>
+      <w:r>
+        <w:rPr>
+          <w:lang w:val="en-US"/>
+        </w:rPr>
+        <w:t xml:space="preserve"> </w:t>
+      </w:r>
+    </w:p>
+    <w:p>
+      <w:pPr>
+        <w:rPr>
+          <w:lang w:val="en-US"/>
+        </w:rPr>
+      </w:pPr>
+    </w:p>
+    <w:p>
+      <w:pPr>
+        <w:rPr>
+          <w:b/>
+          <w:bCs/>
+          <w:lang w:val="en-US"/>
+        </w:rPr>
+      </w:pPr>
+      <w:r>
+        <w:rPr>
+          <w:lang w:val="en-US"/>
+        </w:rPr>
+        <w:t xml:space="preserve"> </w:t>
+      </w:r>
+      <w:r>
+        <w:rPr>
+          <w:b/>
+          <w:bCs/>
+          <w:lang w:val="en-US"/>
+        </w:rPr>
+        <w:t>COMING LATER</w:t>
+      </w:r>
+    </w:p>
+    <w:p>
+      <w:pPr>
+        <w:pStyle w:val="ListParagraph"/>
+        <w:numPr>
+          <w:ilvl w:val="0"/>
+          <w:numId w:val="1"/>
+        </w:numPr>
+        <w:rPr>
+          <w:lang w:val="en-US"/>
+        </w:rPr>
+      </w:pPr>
+      <w:r>
+        <w:rPr>
+          <w:lang w:val="en-US"/>
+        </w:rPr>
+        <w:t xml:space="preserve">An example of some of the steps that might happen while defining, designing and building backends. A bit </w:t>
+      </w:r>
+      <w:proofErr w:type="gramStart"/>
+      <w:r>
+        <w:rPr>
+          <w:lang w:val="en-US"/>
+        </w:rPr>
+        <w:t>similar to</w:t>
+      </w:r>
+      <w:proofErr w:type="gramEnd"/>
+      <w:r>
+        <w:rPr>
+          <w:lang w:val="en-US"/>
+        </w:rPr>
+        <w:t xml:space="preserve"> our case, but remember that there are no two companies, often no two projects even that would be the same. This is again tool for organizing the thoughts, and to gather some of the needed skills in a step list.</w:t>
+      </w:r>
+    </w:p>
+    <w:p>
+      <w:pPr>
+        <w:rPr>
+          <w:lang w:val="en-US"/>
+        </w:rPr>
+      </w:pPr>
+      <w:hyperlink r:id="rId10" w:history="1">
         <w:r>
           <w:rPr>
             <w:rStyle w:val="Hyperlink"/>

</xml_diff>

<commit_message>
Tuesday version of back-end exam reading list. Final one tomorrow Wed 2.12.2020.
</commit_message>
<xml_diff>
--- a/_BackendExamReadingList.docx
+++ b/_BackendExamReadingList.docx
@@ -416,13 +416,7 @@
         <w:rPr>
           <w:lang w:val="en-US"/>
         </w:rPr>
-        <w:t xml:space="preserve"> important e.g. for the programmer or a UX evaluator</w:t>
-      </w:r>
-      <w:r>
-        <w:rPr>
-          <w:lang w:val="en-US"/>
-        </w:rPr>
-        <w:t>.</w:t>
+        <w:t xml:space="preserve"> important e.g. for the programmer or a UX evaluator.</w:t>
       </w:r>
     </w:p>
     <w:p>
@@ -457,21 +451,7 @@
         <w:rPr>
           <w:lang w:val="en-US"/>
         </w:rPr>
-        <w:t xml:space="preserve">We looked at </w:t>
-      </w:r>
-      <w:proofErr w:type="spellStart"/>
-      <w:r>
-        <w:rPr>
-          <w:lang w:val="en-US"/>
-        </w:rPr>
-        <w:t>the</w:t>
-      </w:r>
-      <w:proofErr w:type="spellEnd"/>
-      <w:r>
-        <w:rPr>
-          <w:lang w:val="en-US"/>
-        </w:rPr>
-        <w:t xml:space="preserve"> database operation return values and error code interpretation. And </w:t>
+        <w:t xml:space="preserve">We looked at the database operation return values and error code interpretation. And </w:t>
       </w:r>
       <w:proofErr w:type="gramStart"/>
       <w:r>
@@ -558,36 +538,6 @@
     </w:p>
     <w:p>
       <w:pPr>
-        <w:rPr>
-          <w:lang w:val="en-US"/>
-        </w:rPr>
-      </w:pPr>
-    </w:p>
-    <w:p>
-      <w:pPr>
-        <w:rPr>
-          <w:b/>
-          <w:bCs/>
-          <w:lang w:val="en-US"/>
-        </w:rPr>
-      </w:pPr>
-      <w:r>
-        <w:rPr>
-          <w:lang w:val="en-US"/>
-        </w:rPr>
-        <w:t xml:space="preserve"> </w:t>
-      </w:r>
-      <w:r>
-        <w:rPr>
-          <w:b/>
-          <w:bCs/>
-          <w:lang w:val="en-US"/>
-        </w:rPr>
-        <w:t>COMING LATER</w:t>
-      </w:r>
-    </w:p>
-    <w:p>
-      <w:pPr>
         <w:pStyle w:val="ListParagraph"/>
         <w:numPr>
           <w:ilvl w:val="0"/>
@@ -643,10 +593,754 @@
     </w:p>
     <w:p>
       <w:pPr>
-        <w:rPr>
-          <w:lang w:val="en-US"/>
-        </w:rPr>
-      </w:pPr>
+        <w:pStyle w:val="ListParagraph"/>
+        <w:numPr>
+          <w:ilvl w:val="0"/>
+          <w:numId w:val="2"/>
+        </w:numPr>
+        <w:rPr>
+          <w:lang w:val="en-US"/>
+        </w:rPr>
+      </w:pPr>
+      <w:r>
+        <w:rPr>
+          <w:lang w:val="en-US"/>
+        </w:rPr>
+        <w:lastRenderedPageBreak/>
+        <w:t>Http Methods</w:t>
+      </w:r>
+      <w:r>
+        <w:rPr>
+          <w:lang w:val="en-US"/>
+        </w:rPr>
+        <w:t>, 4 we use</w:t>
+      </w:r>
+      <w:r>
+        <w:rPr>
+          <w:lang w:val="en-US"/>
+        </w:rPr>
+        <w:t>d:  GET, POST, PUT, DELETE</w:t>
+      </w:r>
+    </w:p>
+    <w:p>
+      <w:pPr>
+        <w:pStyle w:val="ListParagraph"/>
+        <w:numPr>
+          <w:ilvl w:val="0"/>
+          <w:numId w:val="2"/>
+        </w:numPr>
+        <w:rPr>
+          <w:lang w:val="en-US"/>
+        </w:rPr>
+      </w:pPr>
+      <w:r>
+        <w:rPr>
+          <w:lang w:val="en-US"/>
+        </w:rPr>
+        <w:t xml:space="preserve">Http Status codes, in general, </w:t>
+      </w:r>
+      <w:r>
+        <w:rPr>
+          <w:lang w:val="en-US"/>
+        </w:rPr>
+        <w:t>2XX</w:t>
+      </w:r>
+      <w:r>
+        <w:rPr>
+          <w:lang w:val="en-US"/>
+        </w:rPr>
+        <w:t xml:space="preserve"> </w:t>
+      </w:r>
+      <w:proofErr w:type="gramStart"/>
+      <w:r>
+        <w:rPr>
+          <w:lang w:val="en-US"/>
+        </w:rPr>
+        <w:t xml:space="preserve">ok </w:t>
+      </w:r>
+      <w:r>
+        <w:rPr>
+          <w:lang w:val="en-US"/>
+        </w:rPr>
+        <w:t>,</w:t>
+      </w:r>
+      <w:proofErr w:type="gramEnd"/>
+      <w:r>
+        <w:rPr>
+          <w:lang w:val="en-US"/>
+        </w:rPr>
+        <w:t xml:space="preserve"> 3XX</w:t>
+      </w:r>
+      <w:r>
+        <w:rPr>
+          <w:lang w:val="en-US"/>
+        </w:rPr>
+        <w:t xml:space="preserve"> redirect</w:t>
+      </w:r>
+      <w:r>
+        <w:rPr>
+          <w:lang w:val="en-US"/>
+        </w:rPr>
+        <w:t>, 4XX</w:t>
+      </w:r>
+      <w:r>
+        <w:rPr>
+          <w:lang w:val="en-US"/>
+        </w:rPr>
+        <w:t xml:space="preserve"> client/request originated prob</w:t>
+      </w:r>
+      <w:r>
+        <w:rPr>
+          <w:lang w:val="en-US"/>
+        </w:rPr>
+        <w:t>, 5XX</w:t>
+      </w:r>
+      <w:r>
+        <w:rPr>
+          <w:lang w:val="en-US"/>
+        </w:rPr>
+        <w:t xml:space="preserve"> server-side</w:t>
+      </w:r>
+      <w:r>
+        <w:rPr>
+          <w:lang w:val="en-US"/>
+        </w:rPr>
+        <w:t xml:space="preserve"> related</w:t>
+      </w:r>
+      <w:r>
+        <w:rPr>
+          <w:lang w:val="en-US"/>
+        </w:rPr>
+        <w:t xml:space="preserve"> prob.</w:t>
+      </w:r>
+      <w:r>
+        <w:rPr>
+          <w:lang w:val="en-US"/>
+        </w:rPr>
+        <w:t xml:space="preserve">  </w:t>
+      </w:r>
+    </w:p>
+    <w:p>
+      <w:pPr>
+        <w:pStyle w:val="ListParagraph"/>
+        <w:numPr>
+          <w:ilvl w:val="1"/>
+          <w:numId w:val="2"/>
+        </w:numPr>
+        <w:rPr>
+          <w:lang w:val="en-US"/>
+        </w:rPr>
+      </w:pPr>
+      <w:r>
+        <w:rPr>
+          <w:lang w:val="en-US"/>
+        </w:rPr>
+        <w:t xml:space="preserve">200 </w:t>
+      </w:r>
+      <w:proofErr w:type="gramStart"/>
+      <w:r>
+        <w:rPr>
+          <w:lang w:val="en-US"/>
+        </w:rPr>
+        <w:t>ok</w:t>
+      </w:r>
+      <w:proofErr w:type="gramEnd"/>
+      <w:r>
+        <w:rPr>
+          <w:lang w:val="en-US"/>
+        </w:rPr>
+        <w:t xml:space="preserve">, </w:t>
+      </w:r>
+    </w:p>
+    <w:p>
+      <w:pPr>
+        <w:pStyle w:val="ListParagraph"/>
+        <w:numPr>
+          <w:ilvl w:val="1"/>
+          <w:numId w:val="2"/>
+        </w:numPr>
+        <w:rPr>
+          <w:lang w:val="en-US"/>
+        </w:rPr>
+      </w:pPr>
+      <w:r>
+        <w:rPr>
+          <w:lang w:val="en-US"/>
+        </w:rPr>
+        <w:t>400 generic request</w:t>
+      </w:r>
+      <w:r>
+        <w:rPr>
+          <w:lang w:val="en-US"/>
+        </w:rPr>
+        <w:t>-</w:t>
+      </w:r>
+      <w:r>
+        <w:rPr>
+          <w:lang w:val="en-US"/>
+        </w:rPr>
+        <w:t>based error</w:t>
+      </w:r>
+      <w:r>
+        <w:rPr>
+          <w:lang w:val="en-US"/>
+        </w:rPr>
+        <w:t>,</w:t>
+      </w:r>
+      <w:r>
+        <w:rPr>
+          <w:lang w:val="en-US"/>
+        </w:rPr>
+        <w:t xml:space="preserve"> </w:t>
+      </w:r>
+      <w:r>
+        <w:rPr>
+          <w:lang w:val="en-US"/>
+        </w:rPr>
+        <w:t>when</w:t>
+      </w:r>
+      <w:r>
+        <w:rPr>
+          <w:lang w:val="en-US"/>
+        </w:rPr>
+        <w:t xml:space="preserve"> no other more suitable</w:t>
+      </w:r>
+      <w:r>
+        <w:rPr>
+          <w:lang w:val="en-US"/>
+        </w:rPr>
+        <w:t xml:space="preserve"> exists</w:t>
+      </w:r>
+      <w:r>
+        <w:rPr>
+          <w:lang w:val="en-US"/>
+        </w:rPr>
+        <w:t xml:space="preserve"> or no specific wanted. 404 resource not found, 409 conflict (primary or alternate key=duplicate entry), </w:t>
+      </w:r>
+    </w:p>
+    <w:p>
+      <w:pPr>
+        <w:pStyle w:val="ListParagraph"/>
+        <w:numPr>
+          <w:ilvl w:val="1"/>
+          <w:numId w:val="2"/>
+        </w:numPr>
+        <w:rPr>
+          <w:lang w:val="en-US"/>
+        </w:rPr>
+      </w:pPr>
+      <w:r>
+        <w:rPr>
+          <w:lang w:val="en-US"/>
+        </w:rPr>
+        <w:t>5</w:t>
+      </w:r>
+      <w:r>
+        <w:rPr>
+          <w:lang w:val="en-US"/>
+        </w:rPr>
+        <w:t>01, 503</w:t>
+      </w:r>
+      <w:r>
+        <w:rPr>
+          <w:lang w:val="en-US"/>
+        </w:rPr>
+        <w:t xml:space="preserve"> </w:t>
+      </w:r>
+    </w:p>
+    <w:p>
+      <w:pPr>
+        <w:pStyle w:val="ListParagraph"/>
+        <w:numPr>
+          <w:ilvl w:val="0"/>
+          <w:numId w:val="2"/>
+        </w:numPr>
+        <w:rPr>
+          <w:lang w:val="en-US"/>
+        </w:rPr>
+      </w:pPr>
+      <w:r>
+        <w:rPr>
+          <w:lang w:val="en-US"/>
+        </w:rPr>
+        <w:t>TCP/IP ports we use: about 5-</w:t>
+      </w:r>
+      <w:proofErr w:type="gramStart"/>
+      <w:r>
+        <w:rPr>
+          <w:lang w:val="en-US"/>
+        </w:rPr>
+        <w:t>6</w:t>
+      </w:r>
+      <w:r>
+        <w:rPr>
+          <w:lang w:val="en-US"/>
+        </w:rPr>
+        <w:t>,  (</w:t>
+      </w:r>
+      <w:proofErr w:type="gramEnd"/>
+      <w:r>
+        <w:rPr>
+          <w:lang w:val="en-US"/>
+        </w:rPr>
+        <w:t>:22</w:t>
+      </w:r>
+      <w:r>
+        <w:rPr>
+          <w:lang w:val="en-US"/>
+        </w:rPr>
+        <w:t xml:space="preserve"> SSH</w:t>
+      </w:r>
+      <w:r>
+        <w:rPr>
+          <w:lang w:val="en-US"/>
+        </w:rPr>
+        <w:t>, :80</w:t>
+      </w:r>
+      <w:r>
+        <w:rPr>
+          <w:lang w:val="en-US"/>
+        </w:rPr>
+        <w:t xml:space="preserve"> HTTP</w:t>
+      </w:r>
+      <w:r>
+        <w:rPr>
+          <w:lang w:val="en-US"/>
+        </w:rPr>
+        <w:t>,</w:t>
+      </w:r>
+      <w:r>
+        <w:rPr>
+          <w:lang w:val="en-US"/>
+        </w:rPr>
+        <w:t xml:space="preserve"> :3000 Node.js default port,</w:t>
+      </w:r>
+      <w:r>
+        <w:rPr>
+          <w:lang w:val="en-US"/>
+        </w:rPr>
+        <w:t xml:space="preserve"> :3306</w:t>
+      </w:r>
+      <w:r>
+        <w:rPr>
+          <w:lang w:val="en-US"/>
+        </w:rPr>
+        <w:t xml:space="preserve"> MariaDB/MySQL</w:t>
+      </w:r>
+      <w:r>
+        <w:rPr>
+          <w:lang w:val="en-US"/>
+        </w:rPr>
+        <w:t>, :443</w:t>
+      </w:r>
+      <w:r>
+        <w:rPr>
+          <w:lang w:val="en-US"/>
+        </w:rPr>
+        <w:t xml:space="preserve"> HTTPS</w:t>
+      </w:r>
+      <w:r>
+        <w:rPr>
+          <w:lang w:val="en-US"/>
+        </w:rPr>
+        <w:t>, :8080</w:t>
+      </w:r>
+      <w:r>
+        <w:rPr>
+          <w:lang w:val="en-US"/>
+        </w:rPr>
+        <w:t xml:space="preserve"> HTTP Proxy</w:t>
+      </w:r>
+      <w:r>
+        <w:rPr>
+          <w:lang w:val="en-US"/>
+        </w:rPr>
+        <w:t>)</w:t>
+      </w:r>
+    </w:p>
+    <w:p>
+      <w:pPr>
+        <w:pStyle w:val="ListParagraph"/>
+        <w:numPr>
+          <w:ilvl w:val="0"/>
+          <w:numId w:val="2"/>
+        </w:numPr>
+        <w:rPr>
+          <w:lang w:val="en-US"/>
+        </w:rPr>
+      </w:pPr>
+    </w:p>
+    <w:p>
+      <w:pPr>
+        <w:rPr>
+          <w:lang w:val="en-US"/>
+        </w:rPr>
+      </w:pPr>
+      <w:r>
+        <w:rPr>
+          <w:b/>
+          <w:bCs/>
+          <w:u w:val="single"/>
+          <w:lang w:val="en-US"/>
+        </w:rPr>
+        <w:t>About web services</w:t>
+      </w:r>
+      <w:r>
+        <w:rPr>
+          <w:lang w:val="en-US"/>
+        </w:rPr>
+        <w:t xml:space="preserve">: </w:t>
+      </w:r>
+      <w:r>
+        <w:rPr>
+          <w:color w:val="BFBFBF" w:themeColor="background1" w:themeShade="BF"/>
+          <w:lang w:val="en-US"/>
+        </w:rPr>
+        <w:t>(1970s EDI</w:t>
+      </w:r>
+      <w:proofErr w:type="gramStart"/>
+      <w:r>
+        <w:rPr>
+          <w:color w:val="BFBFBF" w:themeColor="background1" w:themeShade="BF"/>
+          <w:lang w:val="en-US"/>
+        </w:rPr>
+        <w:t>),(</w:t>
+      </w:r>
+      <w:proofErr w:type="gramEnd"/>
+      <w:r>
+        <w:rPr>
+          <w:color w:val="BFBFBF" w:themeColor="background1" w:themeShade="BF"/>
+          <w:lang w:val="en-US"/>
+        </w:rPr>
+        <w:t>SOA), (SOAP</w:t>
+      </w:r>
+      <w:r>
+        <w:rPr>
+          <w:color w:val="BFBFBF" w:themeColor="background1" w:themeShade="BF"/>
+          <w:lang w:val="en-US"/>
+        </w:rPr>
+        <w:t>, XML, WSDL</w:t>
+      </w:r>
+      <w:r>
+        <w:rPr>
+          <w:color w:val="BFBFBF" w:themeColor="background1" w:themeShade="BF"/>
+          <w:lang w:val="en-US"/>
+        </w:rPr>
+        <w:t xml:space="preserve">), </w:t>
+      </w:r>
+      <w:r>
+        <w:rPr>
+          <w:color w:val="BFBFBF" w:themeColor="background1" w:themeShade="BF"/>
+          <w:lang w:val="en-US"/>
+        </w:rPr>
+        <w:t>ESB</w:t>
+      </w:r>
+      <w:r>
+        <w:rPr>
+          <w:lang w:val="en-US"/>
+        </w:rPr>
+        <w:t xml:space="preserve">, </w:t>
+      </w:r>
+      <w:r>
+        <w:rPr>
+          <w:lang w:val="en-US"/>
+        </w:rPr>
+        <w:t>REST API,</w:t>
+      </w:r>
+      <w:r>
+        <w:rPr>
+          <w:lang w:val="en-US"/>
+        </w:rPr>
+        <w:t xml:space="preserve"> </w:t>
+      </w:r>
+      <w:r>
+        <w:rPr>
+          <w:b/>
+          <w:bCs/>
+          <w:lang w:val="en-US"/>
+        </w:rPr>
+        <w:t>REST API principles</w:t>
+      </w:r>
+      <w:r>
+        <w:rPr>
+          <w:lang w:val="en-US"/>
+        </w:rPr>
+        <w:t>,</w:t>
+      </w:r>
+      <w:r>
+        <w:rPr>
+          <w:lang w:val="en-US"/>
+        </w:rPr>
+        <w:t xml:space="preserve"> microservices, </w:t>
+      </w:r>
+      <w:proofErr w:type="spellStart"/>
+      <w:r>
+        <w:rPr>
+          <w:b/>
+          <w:bCs/>
+          <w:lang w:val="en-US"/>
+        </w:rPr>
+        <w:t>GraphQL</w:t>
+      </w:r>
+      <w:proofErr w:type="spellEnd"/>
+      <w:r>
+        <w:rPr>
+          <w:lang w:val="en-US"/>
+        </w:rPr>
+        <w:t>, serverless</w:t>
+      </w:r>
+      <w:r>
+        <w:rPr>
+          <w:lang w:val="en-US"/>
+        </w:rPr>
+        <w:t xml:space="preserve"> computing/ serverless functions)</w:t>
+      </w:r>
+    </w:p>
+    <w:p>
+      <w:pPr>
+        <w:rPr>
+          <w:lang w:val="en-US"/>
+        </w:rPr>
+      </w:pPr>
+    </w:p>
+    <w:p>
+      <w:pPr>
+        <w:rPr>
+          <w:lang w:val="en-US"/>
+        </w:rPr>
+      </w:pPr>
+      <w:r>
+        <w:rPr>
+          <w:b/>
+          <w:bCs/>
+          <w:lang w:val="en-US"/>
+        </w:rPr>
+        <w:t>About third of the exam points</w:t>
+      </w:r>
+      <w:r>
+        <w:rPr>
+          <w:b/>
+          <w:bCs/>
+          <w:lang w:val="en-US"/>
+        </w:rPr>
+        <w:t>:</w:t>
+      </w:r>
+      <w:r>
+        <w:rPr>
+          <w:lang w:val="en-US"/>
+        </w:rPr>
+        <w:t xml:space="preserve"> </w:t>
+      </w:r>
+      <w:r>
+        <w:rPr>
+          <w:b/>
+          <w:bCs/>
+          <w:u w:val="single"/>
+          <w:lang w:val="en-US"/>
+        </w:rPr>
+        <w:t xml:space="preserve">FULL-STACK ARCHITECTURE </w:t>
+      </w:r>
+      <w:r>
+        <w:rPr>
+          <w:b/>
+          <w:bCs/>
+          <w:u w:val="single"/>
+          <w:lang w:val="en-US"/>
+        </w:rPr>
+        <w:t xml:space="preserve">DRAWING AND </w:t>
+      </w:r>
+      <w:r>
+        <w:rPr>
+          <w:b/>
+          <w:bCs/>
+          <w:u w:val="single"/>
+          <w:lang w:val="en-US"/>
+        </w:rPr>
+        <w:t>EXPLA</w:t>
+      </w:r>
+      <w:r>
+        <w:rPr>
+          <w:b/>
+          <w:bCs/>
+          <w:u w:val="single"/>
+          <w:lang w:val="en-US"/>
+        </w:rPr>
+        <w:t>NATION</w:t>
+      </w:r>
+      <w:r>
+        <w:rPr>
+          <w:lang w:val="en-US"/>
+        </w:rPr>
+        <w:t xml:space="preserve"> BASED ON THE GIVE PICTURE AND MODEL EXPLANATION</w:t>
+      </w:r>
+    </w:p>
+    <w:p>
+      <w:pPr>
+        <w:rPr>
+          <w:lang w:val="en-US"/>
+        </w:rPr>
+      </w:pPr>
+      <w:r>
+        <w:rPr>
+          <w:lang w:val="en-US"/>
+        </w:rPr>
+        <w:t>Mostly about Back-end.</w:t>
+      </w:r>
+    </w:p>
+    <w:p>
+      <w:pPr>
+        <w:rPr>
+          <w:lang w:val="en-US"/>
+        </w:rPr>
+      </w:pPr>
+      <w:r>
+        <w:rPr>
+          <w:lang w:val="en-US"/>
+        </w:rPr>
+        <w:t>About Front-end only this much:</w:t>
+      </w:r>
+    </w:p>
+    <w:p>
+      <w:pPr>
+        <w:pStyle w:val="ListParagraph"/>
+        <w:numPr>
+          <w:ilvl w:val="0"/>
+          <w:numId w:val="2"/>
+        </w:numPr>
+        <w:rPr>
+          <w:lang w:val="en-US"/>
+        </w:rPr>
+      </w:pPr>
+      <w:proofErr w:type="spellStart"/>
+      <w:r>
+        <w:rPr>
+          <w:lang w:val="en-US"/>
+        </w:rPr>
+        <w:t>Axios</w:t>
+      </w:r>
+      <w:proofErr w:type="spellEnd"/>
+      <w:r>
+        <w:rPr>
+          <w:lang w:val="en-US"/>
+        </w:rPr>
+        <w:t xml:space="preserve"> used to run AJAX to backend REST API.    JSON to carry objects &lt;-&gt;</w:t>
+      </w:r>
+    </w:p>
+    <w:p>
+      <w:pPr>
+        <w:pStyle w:val="ListParagraph"/>
+        <w:numPr>
+          <w:ilvl w:val="0"/>
+          <w:numId w:val="2"/>
+        </w:numPr>
+        <w:rPr>
+          <w:lang w:val="en-US"/>
+        </w:rPr>
+      </w:pPr>
+      <w:r>
+        <w:rPr>
+          <w:lang w:val="en-US"/>
+        </w:rPr>
+        <w:t xml:space="preserve">React app </w:t>
+      </w:r>
+      <w:r>
+        <w:rPr>
+          <w:lang w:val="en-US"/>
+        </w:rPr>
+        <w:t>(</w:t>
+      </w:r>
+      <w:r>
+        <w:rPr>
+          <w:lang w:val="en-US"/>
+        </w:rPr>
+        <w:t>based on the create-react-app template</w:t>
+      </w:r>
+      <w:r>
+        <w:rPr>
+          <w:lang w:val="en-US"/>
+        </w:rPr>
+        <w:t>)</w:t>
+      </w:r>
+    </w:p>
+    <w:p>
+      <w:pPr>
+        <w:pStyle w:val="ListParagraph"/>
+        <w:numPr>
+          <w:ilvl w:val="0"/>
+          <w:numId w:val="2"/>
+        </w:numPr>
+        <w:rPr>
+          <w:lang w:val="en-US"/>
+        </w:rPr>
+      </w:pPr>
+      <w:r>
+        <w:rPr>
+          <w:lang w:val="en-US"/>
+        </w:rPr>
+        <w:t>React-Material UI component library in use</w:t>
+      </w:r>
+    </w:p>
+    <w:p>
+      <w:pPr>
+        <w:pStyle w:val="ListParagraph"/>
+        <w:numPr>
+          <w:ilvl w:val="0"/>
+          <w:numId w:val="2"/>
+        </w:numPr>
+        <w:rPr>
+          <w:lang w:val="en-US"/>
+        </w:rPr>
+      </w:pPr>
+      <w:r>
+        <w:rPr>
+          <w:lang w:val="en-US"/>
+        </w:rPr>
+        <w:t>React-Material UI theme injected to those components</w:t>
+      </w:r>
+    </w:p>
+    <w:p>
+      <w:pPr>
+        <w:pStyle w:val="ListParagraph"/>
+        <w:numPr>
+          <w:ilvl w:val="0"/>
+          <w:numId w:val="2"/>
+        </w:numPr>
+        <w:rPr>
+          <w:lang w:val="en-US"/>
+        </w:rPr>
+      </w:pPr>
+      <w:r>
+        <w:rPr>
+          <w:lang w:val="en-US"/>
+        </w:rPr>
+        <w:t>React-router SPA (Single-page application) routing</w:t>
+      </w:r>
+    </w:p>
+    <w:p>
+      <w:pPr>
+        <w:pStyle w:val="ListParagraph"/>
+        <w:rPr>
+          <w:lang w:val="en-US"/>
+        </w:rPr>
+      </w:pPr>
+    </w:p>
+    <w:p>
+      <w:pPr>
+        <w:pStyle w:val="ListParagraph"/>
+        <w:numPr>
+          <w:ilvl w:val="0"/>
+          <w:numId w:val="2"/>
+        </w:numPr>
+        <w:rPr>
+          <w:lang w:val="en-US"/>
+        </w:rPr>
+      </w:pPr>
+      <w:r>
+        <w:rPr>
+          <w:lang w:val="en-US"/>
+        </w:rPr>
+        <w:t>(Redux and React-redux binding not used yet. But could be. Some of the React-material UI components would be bound to Redux, some just sub-components)</w:t>
+      </w:r>
     </w:p>
     <w:sectPr>
       <w:pgSz w:w="11906" w:h="16838"/>
@@ -749,8 +1443,123 @@
       </w:pPr>
     </w:lvl>
   </w:abstractNum>
+  <w:abstractNum w:abstractNumId="1" w15:restartNumberingAfterBreak="0">
+    <w:nsid w:val="56EC720E"/>
+    <w:multiLevelType w:val="hybridMultilevel"/>
+    <w:tmpl w:val="62968F02"/>
+    <w:lvl w:ilvl="0" w:tplc="51989B32">
+      <w:numFmt w:val="bullet"/>
+      <w:lvlText w:val="-"/>
+      <w:lvlJc w:val="left"/>
+      <w:pPr>
+        <w:ind w:left="720" w:hanging="360"/>
+      </w:pPr>
+      <w:rPr>
+        <w:rFonts w:ascii="Calibri" w:eastAsiaTheme="minorHAnsi" w:hAnsi="Calibri" w:cs="Calibri" w:hint="default"/>
+      </w:rPr>
+    </w:lvl>
+    <w:lvl w:ilvl="1" w:tplc="20000003">
+      <w:start w:val="1"/>
+      <w:numFmt w:val="bullet"/>
+      <w:lvlText w:val="o"/>
+      <w:lvlJc w:val="left"/>
+      <w:pPr>
+        <w:ind w:left="1440" w:hanging="360"/>
+      </w:pPr>
+      <w:rPr>
+        <w:rFonts w:ascii="Courier New" w:hAnsi="Courier New" w:cs="Courier New" w:hint="default"/>
+      </w:rPr>
+    </w:lvl>
+    <w:lvl w:ilvl="2" w:tplc="20000005" w:tentative="1">
+      <w:start w:val="1"/>
+      <w:numFmt w:val="bullet"/>
+      <w:lvlText w:val=""/>
+      <w:lvlJc w:val="left"/>
+      <w:pPr>
+        <w:ind w:left="2160" w:hanging="360"/>
+      </w:pPr>
+      <w:rPr>
+        <w:rFonts w:ascii="Wingdings" w:hAnsi="Wingdings" w:hint="default"/>
+      </w:rPr>
+    </w:lvl>
+    <w:lvl w:ilvl="3" w:tplc="20000001" w:tentative="1">
+      <w:start w:val="1"/>
+      <w:numFmt w:val="bullet"/>
+      <w:lvlText w:val=""/>
+      <w:lvlJc w:val="left"/>
+      <w:pPr>
+        <w:ind w:left="2880" w:hanging="360"/>
+      </w:pPr>
+      <w:rPr>
+        <w:rFonts w:ascii="Symbol" w:hAnsi="Symbol" w:hint="default"/>
+      </w:rPr>
+    </w:lvl>
+    <w:lvl w:ilvl="4" w:tplc="20000003" w:tentative="1">
+      <w:start w:val="1"/>
+      <w:numFmt w:val="bullet"/>
+      <w:lvlText w:val="o"/>
+      <w:lvlJc w:val="left"/>
+      <w:pPr>
+        <w:ind w:left="3600" w:hanging="360"/>
+      </w:pPr>
+      <w:rPr>
+        <w:rFonts w:ascii="Courier New" w:hAnsi="Courier New" w:cs="Courier New" w:hint="default"/>
+      </w:rPr>
+    </w:lvl>
+    <w:lvl w:ilvl="5" w:tplc="20000005" w:tentative="1">
+      <w:start w:val="1"/>
+      <w:numFmt w:val="bullet"/>
+      <w:lvlText w:val=""/>
+      <w:lvlJc w:val="left"/>
+      <w:pPr>
+        <w:ind w:left="4320" w:hanging="360"/>
+      </w:pPr>
+      <w:rPr>
+        <w:rFonts w:ascii="Wingdings" w:hAnsi="Wingdings" w:hint="default"/>
+      </w:rPr>
+    </w:lvl>
+    <w:lvl w:ilvl="6" w:tplc="20000001" w:tentative="1">
+      <w:start w:val="1"/>
+      <w:numFmt w:val="bullet"/>
+      <w:lvlText w:val=""/>
+      <w:lvlJc w:val="left"/>
+      <w:pPr>
+        <w:ind w:left="5040" w:hanging="360"/>
+      </w:pPr>
+      <w:rPr>
+        <w:rFonts w:ascii="Symbol" w:hAnsi="Symbol" w:hint="default"/>
+      </w:rPr>
+    </w:lvl>
+    <w:lvl w:ilvl="7" w:tplc="20000003" w:tentative="1">
+      <w:start w:val="1"/>
+      <w:numFmt w:val="bullet"/>
+      <w:lvlText w:val="o"/>
+      <w:lvlJc w:val="left"/>
+      <w:pPr>
+        <w:ind w:left="5760" w:hanging="360"/>
+      </w:pPr>
+      <w:rPr>
+        <w:rFonts w:ascii="Courier New" w:hAnsi="Courier New" w:cs="Courier New" w:hint="default"/>
+      </w:rPr>
+    </w:lvl>
+    <w:lvl w:ilvl="8" w:tplc="20000005" w:tentative="1">
+      <w:start w:val="1"/>
+      <w:numFmt w:val="bullet"/>
+      <w:lvlText w:val=""/>
+      <w:lvlJc w:val="left"/>
+      <w:pPr>
+        <w:ind w:left="6480" w:hanging="360"/>
+      </w:pPr>
+      <w:rPr>
+        <w:rFonts w:ascii="Wingdings" w:hAnsi="Wingdings" w:hint="default"/>
+      </w:rPr>
+    </w:lvl>
+  </w:abstractNum>
   <w:num w:numId="1">
     <w:abstractNumId w:val="0"/>
+  </w:num>
+  <w:num w:numId="2">
+    <w:abstractNumId w:val="1"/>
   </w:num>
 </w:numbering>
 </file>

</xml_diff>

<commit_message>
Presumably final doc about the (fullstackis) backend exam scope.
</commit_message>
<xml_diff>
--- a/_BackendExamReadingList.docx
+++ b/_BackendExamReadingList.docx
@@ -4,7 +4,6 @@
   <w:body>
     <w:p>
       <w:pPr>
-        <w:ind w:left="6480" w:firstLine="720"/>
         <w:rPr>
           <w:b/>
           <w:bCs/>
@@ -15,23 +14,14 @@
       </w:pPr>
       <w:r>
         <w:rPr>
-          <w:i/>
-          <w:iCs/>
-          <w:lang w:val="en-US"/>
-        </w:rPr>
-        <w:t>by Juhani Välimäki</w:t>
-      </w:r>
-    </w:p>
-    <w:p>
-      <w:pPr>
-        <w:rPr>
           <w:b/>
           <w:bCs/>
           <w:sz w:val="36"/>
           <w:szCs w:val="36"/>
           <w:lang w:val="en-US"/>
         </w:rPr>
-      </w:pPr>
+        <w:t>Back</w:t>
+      </w:r>
       <w:r>
         <w:rPr>
           <w:b/>
@@ -40,7 +30,7 @@
           <w:szCs w:val="36"/>
           <w:lang w:val="en-US"/>
         </w:rPr>
-        <w:t>Back</w:t>
+        <w:t>-</w:t>
       </w:r>
       <w:r>
         <w:rPr>
@@ -50,7 +40,7 @@
           <w:szCs w:val="36"/>
           <w:lang w:val="en-US"/>
         </w:rPr>
-        <w:t>-</w:t>
+        <w:t xml:space="preserve">end exam reading list </w:t>
       </w:r>
       <w:r>
         <w:rPr>
@@ -60,7 +50,15 @@
           <w:szCs w:val="36"/>
           <w:lang w:val="en-US"/>
         </w:rPr>
-        <w:t xml:space="preserve">end exam reading list </w:t>
+        <w:t xml:space="preserve">                              </w:t>
+      </w:r>
+      <w:r>
+        <w:rPr>
+          <w:i/>
+          <w:iCs/>
+          <w:lang w:val="en-US"/>
+        </w:rPr>
+        <w:t>by Juhani Välimäki</w:t>
       </w:r>
       <w:r>
         <w:rPr>
@@ -109,25 +107,7 @@
           <w:iCs/>
           <w:lang w:val="en-US"/>
         </w:rPr>
-        <w:t xml:space="preserve"> Either look at them before project work or during, </w:t>
-      </w:r>
-      <w:proofErr w:type="gramStart"/>
-      <w:r>
-        <w:rPr>
-          <w:i/>
-          <w:iCs/>
-          <w:lang w:val="en-US"/>
-        </w:rPr>
-        <w:t>and also</w:t>
-      </w:r>
-      <w:proofErr w:type="gramEnd"/>
-      <w:r>
-        <w:rPr>
-          <w:i/>
-          <w:iCs/>
-          <w:lang w:val="en-US"/>
-        </w:rPr>
-        <w:t xml:space="preserve"> after the work while reflecting upon the project.</w:t>
+        <w:t xml:space="preserve"> Either look at them before project work or during, and also after the work while reflecting upon the project.</w:t>
       </w:r>
     </w:p>
     <w:p>
@@ -203,21 +183,7 @@
         <w:rPr>
           <w:lang w:val="en-US"/>
         </w:rPr>
-        <w:t xml:space="preserve">. Server means here the whole backend, e.g. two computers: app server + </w:t>
-      </w:r>
-      <w:proofErr w:type="spellStart"/>
-      <w:r>
-        <w:rPr>
-          <w:lang w:val="en-US"/>
-        </w:rPr>
-        <w:t>db</w:t>
-      </w:r>
-      <w:proofErr w:type="spellEnd"/>
-      <w:r>
-        <w:rPr>
-          <w:lang w:val="en-US"/>
-        </w:rPr>
-        <w:t xml:space="preserve"> server</w:t>
+        <w:t>. Server means here the whole backend, e.g. two computers: app server + db server</w:t>
       </w:r>
       <w:r>
         <w:rPr>
@@ -402,21 +368,7 @@
         <w:rPr>
           <w:lang w:val="en-US"/>
         </w:rPr>
-        <w:t xml:space="preserve">Important points about test data. </w:t>
-      </w:r>
-      <w:proofErr w:type="gramStart"/>
-      <w:r>
-        <w:rPr>
-          <w:lang w:val="en-US"/>
-        </w:rPr>
-        <w:t>It’s</w:t>
-      </w:r>
-      <w:proofErr w:type="gramEnd"/>
-      <w:r>
-        <w:rPr>
-          <w:lang w:val="en-US"/>
-        </w:rPr>
-        <w:t xml:space="preserve"> important e.g. for the programmer or a UX evaluator.</w:t>
+        <w:t>Important points about test data. It’s important e.g. for the programmer or a UX evaluator.</w:t>
       </w:r>
     </w:p>
     <w:p>
@@ -451,35 +403,7 @@
         <w:rPr>
           <w:lang w:val="en-US"/>
         </w:rPr>
-        <w:t xml:space="preserve">We looked at the database operation return values and error code interpretation. And </w:t>
-      </w:r>
-      <w:proofErr w:type="gramStart"/>
-      <w:r>
-        <w:rPr>
-          <w:lang w:val="en-US"/>
-        </w:rPr>
-        <w:t>also</w:t>
-      </w:r>
-      <w:proofErr w:type="gramEnd"/>
-      <w:r>
-        <w:rPr>
-          <w:lang w:val="en-US"/>
-        </w:rPr>
-        <w:t xml:space="preserve"> how the backend and database server “communicate”. This code is not </w:t>
-      </w:r>
-      <w:proofErr w:type="gramStart"/>
-      <w:r>
-        <w:rPr>
-          <w:lang w:val="en-US"/>
-        </w:rPr>
-        <w:t>perfect, but</w:t>
-      </w:r>
-      <w:proofErr w:type="gramEnd"/>
-      <w:r>
-        <w:rPr>
-          <w:lang w:val="en-US"/>
-        </w:rPr>
-        <w:t xml:space="preserve"> has some good components to take and refine. Look e.g. at single Category creation (POST), deletion (DELETE), update (PUT), single select (GET), get all (GET).</w:t>
+        <w:t>We looked at the database operation return values and error code interpretation. And also how the backend and database server “communicate”. This code is not perfect, but has some good components to take and refine. Look e.g. at single Category creation (POST), deletion (DELETE), update (PUT), single select (GET), get all (GET).</w:t>
       </w:r>
     </w:p>
     <w:p>
@@ -551,21 +475,7 @@
         <w:rPr>
           <w:lang w:val="en-US"/>
         </w:rPr>
-        <w:t xml:space="preserve">An example of some of the steps that might happen while defining, designing and building backends. A bit </w:t>
-      </w:r>
-      <w:proofErr w:type="gramStart"/>
-      <w:r>
-        <w:rPr>
-          <w:lang w:val="en-US"/>
-        </w:rPr>
-        <w:t>similar to</w:t>
-      </w:r>
-      <w:proofErr w:type="gramEnd"/>
-      <w:r>
-        <w:rPr>
-          <w:lang w:val="en-US"/>
-        </w:rPr>
-        <w:t xml:space="preserve"> our case, but remember that there are no two companies, often no two projects even that would be the same. This is again tool for organizing the thoughts, and to gather some of the needed skills in a step list.</w:t>
+        <w:t>An example of some of the steps that might happen while defining, designing and building backends. A bit similar to our case, but remember that there are no two companies, often no two projects even that would be the same. This is again tool for organizing the thoughts, and to gather some of the needed skills in a step list.</w:t>
       </w:r>
     </w:p>
     <w:p>
@@ -583,13 +493,131 @@
           <w:t>https://github.com/valju/docs_backend_design/blob/master/BackendCreationStepsExampleBitSimilarToOurCase.pdf</w:t>
         </w:r>
       </w:hyperlink>
-    </w:p>
-    <w:p>
-      <w:pPr>
-        <w:rPr>
-          <w:lang w:val="en-US"/>
-        </w:rPr>
-      </w:pPr>
+      <w:r>
+        <w:rPr>
+          <w:rStyle w:val="Hyperlink"/>
+          <w:lang w:val="en-US"/>
+        </w:rPr>
+        <w:br/>
+      </w:r>
+    </w:p>
+    <w:p>
+      <w:pPr>
+        <w:rPr>
+          <w:lang w:val="en-US"/>
+        </w:rPr>
+      </w:pPr>
+      <w:r>
+        <w:rPr>
+          <w:lang w:val="en-US"/>
+        </w:rPr>
+        <w:br w:type="page"/>
+      </w:r>
+    </w:p>
+    <w:p>
+      <w:pPr>
+        <w:pStyle w:val="ListParagraph"/>
+        <w:numPr>
+          <w:ilvl w:val="0"/>
+          <w:numId w:val="1"/>
+        </w:numPr>
+        <w:rPr>
+          <w:lang w:val="en-US"/>
+        </w:rPr>
+      </w:pPr>
+      <w:r>
+        <w:rPr>
+          <w:lang w:val="en-US"/>
+        </w:rPr>
+        <w:lastRenderedPageBreak/>
+        <w:t xml:space="preserve">Basic knowledge </w:t>
+      </w:r>
+      <w:r>
+        <w:rPr>
+          <w:lang w:val="en-US"/>
+        </w:rPr>
+        <w:t>of</w:t>
+      </w:r>
+      <w:r>
+        <w:rPr>
+          <w:lang w:val="en-US"/>
+        </w:rPr>
+        <w:t xml:space="preserve"> </w:t>
+      </w:r>
+      <w:r>
+        <w:rPr>
+          <w:b/>
+          <w:bCs/>
+          <w:lang w:val="en-US"/>
+        </w:rPr>
+        <w:t>Http Methods</w:t>
+      </w:r>
+      <w:r>
+        <w:rPr>
+          <w:lang w:val="en-US"/>
+        </w:rPr>
+        <w:t xml:space="preserve">, </w:t>
+      </w:r>
+      <w:r>
+        <w:rPr>
+          <w:b/>
+          <w:bCs/>
+          <w:lang w:val="en-US"/>
+        </w:rPr>
+        <w:t>Http Status codes</w:t>
+      </w:r>
+      <w:r>
+        <w:rPr>
+          <w:lang w:val="en-US"/>
+        </w:rPr>
+        <w:t>,</w:t>
+      </w:r>
+      <w:r>
+        <w:rPr>
+          <w:lang w:val="en-US"/>
+        </w:rPr>
+        <w:t>and</w:t>
+      </w:r>
+      <w:r>
+        <w:rPr>
+          <w:lang w:val="en-US"/>
+        </w:rPr>
+        <w:t xml:space="preserve"> </w:t>
+      </w:r>
+      <w:r>
+        <w:rPr>
+          <w:b/>
+          <w:bCs/>
+          <w:lang w:val="en-US"/>
+        </w:rPr>
+        <w:t>TCP ports</w:t>
+      </w:r>
+      <w:r>
+        <w:rPr>
+          <w:b/>
+          <w:bCs/>
+          <w:lang w:val="en-US"/>
+        </w:rPr>
+        <w:t xml:space="preserve"> </w:t>
+      </w:r>
+      <w:r>
+        <w:rPr>
+          <w:lang w:val="en-US"/>
+        </w:rPr>
+        <w:t xml:space="preserve">(No doc links, just </w:t>
+      </w:r>
+      <w:r>
+        <w:rPr>
+          <w:lang w:val="en-US"/>
+        </w:rPr>
+        <w:t>these</w:t>
+      </w:r>
+      <w:r>
+        <w:rPr>
+          <w:lang w:val="en-US"/>
+        </w:rPr>
+        <w:t>)</w:t>
+      </w:r>
     </w:p>
     <w:p>
       <w:pPr>
@@ -606,7 +634,6 @@
         <w:rPr>
           <w:lang w:val="en-US"/>
         </w:rPr>
-        <w:lastRenderedPageBreak/>
         <w:t>Http Methods</w:t>
       </w:r>
       <w:r>
@@ -649,27 +676,13 @@
         <w:rPr>
           <w:lang w:val="en-US"/>
         </w:rPr>
-        <w:t xml:space="preserve"> </w:t>
-      </w:r>
-      <w:proofErr w:type="gramStart"/>
-      <w:r>
-        <w:rPr>
-          <w:lang w:val="en-US"/>
-        </w:rPr>
-        <w:t xml:space="preserve">ok </w:t>
-      </w:r>
-      <w:r>
-        <w:rPr>
-          <w:lang w:val="en-US"/>
-        </w:rPr>
-        <w:t>,</w:t>
-      </w:r>
-      <w:proofErr w:type="gramEnd"/>
-      <w:r>
-        <w:rPr>
-          <w:lang w:val="en-US"/>
-        </w:rPr>
-        <w:t xml:space="preserve"> 3XX</w:t>
+        <w:t xml:space="preserve"> ok </w:t>
+      </w:r>
+      <w:r>
+        <w:rPr>
+          <w:lang w:val="en-US"/>
+        </w:rPr>
+        <w:t>, 3XX</w:t>
       </w:r>
       <w:r>
         <w:rPr>
@@ -735,21 +748,7 @@
         <w:rPr>
           <w:lang w:val="en-US"/>
         </w:rPr>
-        <w:t xml:space="preserve">200 </w:t>
-      </w:r>
-      <w:proofErr w:type="gramStart"/>
-      <w:r>
-        <w:rPr>
-          <w:lang w:val="en-US"/>
-        </w:rPr>
-        <w:t>ok</w:t>
-      </w:r>
-      <w:proofErr w:type="gramEnd"/>
-      <w:r>
-        <w:rPr>
-          <w:lang w:val="en-US"/>
-        </w:rPr>
-        <w:t xml:space="preserve">, </w:t>
+        <w:t xml:space="preserve">200 ok, </w:t>
       </w:r>
     </w:p>
     <w:p>
@@ -815,7 +814,25 @@
         <w:rPr>
           <w:lang w:val="en-US"/>
         </w:rPr>
-        <w:t xml:space="preserve"> or no specific wanted. 404 resource not found, 409 conflict (primary or alternate key=duplicate entry), </w:t>
+        <w:t xml:space="preserve"> or no specific wanted.</w:t>
+      </w:r>
+      <w:r>
+        <w:rPr>
+          <w:lang w:val="en-US"/>
+        </w:rPr>
+        <w:t xml:space="preserve"> 401/403 Unauthorized/Forbidden,</w:t>
+      </w:r>
+      <w:r>
+        <w:rPr>
+          <w:lang w:val="en-US"/>
+        </w:rPr>
+        <w:t xml:space="preserve"> 404 resource not found, 409 conflict (primary or alternate key=duplicate entry), </w:t>
+      </w:r>
+      <w:r>
+        <w:rPr>
+          <w:lang w:val="en-US"/>
+        </w:rPr>
+        <w:t>When need the other ones, check from lists.</w:t>
       </w:r>
     </w:p>
     <w:p>
@@ -833,13 +850,7 @@
         <w:rPr>
           <w:lang w:val="en-US"/>
         </w:rPr>
-        <w:t>5</w:t>
-      </w:r>
-      <w:r>
-        <w:rPr>
-          <w:lang w:val="en-US"/>
-        </w:rPr>
-        <w:t>01, 503</w:t>
+        <w:t>500 generic server side prob. When need the other ones, check from lists.</w:t>
       </w:r>
       <w:r>
         <w:rPr>
@@ -863,27 +874,43 @@
         <w:rPr>
           <w:lang w:val="en-US"/>
         </w:rPr>
-        <w:t>TCP/IP ports we use: about 5-</w:t>
-      </w:r>
-      <w:proofErr w:type="gramStart"/>
-      <w:r>
-        <w:rPr>
-          <w:lang w:val="en-US"/>
-        </w:rPr>
-        <w:t>6</w:t>
-      </w:r>
-      <w:r>
-        <w:rPr>
-          <w:lang w:val="en-US"/>
-        </w:rPr>
-        <w:t>,  (</w:t>
-      </w:r>
-      <w:proofErr w:type="gramEnd"/>
-      <w:r>
-        <w:rPr>
-          <w:lang w:val="en-US"/>
-        </w:rPr>
-        <w:t>:22</w:t>
+        <w:t>TCP</w:t>
+      </w:r>
+      <w:r>
+        <w:rPr>
+          <w:lang w:val="en-US"/>
+        </w:rPr>
+        <w:t xml:space="preserve"> (no </w:t>
+      </w:r>
+      <w:r>
+        <w:rPr>
+          <w:lang w:val="en-US"/>
+        </w:rPr>
+        <w:t>UD</w:t>
+      </w:r>
+      <w:r>
+        <w:rPr>
+          <w:lang w:val="en-US"/>
+        </w:rPr>
+        <w:t>P</w:t>
+      </w:r>
+      <w:r>
+        <w:rPr>
+          <w:lang w:val="en-US"/>
+        </w:rPr>
+        <w:t xml:space="preserve"> this time)</w:t>
+      </w:r>
+      <w:r>
+        <w:rPr>
+          <w:lang w:val="en-US"/>
+        </w:rPr>
+        <w:t xml:space="preserve"> ports we use: about 5-6</w:t>
+      </w:r>
+      <w:r>
+        <w:rPr>
+          <w:lang w:val="en-US"/>
+        </w:rPr>
+        <w:t>,  (:22</w:t>
       </w:r>
       <w:r>
         <w:rPr>
@@ -937,7 +964,15 @@
         <w:rPr>
           <w:lang w:val="en-US"/>
         </w:rPr>
-        <w:t xml:space="preserve"> HTTPS</w:t>
+        <w:t xml:space="preserve"> HTTP</w:t>
+      </w:r>
+      <w:r>
+        <w:rPr>
+          <w:b/>
+          <w:bCs/>
+          <w:lang w:val="en-US"/>
+        </w:rPr>
+        <w:t>S</w:t>
       </w:r>
       <w:r>
         <w:rPr>
@@ -969,284 +1004,17 @@
           <w:lang w:val="en-US"/>
         </w:rPr>
       </w:pPr>
-    </w:p>
-    <w:p>
-      <w:pPr>
-        <w:rPr>
-          <w:lang w:val="en-US"/>
-        </w:rPr>
-      </w:pPr>
-      <w:r>
-        <w:rPr>
-          <w:b/>
-          <w:bCs/>
-          <w:u w:val="single"/>
-          <w:lang w:val="en-US"/>
-        </w:rPr>
-        <w:t>About web services</w:t>
-      </w:r>
-      <w:r>
-        <w:rPr>
-          <w:lang w:val="en-US"/>
-        </w:rPr>
-        <w:t xml:space="preserve">: </w:t>
-      </w:r>
-      <w:r>
-        <w:rPr>
-          <w:color w:val="BFBFBF" w:themeColor="background1" w:themeShade="BF"/>
-          <w:lang w:val="en-US"/>
-        </w:rPr>
-        <w:t>(1970s EDI</w:t>
-      </w:r>
-      <w:proofErr w:type="gramStart"/>
-      <w:r>
-        <w:rPr>
-          <w:color w:val="BFBFBF" w:themeColor="background1" w:themeShade="BF"/>
-          <w:lang w:val="en-US"/>
-        </w:rPr>
-        <w:t>),(</w:t>
-      </w:r>
-      <w:proofErr w:type="gramEnd"/>
-      <w:r>
-        <w:rPr>
-          <w:color w:val="BFBFBF" w:themeColor="background1" w:themeShade="BF"/>
-          <w:lang w:val="en-US"/>
-        </w:rPr>
-        <w:t>SOA), (SOAP</w:t>
-      </w:r>
-      <w:r>
-        <w:rPr>
-          <w:color w:val="BFBFBF" w:themeColor="background1" w:themeShade="BF"/>
-          <w:lang w:val="en-US"/>
-        </w:rPr>
-        <w:t>, XML, WSDL</w:t>
-      </w:r>
-      <w:r>
-        <w:rPr>
-          <w:color w:val="BFBFBF" w:themeColor="background1" w:themeShade="BF"/>
-          <w:lang w:val="en-US"/>
-        </w:rPr>
-        <w:t xml:space="preserve">), </w:t>
-      </w:r>
-      <w:r>
-        <w:rPr>
-          <w:color w:val="BFBFBF" w:themeColor="background1" w:themeShade="BF"/>
-          <w:lang w:val="en-US"/>
-        </w:rPr>
-        <w:t>ESB</w:t>
-      </w:r>
-      <w:r>
-        <w:rPr>
-          <w:lang w:val="en-US"/>
-        </w:rPr>
-        <w:t xml:space="preserve">, </w:t>
-      </w:r>
-      <w:r>
-        <w:rPr>
-          <w:lang w:val="en-US"/>
-        </w:rPr>
-        <w:t>REST API,</w:t>
-      </w:r>
-      <w:r>
-        <w:rPr>
-          <w:lang w:val="en-US"/>
-        </w:rPr>
-        <w:t xml:space="preserve"> </w:t>
-      </w:r>
-      <w:r>
-        <w:rPr>
-          <w:b/>
-          <w:bCs/>
-          <w:lang w:val="en-US"/>
-        </w:rPr>
-        <w:t>REST API principles</w:t>
-      </w:r>
-      <w:r>
-        <w:rPr>
-          <w:lang w:val="en-US"/>
-        </w:rPr>
-        <w:t>,</w:t>
-      </w:r>
-      <w:r>
-        <w:rPr>
-          <w:lang w:val="en-US"/>
-        </w:rPr>
-        <w:t xml:space="preserve"> microservices, </w:t>
-      </w:r>
-      <w:proofErr w:type="spellStart"/>
-      <w:r>
-        <w:rPr>
-          <w:b/>
-          <w:bCs/>
-          <w:lang w:val="en-US"/>
-        </w:rPr>
-        <w:t>GraphQL</w:t>
-      </w:r>
-      <w:proofErr w:type="spellEnd"/>
-      <w:r>
-        <w:rPr>
-          <w:lang w:val="en-US"/>
-        </w:rPr>
-        <w:t>, serverless</w:t>
-      </w:r>
-      <w:r>
-        <w:rPr>
-          <w:lang w:val="en-US"/>
-        </w:rPr>
-        <w:t xml:space="preserve"> computing/ serverless functions)</w:t>
-      </w:r>
-    </w:p>
-    <w:p>
-      <w:pPr>
-        <w:rPr>
-          <w:lang w:val="en-US"/>
-        </w:rPr>
-      </w:pPr>
-    </w:p>
-    <w:p>
-      <w:pPr>
-        <w:rPr>
-          <w:lang w:val="en-US"/>
-        </w:rPr>
-      </w:pPr>
-    </w:p>
-    <w:p>
-      <w:pPr>
-        <w:rPr>
-          <w:i/>
-          <w:iCs/>
-          <w:lang w:val="en-US"/>
-        </w:rPr>
-      </w:pPr>
-      <w:r>
-        <w:rPr>
-          <w:i/>
-          <w:iCs/>
-          <w:lang w:val="en-US"/>
-        </w:rPr>
-        <w:t xml:space="preserve">This task drawn on a A3 paper, like practicing for job interviews: “Draw and explain the </w:t>
-      </w:r>
-      <w:proofErr w:type="spellStart"/>
-      <w:r>
-        <w:rPr>
-          <w:i/>
-          <w:iCs/>
-          <w:lang w:val="en-US"/>
-        </w:rPr>
-        <w:t>archictecture</w:t>
-      </w:r>
-      <w:proofErr w:type="spellEnd"/>
-      <w:r>
-        <w:rPr>
-          <w:i/>
-          <w:iCs/>
-          <w:lang w:val="en-US"/>
-        </w:rPr>
-        <w:t xml:space="preserve"> of that school project you were in”.</w:t>
-      </w:r>
-    </w:p>
-    <w:p>
-      <w:pPr>
-        <w:rPr>
-          <w:lang w:val="en-US"/>
-        </w:rPr>
-      </w:pPr>
-      <w:r>
-        <w:rPr>
-          <w:b/>
-          <w:bCs/>
-          <w:lang w:val="en-US"/>
-        </w:rPr>
-        <w:t>About third of the exam points</w:t>
-      </w:r>
-      <w:r>
-        <w:rPr>
-          <w:b/>
-          <w:bCs/>
-          <w:lang w:val="en-US"/>
-        </w:rPr>
-        <w:t>:</w:t>
-      </w:r>
-      <w:r>
-        <w:rPr>
-          <w:lang w:val="en-US"/>
-        </w:rPr>
-        <w:t xml:space="preserve"> </w:t>
-      </w:r>
-      <w:r>
-        <w:rPr>
-          <w:b/>
-          <w:bCs/>
-          <w:u w:val="single"/>
-          <w:lang w:val="en-US"/>
-        </w:rPr>
-        <w:t xml:space="preserve">FULL-STACK ARCHITECTURE </w:t>
-      </w:r>
-      <w:r>
-        <w:rPr>
-          <w:b/>
-          <w:bCs/>
-          <w:u w:val="single"/>
-          <w:lang w:val="en-US"/>
-        </w:rPr>
-        <w:t xml:space="preserve">DRAWING AND </w:t>
-      </w:r>
-      <w:r>
-        <w:rPr>
-          <w:b/>
-          <w:bCs/>
-          <w:u w:val="single"/>
-          <w:lang w:val="en-US"/>
-        </w:rPr>
-        <w:t>EXPLA</w:t>
-      </w:r>
-      <w:r>
-        <w:rPr>
-          <w:b/>
-          <w:bCs/>
-          <w:u w:val="single"/>
-          <w:lang w:val="en-US"/>
-        </w:rPr>
-        <w:t>NATION</w:t>
-      </w:r>
-      <w:r>
-        <w:rPr>
-          <w:lang w:val="en-US"/>
-        </w:rPr>
-        <w:t xml:space="preserve"> BASED ON THE GIVE PICTURE AND MODEL EXPLANATION</w:t>
-      </w:r>
-    </w:p>
-    <w:p>
-      <w:pPr>
-        <w:rPr>
-          <w:lang w:val="en-US"/>
-        </w:rPr>
-      </w:pPr>
-      <w:r>
-        <w:rPr>
-          <w:lang w:val="en-US"/>
-        </w:rPr>
-        <w:t>Mostly about Back-end.</w:t>
-      </w:r>
-    </w:p>
-    <w:p>
-      <w:pPr>
-        <w:rPr>
-          <w:lang w:val="en-US"/>
-        </w:rPr>
-      </w:pPr>
-      <w:r>
-        <w:rPr>
-          <w:u w:val="single"/>
-          <w:lang w:val="en-US"/>
-        </w:rPr>
-        <w:t>About Front-end only this much</w:t>
-      </w:r>
-      <w:r>
-        <w:rPr>
-          <w:lang w:val="en-US"/>
-        </w:rPr>
-        <w:t>:</w:t>
+      <w:r>
+        <w:rPr>
+          <w:lang w:val="en-US"/>
+        </w:rPr>
+        <w:t>We used 8787, 8686 instead of 3000 to not to have several node servers running is same port, We used 3308</w:t>
+      </w:r>
+      <w:r>
+        <w:rPr>
+          <w:lang w:val="en-US"/>
+        </w:rPr>
+        <w:t xml:space="preserve"> so that tunnel would not hide a real local Mariadb/mysql</w:t>
       </w:r>
     </w:p>
     <w:p>
@@ -1260,19 +1028,403 @@
           <w:lang w:val="en-US"/>
         </w:rPr>
       </w:pPr>
-      <w:proofErr w:type="spellStart"/>
-      <w:r>
-        <w:rPr>
-          <w:lang w:val="en-US"/>
-        </w:rPr>
-        <w:t>Axios</w:t>
-      </w:r>
-      <w:proofErr w:type="spellEnd"/>
-      <w:r>
-        <w:rPr>
-          <w:lang w:val="en-US"/>
-        </w:rPr>
-        <w:t xml:space="preserve"> used to run AJAX to backend REST API.    JSON to carry objects &lt;-&gt;</w:t>
+      <w:r>
+        <w:rPr>
+          <w:lang w:val="en-US"/>
+        </w:rPr>
+        <w:t xml:space="preserve">Because: only one server/service/thread can listen to a port at a time. </w:t>
+      </w:r>
+      <w:r>
+        <w:rPr>
+          <w:color w:val="A6A6A6" w:themeColor="background1" w:themeShade="A6"/>
+          <w:lang w:val="en-US"/>
+        </w:rPr>
+        <w:t>Unless you use e.g. nginx to relay requests coming in through one external port to go to different internal ports, based on the URL</w:t>
+      </w:r>
+      <w:r>
+        <w:rPr>
+          <w:color w:val="A6A6A6" w:themeColor="background1" w:themeShade="A6"/>
+          <w:lang w:val="en-US"/>
+        </w:rPr>
+        <w:br/>
+      </w:r>
+    </w:p>
+    <w:p>
+      <w:pPr>
+        <w:pStyle w:val="ListParagraph"/>
+        <w:numPr>
+          <w:ilvl w:val="0"/>
+          <w:numId w:val="1"/>
+        </w:numPr>
+        <w:rPr>
+          <w:lang w:val="en-US"/>
+        </w:rPr>
+      </w:pPr>
+      <w:r>
+        <w:rPr>
+          <w:b/>
+          <w:bCs/>
+          <w:u w:val="single"/>
+          <w:lang w:val="en-US"/>
+        </w:rPr>
+        <w:t>About web services</w:t>
+      </w:r>
+      <w:r>
+        <w:rPr>
+          <w:lang w:val="en-US"/>
+        </w:rPr>
+        <w:t xml:space="preserve">: </w:t>
+      </w:r>
+      <w:r>
+        <w:rPr>
+          <w:color w:val="BFBFBF" w:themeColor="background1" w:themeShade="BF"/>
+          <w:lang w:val="en-US"/>
+        </w:rPr>
+        <w:t>(1970s EDI),(SOA), (SOAP</w:t>
+      </w:r>
+      <w:r>
+        <w:rPr>
+          <w:color w:val="BFBFBF" w:themeColor="background1" w:themeShade="BF"/>
+          <w:lang w:val="en-US"/>
+        </w:rPr>
+        <w:t>, XML, WSDL</w:t>
+      </w:r>
+      <w:r>
+        <w:rPr>
+          <w:color w:val="BFBFBF" w:themeColor="background1" w:themeShade="BF"/>
+          <w:lang w:val="en-US"/>
+        </w:rPr>
+        <w:t xml:space="preserve">), </w:t>
+      </w:r>
+      <w:r>
+        <w:rPr>
+          <w:color w:val="BFBFBF" w:themeColor="background1" w:themeShade="BF"/>
+          <w:lang w:val="en-US"/>
+        </w:rPr>
+        <w:t>ESB</w:t>
+      </w:r>
+      <w:r>
+        <w:rPr>
+          <w:lang w:val="en-US"/>
+        </w:rPr>
+        <w:t xml:space="preserve">, </w:t>
+      </w:r>
+      <w:r>
+        <w:rPr>
+          <w:lang w:val="en-US"/>
+        </w:rPr>
+        <w:t>REST API,</w:t>
+      </w:r>
+      <w:r>
+        <w:rPr>
+          <w:lang w:val="en-US"/>
+        </w:rPr>
+        <w:t xml:space="preserve"> </w:t>
+      </w:r>
+      <w:r>
+        <w:rPr>
+          <w:b/>
+          <w:bCs/>
+          <w:lang w:val="en-US"/>
+        </w:rPr>
+        <w:t>REST API principles</w:t>
+      </w:r>
+      <w:r>
+        <w:rPr>
+          <w:lang w:val="en-US"/>
+        </w:rPr>
+        <w:t>,</w:t>
+      </w:r>
+      <w:r>
+        <w:rPr>
+          <w:lang w:val="en-US"/>
+        </w:rPr>
+        <w:t xml:space="preserve"> microservices, </w:t>
+      </w:r>
+      <w:r>
+        <w:rPr>
+          <w:b/>
+          <w:bCs/>
+          <w:lang w:val="en-US"/>
+        </w:rPr>
+        <w:t>GraphQL</w:t>
+      </w:r>
+      <w:r>
+        <w:rPr>
+          <w:lang w:val="en-US"/>
+        </w:rPr>
+        <w:t>, serverless</w:t>
+      </w:r>
+      <w:r>
+        <w:rPr>
+          <w:lang w:val="en-US"/>
+        </w:rPr>
+        <w:t xml:space="preserve"> computing/ serverless functions)</w:t>
+      </w:r>
+      <w:r>
+        <w:rPr>
+          <w:lang w:val="en-US"/>
+        </w:rPr>
+        <w:br/>
+      </w:r>
+      <w:hyperlink r:id="rId11" w:history="1">
+        <w:r>
+          <w:rPr>
+            <w:rStyle w:val="Hyperlink"/>
+            <w:sz w:val="16"/>
+            <w:szCs w:val="16"/>
+            <w:lang w:val="en-US"/>
+          </w:rPr>
+          <w:t>https://github.com/valju/docs_backend_design/blob/master/REST_Api_services/WhatAreWebServices_SOA_SOAP_RESTful.pdf</w:t>
+        </w:r>
+      </w:hyperlink>
+      <w:r>
+        <w:rPr>
+          <w:lang w:val="en-US"/>
+        </w:rPr>
+        <w:t xml:space="preserve"> </w:t>
+      </w:r>
+    </w:p>
+    <w:p>
+      <w:pPr>
+        <w:pStyle w:val="ListParagraph"/>
+        <w:numPr>
+          <w:ilvl w:val="0"/>
+          <w:numId w:val="1"/>
+        </w:numPr>
+        <w:rPr>
+          <w:lang w:val="en-US"/>
+        </w:rPr>
+      </w:pPr>
+      <w:r>
+        <w:rPr>
+          <w:i/>
+          <w:iCs/>
+          <w:lang w:val="en-US"/>
+        </w:rPr>
+        <w:t>This task drawn on a A3 paper, like practicing for job interviews: “Draw and explain the archictecture of that school project you were in”.</w:t>
+      </w:r>
+      <w:r>
+        <w:rPr>
+          <w:i/>
+          <w:iCs/>
+          <w:lang w:val="en-US"/>
+        </w:rPr>
+        <w:t xml:space="preserve"> </w:t>
+      </w:r>
+      <w:r>
+        <w:rPr>
+          <w:i/>
+          <w:iCs/>
+          <w:lang w:val="en-US"/>
+        </w:rPr>
+        <w:br/>
+      </w:r>
+      <w:r>
+        <w:rPr>
+          <w:b/>
+          <w:bCs/>
+          <w:lang w:val="en-US"/>
+        </w:rPr>
+        <w:t>About third of the exam points</w:t>
+      </w:r>
+      <w:r>
+        <w:rPr>
+          <w:b/>
+          <w:bCs/>
+          <w:lang w:val="en-US"/>
+        </w:rPr>
+        <w:t>:</w:t>
+      </w:r>
+      <w:r>
+        <w:rPr>
+          <w:lang w:val="en-US"/>
+        </w:rPr>
+        <w:t xml:space="preserve"> </w:t>
+      </w:r>
+      <w:r>
+        <w:rPr>
+          <w:b/>
+          <w:bCs/>
+          <w:u w:val="single"/>
+          <w:lang w:val="en-US"/>
+        </w:rPr>
+        <w:t xml:space="preserve">FULL-STACK ARCHITECTURE </w:t>
+      </w:r>
+      <w:r>
+        <w:rPr>
+          <w:b/>
+          <w:bCs/>
+          <w:u w:val="single"/>
+          <w:lang w:val="en-US"/>
+        </w:rPr>
+        <w:t xml:space="preserve">DRAWING AND </w:t>
+      </w:r>
+      <w:r>
+        <w:rPr>
+          <w:b/>
+          <w:bCs/>
+          <w:u w:val="single"/>
+          <w:lang w:val="en-US"/>
+        </w:rPr>
+        <w:t>EXPLA</w:t>
+      </w:r>
+      <w:r>
+        <w:rPr>
+          <w:b/>
+          <w:bCs/>
+          <w:u w:val="single"/>
+          <w:lang w:val="en-US"/>
+        </w:rPr>
+        <w:t>NATION</w:t>
+      </w:r>
+      <w:r>
+        <w:rPr>
+          <w:lang w:val="en-US"/>
+        </w:rPr>
+        <w:t xml:space="preserve"> </w:t>
+      </w:r>
+      <w:r>
+        <w:rPr>
+          <w:lang w:val="en-US"/>
+        </w:rPr>
+        <w:br/>
+      </w:r>
+      <w:r>
+        <w:rPr>
+          <w:lang w:val="en-US"/>
+        </w:rPr>
+        <w:t>BASED ON THE GIVE PICTURE</w:t>
+      </w:r>
+      <w:r>
+        <w:rPr>
+          <w:lang w:val="en-US"/>
+        </w:rPr>
+        <w:t>:</w:t>
+      </w:r>
+      <w:r>
+        <w:rPr>
+          <w:lang w:val="en-US"/>
+        </w:rPr>
+        <w:t xml:space="preserve"> </w:t>
+      </w:r>
+      <w:hyperlink r:id="rId12" w:history="1">
+        <w:r>
+          <w:rPr>
+            <w:rStyle w:val="Hyperlink"/>
+            <w:sz w:val="18"/>
+            <w:szCs w:val="18"/>
+            <w:lang w:val="en-US"/>
+          </w:rPr>
+          <w:t>https://github.com/valju/docs_backend_design/blob/master/BackendArchitecturePic_with_pencil_20190412.jpg</w:t>
+        </w:r>
+      </w:hyperlink>
+      <w:r>
+        <w:rPr>
+          <w:sz w:val="18"/>
+          <w:szCs w:val="18"/>
+          <w:lang w:val="en-US"/>
+        </w:rPr>
+        <w:br/>
+      </w:r>
+      <w:r>
+        <w:rPr>
+          <w:lang w:val="en-US"/>
+        </w:rPr>
+        <w:t xml:space="preserve">AND </w:t>
+      </w:r>
+      <w:r>
+        <w:rPr>
+          <w:lang w:val="en-US"/>
+        </w:rPr>
+        <w:t>A SAMPLE</w:t>
+      </w:r>
+      <w:r>
+        <w:rPr>
+          <w:lang w:val="en-US"/>
+        </w:rPr>
+        <w:t xml:space="preserve"> EXPLANATION</w:t>
+      </w:r>
+      <w:r>
+        <w:rPr>
+          <w:lang w:val="en-US"/>
+        </w:rPr>
+        <w:t>S:</w:t>
+      </w:r>
+      <w:r>
+        <w:rPr>
+          <w:lang w:val="en-US"/>
+        </w:rPr>
+        <w:t xml:space="preserve"> (Make your own better one</w:t>
+      </w:r>
+      <w:r>
+        <w:rPr>
+          <w:lang w:val="en-US"/>
+        </w:rPr>
+        <w:t>s</w:t>
+      </w:r>
+      <w:r>
+        <w:rPr>
+          <w:lang w:val="en-US"/>
+        </w:rPr>
+        <w:t>)</w:t>
+      </w:r>
+      <w:r>
+        <w:rPr>
+          <w:lang w:val="en-US"/>
+        </w:rPr>
+        <w:br/>
+      </w:r>
+      <w:hyperlink r:id="rId13" w:history="1">
+        <w:r>
+          <w:rPr>
+            <w:rStyle w:val="Hyperlink"/>
+            <w:sz w:val="20"/>
+            <w:szCs w:val="20"/>
+            <w:lang w:val="en-US"/>
+          </w:rPr>
+          <w:t>https://github.com/valju/docs_backend_design/blob/master/BackendArchitecturePic_Explanations.pdf</w:t>
+        </w:r>
+      </w:hyperlink>
+      <w:r>
+        <w:rPr>
+          <w:lang w:val="en-US"/>
+        </w:rPr>
+        <w:t xml:space="preserve"> </w:t>
+      </w:r>
+    </w:p>
+    <w:p>
+      <w:pPr>
+        <w:rPr>
+          <w:lang w:val="en-US"/>
+        </w:rPr>
+      </w:pPr>
+      <w:r>
+        <w:rPr>
+          <w:u w:val="single"/>
+          <w:lang w:val="en-US"/>
+        </w:rPr>
+        <w:t>A</w:t>
+      </w:r>
+      <w:r>
+        <w:rPr>
+          <w:u w:val="single"/>
+          <w:lang w:val="en-US"/>
+        </w:rPr>
+        <w:t>dd to the drawing a</w:t>
+      </w:r>
+      <w:r>
+        <w:rPr>
+          <w:u w:val="single"/>
+          <w:lang w:val="en-US"/>
+        </w:rPr>
+        <w:t>bout Front-end only this much</w:t>
+      </w:r>
+      <w:r>
+        <w:rPr>
+          <w:lang w:val="en-US"/>
+        </w:rPr>
+        <w:t>:</w:t>
       </w:r>
     </w:p>
     <w:p>
@@ -1290,25 +1442,55 @@
         <w:rPr>
           <w:lang w:val="en-US"/>
         </w:rPr>
-        <w:t xml:space="preserve">React app </w:t>
-      </w:r>
-      <w:r>
-        <w:rPr>
-          <w:lang w:val="en-US"/>
-        </w:rPr>
         <w:t>(</w:t>
       </w:r>
       <w:r>
         <w:rPr>
           <w:lang w:val="en-US"/>
         </w:rPr>
-        <w:t>based on the create-react-app template</w:t>
+        <w:t>Axios used to run</w:t>
       </w:r>
       <w:r>
         <w:rPr>
           <w:lang w:val="en-US"/>
         </w:rPr>
         <w:t>)</w:t>
+      </w:r>
+      <w:r>
+        <w:rPr>
+          <w:lang w:val="en-US"/>
+        </w:rPr>
+        <w:t xml:space="preserve"> AJAX to backend REST API.  </w:t>
+      </w:r>
+      <w:r>
+        <w:rPr>
+          <w:lang w:val="en-US"/>
+        </w:rPr>
+        <w:t>(Http Reqs (+</w:t>
+      </w:r>
+      <w:r>
+        <w:rPr>
+          <w:lang w:val="en-US"/>
+        </w:rPr>
+        <w:t>JSON</w:t>
+      </w:r>
+      <w:r>
+        <w:rPr>
+          <w:lang w:val="en-US"/>
+        </w:rPr>
+        <w:t>?)</w:t>
+      </w:r>
+      <w:r>
+        <w:rPr>
+          <w:lang w:val="en-US"/>
+        </w:rPr>
+        <w:t xml:space="preserve"> to carry </w:t>
+      </w:r>
+      <w:r>
+        <w:rPr>
+          <w:lang w:val="en-US"/>
+        </w:rPr>
+        <w:t>data/parameters)</w:t>
       </w:r>
     </w:p>
     <w:p>
@@ -1326,7 +1508,25 @@
         <w:rPr>
           <w:lang w:val="en-US"/>
         </w:rPr>
-        <w:t>React-Material UI component library in use</w:t>
+        <w:t xml:space="preserve">React app </w:t>
+      </w:r>
+      <w:r>
+        <w:rPr>
+          <w:lang w:val="en-US"/>
+        </w:rPr>
+        <w:t>(</w:t>
+      </w:r>
+      <w:r>
+        <w:rPr>
+          <w:lang w:val="en-US"/>
+        </w:rPr>
+        <w:t>based on the create-react-app template</w:t>
+      </w:r>
+      <w:r>
+        <w:rPr>
+          <w:lang w:val="en-US"/>
+        </w:rPr>
+        <w:t>)</w:t>
       </w:r>
     </w:p>
     <w:p>
@@ -1344,7 +1544,7 @@
         <w:rPr>
           <w:lang w:val="en-US"/>
         </w:rPr>
-        <w:t>React-Material UI theme injected to those components</w:t>
+        <w:t>React-Material UI component library in use</w:t>
       </w:r>
     </w:p>
     <w:p>
@@ -1362,16 +1562,8 @@
         <w:rPr>
           <w:lang w:val="en-US"/>
         </w:rPr>
-        <w:t>React-router SPA (Single-page application) routing</w:t>
-      </w:r>
-    </w:p>
-    <w:p>
-      <w:pPr>
-        <w:pStyle w:val="ListParagraph"/>
-        <w:rPr>
-          <w:lang w:val="en-US"/>
-        </w:rPr>
-      </w:pPr>
+        <w:t>React-Material UI theme injected to those components</w:t>
+      </w:r>
     </w:p>
     <w:p>
       <w:pPr>
@@ -1388,9 +1580,33 @@
         <w:rPr>
           <w:lang w:val="en-US"/>
         </w:rPr>
+        <w:t>React-router SPA (Single-page application) routing</w:t>
+      </w:r>
+      <w:r>
+        <w:rPr>
+          <w:lang w:val="en-US"/>
+        </w:rPr>
+        <w:br/>
+      </w:r>
+    </w:p>
+    <w:p>
+      <w:pPr>
+        <w:pStyle w:val="ListParagraph"/>
+        <w:numPr>
+          <w:ilvl w:val="0"/>
+          <w:numId w:val="2"/>
+        </w:numPr>
+        <w:rPr>
+          <w:lang w:val="en-US"/>
+        </w:rPr>
+      </w:pPr>
+      <w:r>
+        <w:rPr>
+          <w:lang w:val="en-US"/>
+        </w:rPr>
         <w:t xml:space="preserve">CORS </w:t>
       </w:r>
-      <w:hyperlink r:id="rId11" w:history="1">
+      <w:hyperlink r:id="rId14" w:anchor=":~:text=Cross-origin%20resource%20sharing%20(CORS,scripts%2C%20iframes%2C%20and%20videos" w:history="1">
         <w:r>
           <w:rPr>
             <w:rStyle w:val="Hyperlink"/>
@@ -1427,42 +1643,32 @@
           <w:lang w:val="en-US"/>
         </w:rPr>
       </w:pPr>
-    </w:p>
-    <w:p>
-      <w:pPr>
-        <w:pStyle w:val="ListParagraph"/>
-        <w:rPr>
-          <w:lang w:val="en-US"/>
-        </w:rPr>
-      </w:pPr>
-      <w:r>
-        <w:rPr>
-          <w:lang w:val="en-US"/>
-        </w:rPr>
-        <w:t xml:space="preserve">(Or if you would have </w:t>
-      </w:r>
-      <w:proofErr w:type="gramStart"/>
-      <w:r>
-        <w:rPr>
-          <w:lang w:val="en-US"/>
-        </w:rPr>
-        <w:t>your</w:t>
-      </w:r>
-      <w:proofErr w:type="gramEnd"/>
-      <w:r>
-        <w:rPr>
-          <w:lang w:val="en-US"/>
-        </w:rPr>
-        <w:t xml:space="preserve"> react front and node backend on localhost, one would be localhost:8686 and other localhost:8787, different ‘origins’ still.</w:t>
-      </w:r>
-    </w:p>
-    <w:p>
-      <w:pPr>
-        <w:pStyle w:val="ListParagraph"/>
-        <w:rPr>
-          <w:lang w:val="en-US"/>
-        </w:rPr>
-      </w:pPr>
+      <w:r>
+        <w:rPr>
+          <w:color w:val="A6A6A6" w:themeColor="background1" w:themeShade="A6"/>
+          <w:lang w:val="en-US"/>
+        </w:rPr>
+        <w:t>(Or if you would have your react front and node backend on localhost, one would be localhost:8686 and other localhost:8787, different ‘origins’ still.</w:t>
+      </w:r>
+      <w:r>
+        <w:rPr>
+          <w:color w:val="A6A6A6" w:themeColor="background1" w:themeShade="A6"/>
+          <w:lang w:val="en-US"/>
+        </w:rPr>
+        <w:t>)</w:t>
+      </w:r>
+      <w:r>
+        <w:rPr>
+          <w:lang w:val="en-US"/>
+        </w:rPr>
+        <w:br/>
+      </w:r>
+      <w:r>
+        <w:rPr>
+          <w:lang w:val="en-US"/>
+        </w:rPr>
+        <w:br/>
+      </w:r>
     </w:p>
     <w:p>
       <w:pPr>
@@ -1472,11 +1678,13 @@
           <w:numId w:val="2"/>
         </w:numPr>
         <w:rPr>
-          <w:lang w:val="en-US"/>
-        </w:rPr>
-      </w:pPr>
-      <w:r>
-        <w:rPr>
+          <w:color w:val="808080" w:themeColor="background1" w:themeShade="80"/>
+          <w:lang w:val="en-US"/>
+        </w:rPr>
+      </w:pPr>
+      <w:r>
+        <w:rPr>
+          <w:color w:val="808080" w:themeColor="background1" w:themeShade="80"/>
           <w:lang w:val="en-US"/>
         </w:rPr>
         <w:t>(Redux and React-redux binding not used yet. But could be. Some of the React-material UI components would be bound to Redux, some just sub-components)</w:t>

</xml_diff>

<commit_message>
Changed f-e to 'Extra'
</commit_message>
<xml_diff>
--- a/_BackendExamReadingList.docx
+++ b/_BackendExamReadingList.docx
@@ -1,6 +1,6 @@
 
 <file path=word/document.xml><?xml version="1.0" encoding="utf-8"?>
-<w:document xmlns:wpc="http://schemas.microsoft.com/office/word/2010/wordprocessingCanvas" xmlns:cx="http://schemas.microsoft.com/office/drawing/2014/chartex" xmlns:cx1="http://schemas.microsoft.com/office/drawing/2015/9/8/chartex" xmlns:cx2="http://schemas.microsoft.com/office/drawing/2015/10/21/chartex" xmlns:cx3="http://schemas.microsoft.com/office/drawing/2016/5/9/chartex" xmlns:cx4="http://schemas.microsoft.com/office/drawing/2016/5/10/chartex" xmlns:cx5="http://schemas.microsoft.com/office/drawing/2016/5/11/chartex" xmlns:cx6="http://schemas.microsoft.com/office/drawing/2016/5/12/chartex" xmlns:cx7="http://schemas.microsoft.com/office/drawing/2016/5/13/chartex" xmlns:cx8="http://schemas.microsoft.com/office/drawing/2016/5/14/chartex" xmlns:mc="http://schemas.openxmlformats.org/markup-compatibility/2006" xmlns:aink="http://schemas.microsoft.com/office/drawing/2016/ink" xmlns:am3d="http://schemas.microsoft.com/office/drawing/2017/model3d" xmlns:o="urn:schemas-microsoft-com:office:office" xmlns:r="http://schemas.openxmlformats.org/officeDocument/2006/relationships" xmlns:m="http://schemas.openxmlformats.org/officeDocument/2006/math" xmlns:v="urn:schemas-microsoft-com:vml" xmlns:wp14="http://schemas.microsoft.com/office/word/2010/wordprocessingDrawing" xmlns:wp="http://schemas.openxmlformats.org/drawingml/2006/wordprocessingDrawing" xmlns:w10="urn:schemas-microsoft-com:office:word" xmlns:w="http://schemas.openxmlformats.org/wordprocessingml/2006/main" xmlns:w14="http://schemas.microsoft.com/office/word/2010/wordml" xmlns:w15="http://schemas.microsoft.com/office/word/2012/wordml" xmlns:w16cex="http://schemas.microsoft.com/office/word/2018/wordml/cex" xmlns:w16cid="http://schemas.microsoft.com/office/word/2016/wordml/cid" xmlns:w16="http://schemas.microsoft.com/office/word/2018/wordml" xmlns:w16se="http://schemas.microsoft.com/office/word/2015/wordml/symex" xmlns:wpg="http://schemas.microsoft.com/office/word/2010/wordprocessingGroup" xmlns:wpi="http://schemas.microsoft.com/office/word/2010/wordprocessingInk" xmlns:wne="http://schemas.microsoft.com/office/word/2006/wordml" xmlns:wps="http://schemas.microsoft.com/office/word/2010/wordprocessingShape" mc:Ignorable="w14 w15 w16se w16cid w16 w16cex wp14">
+<w:document xmlns:wpc="http://schemas.microsoft.com/office/word/2010/wordprocessingCanvas" xmlns:cx="http://schemas.microsoft.com/office/drawing/2014/chartex" xmlns:cx1="http://schemas.microsoft.com/office/drawing/2015/9/8/chartex" xmlns:cx2="http://schemas.microsoft.com/office/drawing/2015/10/21/chartex" xmlns:cx3="http://schemas.microsoft.com/office/drawing/2016/5/9/chartex" xmlns:cx4="http://schemas.microsoft.com/office/drawing/2016/5/10/chartex" xmlns:cx5="http://schemas.microsoft.com/office/drawing/2016/5/11/chartex" xmlns:cx6="http://schemas.microsoft.com/office/drawing/2016/5/12/chartex" xmlns:cx7="http://schemas.microsoft.com/office/drawing/2016/5/13/chartex" xmlns:cx8="http://schemas.microsoft.com/office/drawing/2016/5/14/chartex" xmlns:mc="http://schemas.openxmlformats.org/markup-compatibility/2006" xmlns:aink="http://schemas.microsoft.com/office/drawing/2016/ink" xmlns:am3d="http://schemas.microsoft.com/office/drawing/2017/model3d" xmlns:o="urn:schemas-microsoft-com:office:office" xmlns:r="http://schemas.openxmlformats.org/officeDocument/2006/relationships" xmlns:m="http://schemas.openxmlformats.org/officeDocument/2006/math" xmlns:v="urn:schemas-microsoft-com:vml" xmlns:wp14="http://schemas.microsoft.com/office/word/2010/wordprocessingDrawing" xmlns:wp="http://schemas.openxmlformats.org/drawingml/2006/wordprocessingDrawing" xmlns:w10="urn:schemas-microsoft-com:office:word" xmlns:w="http://schemas.openxmlformats.org/wordprocessingml/2006/main" xmlns:w14="http://schemas.microsoft.com/office/word/2010/wordml" xmlns:w15="http://schemas.microsoft.com/office/word/2012/wordml" xmlns:w16cex="http://schemas.microsoft.com/office/word/2018/wordml/cex" xmlns:w16cid="http://schemas.microsoft.com/office/word/2016/wordml/cid" xmlns:w16="http://schemas.microsoft.com/office/word/2018/wordml" xmlns:w16sdtdh="http://schemas.microsoft.com/office/word/2020/wordml/sdtdatahash" xmlns:w16se="http://schemas.microsoft.com/office/word/2015/wordml/symex" xmlns:wpg="http://schemas.microsoft.com/office/word/2010/wordprocessingGroup" xmlns:wpi="http://schemas.microsoft.com/office/word/2010/wordprocessingInk" xmlns:wne="http://schemas.microsoft.com/office/word/2006/wordml" xmlns:wps="http://schemas.microsoft.com/office/word/2010/wordprocessingShape" mc:Ignorable="w14 w15 w16se w16cid w16 w16cex w16sdtdh wp14">
   <w:body>
     <w:p>
       <w:pPr>
@@ -1229,6 +1229,9 @@
           <w:numId w:val="1"/>
         </w:numPr>
         <w:rPr>
+          <w:rStyle w:val="Hyperlink"/>
+          <w:color w:val="auto"/>
+          <w:u w:val="none"/>
           <w:lang w:val="en-US"/>
         </w:rPr>
       </w:pPr>
@@ -1422,215 +1425,22 @@
           <w:t>https://github.com/valju/docs_backend_design/blob/master/BackendArchitecturePic_Explanations.pdf</w:t>
         </w:r>
       </w:hyperlink>
-      <w:r>
-        <w:rPr>
-          <w:lang w:val="en-US"/>
-        </w:rPr>
-        <w:t xml:space="preserve"> </w:t>
-      </w:r>
-    </w:p>
-    <w:p>
-      <w:pPr>
-        <w:rPr>
-          <w:lang w:val="en-US"/>
-        </w:rPr>
-      </w:pPr>
-      <w:r>
-        <w:rPr>
-          <w:u w:val="single"/>
-          <w:lang w:val="en-US"/>
-        </w:rPr>
-        <w:t>A</w:t>
-      </w:r>
-      <w:r>
-        <w:rPr>
-          <w:u w:val="single"/>
-          <w:lang w:val="en-US"/>
-        </w:rPr>
-        <w:t>dd to the drawing a</w:t>
-      </w:r>
-      <w:r>
-        <w:rPr>
-          <w:u w:val="single"/>
-          <w:lang w:val="en-US"/>
-        </w:rPr>
-        <w:t>bout Front-end only this much</w:t>
-      </w:r>
-      <w:r>
-        <w:rPr>
-          <w:lang w:val="en-US"/>
-        </w:rPr>
-        <w:t>:</w:t>
-      </w:r>
+    </w:p>
+    <w:p>
+      <w:pPr>
+        <w:pStyle w:val="ListParagraph"/>
+        <w:ind w:left="360"/>
+        <w:rPr>
+          <w:lang w:val="en-US"/>
+        </w:rPr>
+      </w:pPr>
     </w:p>
     <w:p>
       <w:pPr>
         <w:pStyle w:val="ListParagraph"/>
         <w:numPr>
           <w:ilvl w:val="0"/>
-          <w:numId w:val="2"/>
-        </w:numPr>
-        <w:rPr>
-          <w:lang w:val="en-US"/>
-        </w:rPr>
-      </w:pPr>
-      <w:r>
-        <w:rPr>
-          <w:lang w:val="en-US"/>
-        </w:rPr>
-        <w:t>(</w:t>
-      </w:r>
-      <w:r>
-        <w:rPr>
-          <w:lang w:val="en-US"/>
-        </w:rPr>
-        <w:t>Axios used to run</w:t>
-      </w:r>
-      <w:r>
-        <w:rPr>
-          <w:lang w:val="en-US"/>
-        </w:rPr>
-        <w:t>)</w:t>
-      </w:r>
-      <w:r>
-        <w:rPr>
-          <w:lang w:val="en-US"/>
-        </w:rPr>
-        <w:t xml:space="preserve"> AJAX to backend REST API.  </w:t>
-      </w:r>
-      <w:r>
-        <w:rPr>
-          <w:lang w:val="en-US"/>
-        </w:rPr>
-        <w:t>(Http Reqs (+</w:t>
-      </w:r>
-      <w:r>
-        <w:rPr>
-          <w:lang w:val="en-US"/>
-        </w:rPr>
-        <w:t>JSON</w:t>
-      </w:r>
-      <w:r>
-        <w:rPr>
-          <w:lang w:val="en-US"/>
-        </w:rPr>
-        <w:t>?)</w:t>
-      </w:r>
-      <w:r>
-        <w:rPr>
-          <w:lang w:val="en-US"/>
-        </w:rPr>
-        <w:t xml:space="preserve"> to carry </w:t>
-      </w:r>
-      <w:r>
-        <w:rPr>
-          <w:lang w:val="en-US"/>
-        </w:rPr>
-        <w:t>data/parameters)</w:t>
-      </w:r>
-    </w:p>
-    <w:p>
-      <w:pPr>
-        <w:pStyle w:val="ListParagraph"/>
-        <w:numPr>
-          <w:ilvl w:val="0"/>
-          <w:numId w:val="2"/>
-        </w:numPr>
-        <w:rPr>
-          <w:lang w:val="en-US"/>
-        </w:rPr>
-      </w:pPr>
-      <w:r>
-        <w:rPr>
-          <w:lang w:val="en-US"/>
-        </w:rPr>
-        <w:t xml:space="preserve">React app </w:t>
-      </w:r>
-      <w:r>
-        <w:rPr>
-          <w:lang w:val="en-US"/>
-        </w:rPr>
-        <w:t>(</w:t>
-      </w:r>
-      <w:r>
-        <w:rPr>
-          <w:lang w:val="en-US"/>
-        </w:rPr>
-        <w:t>based on the create-react-app template</w:t>
-      </w:r>
-      <w:r>
-        <w:rPr>
-          <w:lang w:val="en-US"/>
-        </w:rPr>
-        <w:t>)</w:t>
-      </w:r>
-    </w:p>
-    <w:p>
-      <w:pPr>
-        <w:pStyle w:val="ListParagraph"/>
-        <w:numPr>
-          <w:ilvl w:val="0"/>
-          <w:numId w:val="2"/>
-        </w:numPr>
-        <w:rPr>
-          <w:lang w:val="en-US"/>
-        </w:rPr>
-      </w:pPr>
-      <w:r>
-        <w:rPr>
-          <w:lang w:val="en-US"/>
-        </w:rPr>
-        <w:t>React-Material UI component library in use</w:t>
-      </w:r>
-    </w:p>
-    <w:p>
-      <w:pPr>
-        <w:pStyle w:val="ListParagraph"/>
-        <w:numPr>
-          <w:ilvl w:val="0"/>
-          <w:numId w:val="2"/>
-        </w:numPr>
-        <w:rPr>
-          <w:lang w:val="en-US"/>
-        </w:rPr>
-      </w:pPr>
-      <w:r>
-        <w:rPr>
-          <w:lang w:val="en-US"/>
-        </w:rPr>
-        <w:t>React-Material UI theme injected to those components</w:t>
-      </w:r>
-    </w:p>
-    <w:p>
-      <w:pPr>
-        <w:pStyle w:val="ListParagraph"/>
-        <w:numPr>
-          <w:ilvl w:val="0"/>
-          <w:numId w:val="2"/>
-        </w:numPr>
-        <w:rPr>
-          <w:lang w:val="en-US"/>
-        </w:rPr>
-      </w:pPr>
-      <w:r>
-        <w:rPr>
-          <w:lang w:val="en-US"/>
-        </w:rPr>
-        <w:t>React-router SPA (Single-page application) routing</w:t>
-      </w:r>
-      <w:r>
-        <w:rPr>
-          <w:lang w:val="en-US"/>
-        </w:rPr>
-        <w:br/>
-      </w:r>
-    </w:p>
-    <w:p>
-      <w:pPr>
-        <w:pStyle w:val="ListParagraph"/>
-        <w:numPr>
-          <w:ilvl w:val="0"/>
-          <w:numId w:val="2"/>
+          <w:numId w:val="1"/>
         </w:numPr>
         <w:rPr>
           <w:lang w:val="en-US"/>
@@ -1684,11 +1494,88 @@
           <w:color w:val="A6A6A6" w:themeColor="background1" w:themeShade="A6"/>
           <w:lang w:val="en-US"/>
         </w:rPr>
-        <w:t>(Or if you would have your react front and node backend on localhost, one would be localhost:8686 and other localhost:8787, different ‘origins’ still.</w:t>
-      </w:r>
-      <w:r>
-        <w:rPr>
-          <w:color w:val="A6A6A6" w:themeColor="background1" w:themeShade="A6"/>
+        <w:t>(Or if you would have your react front and node backend on localhost, one would be localhost:8686 and other localhost:8787, different ‘origins’ still.)</w:t>
+      </w:r>
+      <w:r>
+        <w:rPr>
+          <w:lang w:val="en-US"/>
+        </w:rPr>
+        <w:br/>
+      </w:r>
+      <w:r>
+        <w:rPr>
+          <w:lang w:val="en-US"/>
+        </w:rPr>
+        <w:br/>
+      </w:r>
+    </w:p>
+    <w:p>
+      <w:pPr>
+        <w:pStyle w:val="ListParagraph"/>
+        <w:ind w:left="360"/>
+        <w:rPr>
+          <w:lang w:val="en-US"/>
+        </w:rPr>
+      </w:pPr>
+      <w:r>
+        <w:rPr>
+          <w:lang w:val="en-US"/>
+        </w:rPr>
+        <w:t xml:space="preserve">Extra: </w:t>
+      </w:r>
+      <w:r>
+        <w:rPr>
+          <w:u w:val="single"/>
+          <w:lang w:val="en-US"/>
+        </w:rPr>
+        <w:t>Think</w:t>
+      </w:r>
+      <w:r>
+        <w:rPr>
+          <w:u w:val="single"/>
+          <w:lang w:val="en-US"/>
+        </w:rPr>
+        <w:t xml:space="preserve"> a</w:t>
+      </w:r>
+      <w:r>
+        <w:rPr>
+          <w:u w:val="single"/>
+          <w:lang w:val="en-US"/>
+        </w:rPr>
+        <w:t>bout Front-end only this much</w:t>
+      </w:r>
+      <w:r>
+        <w:rPr>
+          <w:lang w:val="en-US"/>
+        </w:rPr>
+        <w:t>:</w:t>
+      </w:r>
+    </w:p>
+    <w:p>
+      <w:pPr>
+        <w:pStyle w:val="ListParagraph"/>
+        <w:numPr>
+          <w:ilvl w:val="0"/>
+          <w:numId w:val="2"/>
+        </w:numPr>
+        <w:rPr>
+          <w:lang w:val="en-US"/>
+        </w:rPr>
+      </w:pPr>
+      <w:r>
+        <w:rPr>
+          <w:lang w:val="en-US"/>
+        </w:rPr>
+        <w:t>(</w:t>
+      </w:r>
+      <w:r>
+        <w:rPr>
+          <w:lang w:val="en-US"/>
+        </w:rPr>
+        <w:t>Axios used to run</w:t>
+      </w:r>
+      <w:r>
+        <w:rPr>
           <w:lang w:val="en-US"/>
         </w:rPr>
         <w:t>)</w:t>
@@ -1697,7 +1584,127 @@
         <w:rPr>
           <w:lang w:val="en-US"/>
         </w:rPr>
-        <w:br/>
+        <w:t xml:space="preserve"> AJAX to backend REST API.  </w:t>
+      </w:r>
+      <w:r>
+        <w:rPr>
+          <w:lang w:val="en-US"/>
+        </w:rPr>
+        <w:t>(Http Reqs (+</w:t>
+      </w:r>
+      <w:r>
+        <w:rPr>
+          <w:lang w:val="en-US"/>
+        </w:rPr>
+        <w:t>JSON</w:t>
+      </w:r>
+      <w:r>
+        <w:rPr>
+          <w:lang w:val="en-US"/>
+        </w:rPr>
+        <w:t>?)</w:t>
+      </w:r>
+      <w:r>
+        <w:rPr>
+          <w:lang w:val="en-US"/>
+        </w:rPr>
+        <w:t xml:space="preserve"> to carry </w:t>
+      </w:r>
+      <w:r>
+        <w:rPr>
+          <w:lang w:val="en-US"/>
+        </w:rPr>
+        <w:t>data/parameters)</w:t>
+      </w:r>
+    </w:p>
+    <w:p>
+      <w:pPr>
+        <w:pStyle w:val="ListParagraph"/>
+        <w:numPr>
+          <w:ilvl w:val="0"/>
+          <w:numId w:val="2"/>
+        </w:numPr>
+        <w:rPr>
+          <w:lang w:val="en-US"/>
+        </w:rPr>
+      </w:pPr>
+      <w:r>
+        <w:rPr>
+          <w:lang w:val="en-US"/>
+        </w:rPr>
+        <w:t xml:space="preserve">React app </w:t>
+      </w:r>
+      <w:r>
+        <w:rPr>
+          <w:lang w:val="en-US"/>
+        </w:rPr>
+        <w:t>(</w:t>
+      </w:r>
+      <w:r>
+        <w:rPr>
+          <w:lang w:val="en-US"/>
+        </w:rPr>
+        <w:t>based on the create-react-app template</w:t>
+      </w:r>
+      <w:r>
+        <w:rPr>
+          <w:lang w:val="en-US"/>
+        </w:rPr>
+        <w:t>)</w:t>
+      </w:r>
+    </w:p>
+    <w:p>
+      <w:pPr>
+        <w:pStyle w:val="ListParagraph"/>
+        <w:numPr>
+          <w:ilvl w:val="0"/>
+          <w:numId w:val="2"/>
+        </w:numPr>
+        <w:rPr>
+          <w:lang w:val="en-US"/>
+        </w:rPr>
+      </w:pPr>
+      <w:r>
+        <w:rPr>
+          <w:lang w:val="en-US"/>
+        </w:rPr>
+        <w:t>React-Material UI component library in use</w:t>
+      </w:r>
+    </w:p>
+    <w:p>
+      <w:pPr>
+        <w:pStyle w:val="ListParagraph"/>
+        <w:numPr>
+          <w:ilvl w:val="0"/>
+          <w:numId w:val="2"/>
+        </w:numPr>
+        <w:rPr>
+          <w:lang w:val="en-US"/>
+        </w:rPr>
+      </w:pPr>
+      <w:r>
+        <w:rPr>
+          <w:lang w:val="en-US"/>
+        </w:rPr>
+        <w:t>React-Material UI theme injected to those components</w:t>
+      </w:r>
+    </w:p>
+    <w:p>
+      <w:pPr>
+        <w:pStyle w:val="ListParagraph"/>
+        <w:numPr>
+          <w:ilvl w:val="0"/>
+          <w:numId w:val="2"/>
+        </w:numPr>
+        <w:rPr>
+          <w:lang w:val="en-US"/>
+        </w:rPr>
+      </w:pPr>
+      <w:r>
+        <w:rPr>
+          <w:lang w:val="en-US"/>
+        </w:rPr>
+        <w:t>React-router SPA (Single-page application) routing</w:t>
       </w:r>
       <w:r>
         <w:rPr>
@@ -1737,7 +1744,7 @@
 </file>
 
 <file path=word/numbering.xml><?xml version="1.0" encoding="utf-8"?>
-<w:numbering xmlns:wpc="http://schemas.microsoft.com/office/word/2010/wordprocessingCanvas" xmlns:cx="http://schemas.microsoft.com/office/drawing/2014/chartex" xmlns:cx1="http://schemas.microsoft.com/office/drawing/2015/9/8/chartex" xmlns:cx2="http://schemas.microsoft.com/office/drawing/2015/10/21/chartex" xmlns:cx3="http://schemas.microsoft.com/office/drawing/2016/5/9/chartex" xmlns:cx4="http://schemas.microsoft.com/office/drawing/2016/5/10/chartex" xmlns:cx5="http://schemas.microsoft.com/office/drawing/2016/5/11/chartex" xmlns:cx6="http://schemas.microsoft.com/office/drawing/2016/5/12/chartex" xmlns:cx7="http://schemas.microsoft.com/office/drawing/2016/5/13/chartex" xmlns:cx8="http://schemas.microsoft.com/office/drawing/2016/5/14/chartex" xmlns:mc="http://schemas.openxmlformats.org/markup-compatibility/2006" xmlns:aink="http://schemas.microsoft.com/office/drawing/2016/ink" xmlns:am3d="http://schemas.microsoft.com/office/drawing/2017/model3d" xmlns:o="urn:schemas-microsoft-com:office:office" xmlns:r="http://schemas.openxmlformats.org/officeDocument/2006/relationships" xmlns:m="http://schemas.openxmlformats.org/officeDocument/2006/math" xmlns:v="urn:schemas-microsoft-com:vml" xmlns:wp14="http://schemas.microsoft.com/office/word/2010/wordprocessingDrawing" xmlns:wp="http://schemas.openxmlformats.org/drawingml/2006/wordprocessingDrawing" xmlns:w10="urn:schemas-microsoft-com:office:word" xmlns:w="http://schemas.openxmlformats.org/wordprocessingml/2006/main" xmlns:w14="http://schemas.microsoft.com/office/word/2010/wordml" xmlns:w15="http://schemas.microsoft.com/office/word/2012/wordml" xmlns:w16cex="http://schemas.microsoft.com/office/word/2018/wordml/cex" xmlns:w16cid="http://schemas.microsoft.com/office/word/2016/wordml/cid" xmlns:w16="http://schemas.microsoft.com/office/word/2018/wordml" xmlns:w16se="http://schemas.microsoft.com/office/word/2015/wordml/symex" xmlns:wpg="http://schemas.microsoft.com/office/word/2010/wordprocessingGroup" xmlns:wpi="http://schemas.microsoft.com/office/word/2010/wordprocessingInk" xmlns:wne="http://schemas.microsoft.com/office/word/2006/wordml" xmlns:wps="http://schemas.microsoft.com/office/word/2010/wordprocessingShape" mc:Ignorable="w14 w15 w16se w16cid w16 w16cex wp14">
+<w:numbering xmlns:wpc="http://schemas.microsoft.com/office/word/2010/wordprocessingCanvas" xmlns:cx="http://schemas.microsoft.com/office/drawing/2014/chartex" xmlns:cx1="http://schemas.microsoft.com/office/drawing/2015/9/8/chartex" xmlns:cx2="http://schemas.microsoft.com/office/drawing/2015/10/21/chartex" xmlns:cx3="http://schemas.microsoft.com/office/drawing/2016/5/9/chartex" xmlns:cx4="http://schemas.microsoft.com/office/drawing/2016/5/10/chartex" xmlns:cx5="http://schemas.microsoft.com/office/drawing/2016/5/11/chartex" xmlns:cx6="http://schemas.microsoft.com/office/drawing/2016/5/12/chartex" xmlns:cx7="http://schemas.microsoft.com/office/drawing/2016/5/13/chartex" xmlns:cx8="http://schemas.microsoft.com/office/drawing/2016/5/14/chartex" xmlns:mc="http://schemas.openxmlformats.org/markup-compatibility/2006" xmlns:aink="http://schemas.microsoft.com/office/drawing/2016/ink" xmlns:am3d="http://schemas.microsoft.com/office/drawing/2017/model3d" xmlns:o="urn:schemas-microsoft-com:office:office" xmlns:r="http://schemas.openxmlformats.org/officeDocument/2006/relationships" xmlns:m="http://schemas.openxmlformats.org/officeDocument/2006/math" xmlns:v="urn:schemas-microsoft-com:vml" xmlns:wp14="http://schemas.microsoft.com/office/word/2010/wordprocessingDrawing" xmlns:wp="http://schemas.openxmlformats.org/drawingml/2006/wordprocessingDrawing" xmlns:w10="urn:schemas-microsoft-com:office:word" xmlns:w="http://schemas.openxmlformats.org/wordprocessingml/2006/main" xmlns:w14="http://schemas.microsoft.com/office/word/2010/wordml" xmlns:w15="http://schemas.microsoft.com/office/word/2012/wordml" xmlns:w16cex="http://schemas.microsoft.com/office/word/2018/wordml/cex" xmlns:w16cid="http://schemas.microsoft.com/office/word/2016/wordml/cid" xmlns:w16="http://schemas.microsoft.com/office/word/2018/wordml" xmlns:w16sdtdh="http://schemas.microsoft.com/office/word/2020/wordml/sdtdatahash" xmlns:w16se="http://schemas.microsoft.com/office/word/2015/wordml/symex" xmlns:wpg="http://schemas.microsoft.com/office/word/2010/wordprocessingGroup" xmlns:wpi="http://schemas.microsoft.com/office/word/2010/wordprocessingInk" xmlns:wne="http://schemas.microsoft.com/office/word/2006/wordml" xmlns:wps="http://schemas.microsoft.com/office/word/2010/wordprocessingShape" mc:Ignorable="w14 w15 w16se w16cid w16 w16cex w16sdtdh wp14">
   <w:abstractNum w:abstractNumId="0" w15:restartNumberingAfterBreak="0">
     <w:nsid w:val="082B056B"/>
     <w:multiLevelType w:val="hybridMultilevel"/>
@@ -1949,7 +1956,7 @@
 </file>
 
 <file path=word/styles.xml><?xml version="1.0" encoding="utf-8"?>
-<w:styles xmlns:mc="http://schemas.openxmlformats.org/markup-compatibility/2006" xmlns:r="http://schemas.openxmlformats.org/officeDocument/2006/relationships" xmlns:w="http://schemas.openxmlformats.org/wordprocessingml/2006/main" xmlns:w14="http://schemas.microsoft.com/office/word/2010/wordml" xmlns:w15="http://schemas.microsoft.com/office/word/2012/wordml" xmlns:w16cex="http://schemas.microsoft.com/office/word/2018/wordml/cex" xmlns:w16cid="http://schemas.microsoft.com/office/word/2016/wordml/cid" xmlns:w16="http://schemas.microsoft.com/office/word/2018/wordml" xmlns:w16se="http://schemas.microsoft.com/office/word/2015/wordml/symex" mc:Ignorable="w14 w15 w16se w16cid w16 w16cex">
+<w:styles xmlns:mc="http://schemas.openxmlformats.org/markup-compatibility/2006" xmlns:r="http://schemas.openxmlformats.org/officeDocument/2006/relationships" xmlns:w="http://schemas.openxmlformats.org/wordprocessingml/2006/main" xmlns:w14="http://schemas.microsoft.com/office/word/2010/wordml" xmlns:w15="http://schemas.microsoft.com/office/word/2012/wordml" xmlns:w16cex="http://schemas.microsoft.com/office/word/2018/wordml/cex" xmlns:w16cid="http://schemas.microsoft.com/office/word/2016/wordml/cid" xmlns:w16="http://schemas.microsoft.com/office/word/2018/wordml" xmlns:w16sdtdh="http://schemas.microsoft.com/office/word/2020/wordml/sdtdatahash" xmlns:w16se="http://schemas.microsoft.com/office/word/2015/wordml/symex" mc:Ignorable="w14 w15 w16se w16cid w16 w16cex w16sdtdh">
   <w:docDefaults>
     <w:rPrDefault>
       <w:rPr>

</xml_diff>

<commit_message>
Backend exam reading list for 2021 Fall is 'ready' = no more topics added. Possibly still edited for readability later
</commit_message>
<xml_diff>
--- a/_BackendExamReadingList.docx
+++ b/_BackendExamReadingList.docx
@@ -1,6 +1,6 @@
 
 <file path=word/document.xml><?xml version="1.0" encoding="utf-8"?>
-<w:document xmlns:wpc="http://schemas.microsoft.com/office/word/2010/wordprocessingCanvas" xmlns:cx="http://schemas.microsoft.com/office/drawing/2014/chartex" xmlns:cx1="http://schemas.microsoft.com/office/drawing/2015/9/8/chartex" xmlns:cx2="http://schemas.microsoft.com/office/drawing/2015/10/21/chartex" xmlns:cx3="http://schemas.microsoft.com/office/drawing/2016/5/9/chartex" xmlns:cx4="http://schemas.microsoft.com/office/drawing/2016/5/10/chartex" xmlns:cx5="http://schemas.microsoft.com/office/drawing/2016/5/11/chartex" xmlns:cx6="http://schemas.microsoft.com/office/drawing/2016/5/12/chartex" xmlns:cx7="http://schemas.microsoft.com/office/drawing/2016/5/13/chartex" xmlns:cx8="http://schemas.microsoft.com/office/drawing/2016/5/14/chartex" xmlns:mc="http://schemas.openxmlformats.org/markup-compatibility/2006" xmlns:aink="http://schemas.microsoft.com/office/drawing/2016/ink" xmlns:am3d="http://schemas.microsoft.com/office/drawing/2017/model3d" xmlns:o="urn:schemas-microsoft-com:office:office" xmlns:r="http://schemas.openxmlformats.org/officeDocument/2006/relationships" xmlns:m="http://schemas.openxmlformats.org/officeDocument/2006/math" xmlns:v="urn:schemas-microsoft-com:vml" xmlns:wp14="http://schemas.microsoft.com/office/word/2010/wordprocessingDrawing" xmlns:wp="http://schemas.openxmlformats.org/drawingml/2006/wordprocessingDrawing" xmlns:w10="urn:schemas-microsoft-com:office:word" xmlns:w="http://schemas.openxmlformats.org/wordprocessingml/2006/main" xmlns:w14="http://schemas.microsoft.com/office/word/2010/wordml" xmlns:w15="http://schemas.microsoft.com/office/word/2012/wordml" xmlns:w16cex="http://schemas.microsoft.com/office/word/2018/wordml/cex" xmlns:w16cid="http://schemas.microsoft.com/office/word/2016/wordml/cid" xmlns:w16="http://schemas.microsoft.com/office/word/2018/wordml" xmlns:w16sdtdh="http://schemas.microsoft.com/office/word/2020/wordml/sdtdatahash" xmlns:w16se="http://schemas.microsoft.com/office/word/2015/wordml/symex" xmlns:wpg="http://schemas.microsoft.com/office/word/2010/wordprocessingGroup" xmlns:wpi="http://schemas.microsoft.com/office/word/2010/wordprocessingInk" xmlns:wne="http://schemas.microsoft.com/office/word/2006/wordml" xmlns:wps="http://schemas.microsoft.com/office/word/2010/wordprocessingShape" mc:Ignorable="w14 w15 w16se w16cid w16 w16cex w16sdtdh wp14">
+<w:document xmlns:wpc="http://schemas.microsoft.com/office/word/2010/wordprocessingCanvas" xmlns:cx="http://schemas.microsoft.com/office/drawing/2014/chartex" xmlns:cx1="http://schemas.microsoft.com/office/drawing/2015/9/8/chartex" xmlns:cx2="http://schemas.microsoft.com/office/drawing/2015/10/21/chartex" xmlns:cx3="http://schemas.microsoft.com/office/drawing/2016/5/9/chartex" xmlns:cx4="http://schemas.microsoft.com/office/drawing/2016/5/10/chartex" xmlns:cx5="http://schemas.microsoft.com/office/drawing/2016/5/11/chartex" xmlns:cx6="http://schemas.microsoft.com/office/drawing/2016/5/12/chartex" xmlns:cx7="http://schemas.microsoft.com/office/drawing/2016/5/13/chartex" xmlns:cx8="http://schemas.microsoft.com/office/drawing/2016/5/14/chartex" xmlns:mc="http://schemas.openxmlformats.org/markup-compatibility/2006" xmlns:aink="http://schemas.microsoft.com/office/drawing/2016/ink" xmlns:am3d="http://schemas.microsoft.com/office/drawing/2017/model3d" xmlns:o="urn:schemas-microsoft-com:office:office" xmlns:r="http://schemas.openxmlformats.org/officeDocument/2006/relationships" xmlns:m="http://schemas.openxmlformats.org/officeDocument/2006/math" xmlns:v="urn:schemas-microsoft-com:vml" xmlns:wp14="http://schemas.microsoft.com/office/word/2010/wordprocessingDrawing" xmlns:wp="http://schemas.openxmlformats.org/drawingml/2006/wordprocessingDrawing" xmlns:w10="urn:schemas-microsoft-com:office:word" xmlns:w="http://schemas.openxmlformats.org/wordprocessingml/2006/main" xmlns:w14="http://schemas.microsoft.com/office/word/2010/wordml" xmlns:w15="http://schemas.microsoft.com/office/word/2012/wordml" xmlns:w16cid="http://schemas.microsoft.com/office/word/2016/wordml/cid" xmlns:w16se="http://schemas.microsoft.com/office/word/2015/wordml/symex" xmlns:wpg="http://schemas.microsoft.com/office/word/2010/wordprocessingGroup" xmlns:wpi="http://schemas.microsoft.com/office/word/2010/wordprocessingInk" xmlns:wne="http://schemas.microsoft.com/office/word/2006/wordml" xmlns:wps="http://schemas.microsoft.com/office/word/2010/wordprocessingShape" mc:Ignorable="w14 w15 w16se w16cid wp14">
   <w:body>
     <w:p>
       <w:pPr>
@@ -70,16 +70,8 @@
         </w:rPr>
         <w:br/>
       </w:r>
-      <w:r>
-        <w:rPr>
-          <w:b/>
-          <w:bCs/>
-          <w:sz w:val="36"/>
-          <w:szCs w:val="36"/>
-          <w:lang w:val="en-US"/>
-        </w:rPr>
-        <w:t>(at least these + core knowledge of the case backend)</w:t>
-      </w:r>
+      <w:bookmarkStart w:id="0" w:name="_GoBack"/>
+      <w:bookmarkEnd w:id="0"/>
     </w:p>
     <w:p>
       <w:pPr>
@@ -99,7 +91,23 @@
           <w:iCs/>
           <w:lang w:val="en-US"/>
         </w:rPr>
-        <w:t>These materials are meant to be looked at together with the case code, and any given demo codes. Trying to see the connection of each mentioned thing with the things we did in the project.</w:t>
+        <w:t>These materials are meant to be looked at together with the case code</w:t>
+      </w:r>
+      <w:r>
+        <w:rPr>
+          <w:i/>
+          <w:iCs/>
+          <w:lang w:val="en-US"/>
+        </w:rPr>
+        <w:t>s</w:t>
+      </w:r>
+      <w:r>
+        <w:rPr>
+          <w:i/>
+          <w:iCs/>
+          <w:lang w:val="en-US"/>
+        </w:rPr>
+        <w:t>, and any given demo codes. Trying to see the connection of each mentioned thing with the things in the project.</w:t>
       </w:r>
       <w:r>
         <w:rPr>
@@ -183,7 +191,21 @@
         <w:rPr>
           <w:lang w:val="en-US"/>
         </w:rPr>
-        <w:t>. Server means here the whole backend, e.g. two computers: app server + db server</w:t>
+        <w:t xml:space="preserve">. Server means here the whole backend, e.g. two computers: app server + </w:t>
+      </w:r>
+      <w:proofErr w:type="spellStart"/>
+      <w:r>
+        <w:rPr>
+          <w:lang w:val="en-US"/>
+        </w:rPr>
+        <w:t>db</w:t>
+      </w:r>
+      <w:proofErr w:type="spellEnd"/>
+      <w:r>
+        <w:rPr>
+          <w:lang w:val="en-US"/>
+        </w:rPr>
+        <w:t xml:space="preserve"> server</w:t>
       </w:r>
       <w:r>
         <w:rPr>
@@ -311,6 +333,12 @@
         </w:rPr>
         <w:t>systems. E.g. the Nodejs backend.</w:t>
       </w:r>
+      <w:r>
+        <w:rPr>
+          <w:lang w:val="en-US"/>
+        </w:rPr>
+        <w:t xml:space="preserve"> (Or AJAX in frontend)</w:t>
+      </w:r>
     </w:p>
     <w:p>
       <w:pPr>
@@ -330,31 +358,6 @@
     </w:p>
     <w:p>
       <w:pPr>
-        <w:rPr>
-          <w:lang w:val="en-US"/>
-        </w:rPr>
-      </w:pPr>
-      <w:r>
-        <w:rPr>
-          <w:lang w:val="en-US"/>
-        </w:rPr>
-        <w:t xml:space="preserve">2020-11-16 </w:t>
-      </w:r>
-      <w:r>
-        <w:rPr>
-          <w:lang w:val="en-US"/>
-        </w:rPr>
-        <w:t>stop</w:t>
-      </w:r>
-      <w:r>
-        <w:rPr>
-          <w:lang w:val="en-US"/>
-        </w:rPr>
-        <w:t xml:space="preserve"> </w:t>
-      </w:r>
-    </w:p>
-    <w:p>
-      <w:pPr>
         <w:pStyle w:val="ListParagraph"/>
         <w:numPr>
           <w:ilvl w:val="0"/>
@@ -403,7 +406,63 @@
         <w:rPr>
           <w:lang w:val="en-US"/>
         </w:rPr>
-        <w:t>We looked at the database operation return values and error code interpretation. And also how the backend and database server “communicate”. This code is not perfect, but has some good components to take and refine. Look e.g. at single Category creation (POST), deletion (DELETE), update (PUT), single select (GET), get all (GET).</w:t>
+        <w:t>T</w:t>
+      </w:r>
+      <w:r>
+        <w:rPr>
+          <w:lang w:val="en-US"/>
+        </w:rPr>
+        <w:t xml:space="preserve">he database operation </w:t>
+      </w:r>
+      <w:proofErr w:type="gramStart"/>
+      <w:r>
+        <w:rPr>
+          <w:lang w:val="en-US"/>
+        </w:rPr>
+        <w:t>return</w:t>
+      </w:r>
+      <w:proofErr w:type="gramEnd"/>
+      <w:r>
+        <w:rPr>
+          <w:lang w:val="en-US"/>
+        </w:rPr>
+        <w:t xml:space="preserve"> values and error code interpretation. </w:t>
+      </w:r>
+      <w:r>
+        <w:rPr>
+          <w:lang w:val="en-US"/>
+        </w:rPr>
+        <w:t>H</w:t>
+      </w:r>
+      <w:r>
+        <w:rPr>
+          <w:lang w:val="en-US"/>
+        </w:rPr>
+        <w:t xml:space="preserve">ow the backend and </w:t>
+      </w:r>
+      <w:r>
+        <w:rPr>
+          <w:lang w:val="en-US"/>
+        </w:rPr>
+        <w:t xml:space="preserve">RDB </w:t>
+      </w:r>
+      <w:r>
+        <w:rPr>
+          <w:lang w:val="en-US"/>
+        </w:rPr>
+        <w:t>database server “communicate”</w:t>
+      </w:r>
+      <w:r>
+        <w:rPr>
+          <w:lang w:val="en-US"/>
+        </w:rPr>
+        <w:t xml:space="preserve"> with each other</w:t>
+      </w:r>
+      <w:r>
+        <w:rPr>
+          <w:lang w:val="en-US"/>
+        </w:rPr>
+        <w:t>. This code is not perfect, but has some good components to take and refine. Look e.g. at single Category creation (POST), deletion (DELETE), update (PUT), single select (GET), get all (GET).</w:t>
       </w:r>
     </w:p>
     <w:p>
@@ -425,43 +484,6 @@
     </w:p>
     <w:p>
       <w:pPr>
-        <w:rPr>
-          <w:lang w:val="en-US"/>
-        </w:rPr>
-      </w:pPr>
-      <w:r>
-        <w:rPr>
-          <w:lang w:val="en-US"/>
-        </w:rPr>
-        <w:t>2020-11-1</w:t>
-      </w:r>
-      <w:r>
-        <w:rPr>
-          <w:lang w:val="en-US"/>
-        </w:rPr>
-        <w:t>7</w:t>
-      </w:r>
-      <w:r>
-        <w:rPr>
-          <w:lang w:val="en-US"/>
-        </w:rPr>
-        <w:t xml:space="preserve"> </w:t>
-      </w:r>
-      <w:r>
-        <w:rPr>
-          <w:lang w:val="en-US"/>
-        </w:rPr>
-        <w:t>stop</w:t>
-      </w:r>
-      <w:r>
-        <w:rPr>
-          <w:lang w:val="en-US"/>
-        </w:rPr>
-        <w:t xml:space="preserve"> </w:t>
-      </w:r>
-    </w:p>
-    <w:p>
-      <w:pPr>
         <w:pStyle w:val="ListParagraph"/>
         <w:numPr>
           <w:ilvl w:val="0"/>
@@ -475,12 +497,51 @@
         <w:rPr>
           <w:lang w:val="en-US"/>
         </w:rPr>
-        <w:t>An example of some of the steps that might happen while defining, designing and building backends. A bit similar to our case, but remember that there are no two companies, often no two projects even that would be the same. This is again tool for organizing the thoughts, and to gather some of the needed skills in a step list.</w:t>
-      </w:r>
-    </w:p>
-    <w:p>
-      <w:pPr>
-        <w:rPr>
+        <w:t xml:space="preserve">An example of some of the steps that might happen while </w:t>
+      </w:r>
+      <w:r>
+        <w:rPr>
+          <w:i/>
+          <w:lang w:val="en-US"/>
+        </w:rPr>
+        <w:t>defining</w:t>
+      </w:r>
+      <w:r>
+        <w:rPr>
+          <w:lang w:val="en-US"/>
+        </w:rPr>
+        <w:t xml:space="preserve">, </w:t>
+      </w:r>
+      <w:r>
+        <w:rPr>
+          <w:i/>
+          <w:lang w:val="en-US"/>
+        </w:rPr>
+        <w:t>designing and building</w:t>
+      </w:r>
+      <w:r>
+        <w:rPr>
+          <w:lang w:val="en-US"/>
+        </w:rPr>
+        <w:t xml:space="preserve"> backends. A bit similar to our case, but remember that there are no two companies, often no two projects even that would be the same. This is again tool for organizing the thoughts, and to </w:t>
+      </w:r>
+      <w:r>
+        <w:rPr>
+          <w:lang w:val="en-US"/>
+        </w:rPr>
+        <w:t xml:space="preserve">know how to </w:t>
+      </w:r>
+      <w:r>
+        <w:rPr>
+          <w:lang w:val="en-US"/>
+        </w:rPr>
+        <w:t>gather some of the needed skills in a step list.</w:t>
+      </w:r>
+    </w:p>
+    <w:p>
+      <w:pPr>
+        <w:rPr>
+          <w:rStyle w:val="Hyperlink"/>
           <w:lang w:val="en-US"/>
         </w:rPr>
       </w:pPr>
@@ -493,26 +554,6 @@
           <w:t>https://github.com/valju/docs_backend_design/blob/master/BackendCreationStepsExampleBitSimilarToOurCase.pdf</w:t>
         </w:r>
       </w:hyperlink>
-      <w:r>
-        <w:rPr>
-          <w:rStyle w:val="Hyperlink"/>
-          <w:lang w:val="en-US"/>
-        </w:rPr>
-        <w:br/>
-      </w:r>
-    </w:p>
-    <w:p>
-      <w:pPr>
-        <w:rPr>
-          <w:lang w:val="en-US"/>
-        </w:rPr>
-      </w:pPr>
-      <w:r>
-        <w:rPr>
-          <w:lang w:val="en-US"/>
-        </w:rPr>
-        <w:br w:type="page"/>
-      </w:r>
     </w:p>
     <w:p>
       <w:pPr>
@@ -529,6 +570,56 @@
         <w:rPr>
           <w:lang w:val="en-US"/>
         </w:rPr>
+        <w:t>Full-stack open course reading list. Some of the bright blue marked might lead to Backend exam questions. (Always use the latest version of all docs, pull, pull, pull)</w:t>
+      </w:r>
+    </w:p>
+    <w:p>
+      <w:pPr>
+        <w:rPr>
+          <w:lang w:val="en-US"/>
+        </w:rPr>
+      </w:pPr>
+      <w:hyperlink r:id="rId11" w:history="1">
+        <w:r>
+          <w:t xml:space="preserve"> </w:t>
+        </w:r>
+        <w:r>
+          <w:rPr>
+            <w:rStyle w:val="Hyperlink"/>
+            <w:lang w:val="en-US"/>
+          </w:rPr>
+          <w:t>https://github.com/valju/docs_backend_design/blob/master/FSO/FSOReadingList.pdf</w:t>
+        </w:r>
+      </w:hyperlink>
+    </w:p>
+    <w:p>
+      <w:pPr>
+        <w:rPr>
+          <w:lang w:val="en-US"/>
+        </w:rPr>
+      </w:pPr>
+      <w:r>
+        <w:rPr>
+          <w:lang w:val="en-US"/>
+        </w:rPr>
+        <w:br w:type="page"/>
+      </w:r>
+    </w:p>
+    <w:p>
+      <w:pPr>
+        <w:pStyle w:val="ListParagraph"/>
+        <w:numPr>
+          <w:ilvl w:val="0"/>
+          <w:numId w:val="1"/>
+        </w:numPr>
+        <w:rPr>
+          <w:lang w:val="en-US"/>
+        </w:rPr>
+      </w:pPr>
+      <w:r>
+        <w:rPr>
+          <w:lang w:val="en-US"/>
+        </w:rPr>
         <w:lastRenderedPageBreak/>
         <w:t xml:space="preserve">Basic knowledge </w:t>
       </w:r>
@@ -571,6 +662,12 @@
           <w:lang w:val="en-US"/>
         </w:rPr>
         <w:t>,</w:t>
+      </w:r>
+      <w:r>
+        <w:rPr>
+          <w:lang w:val="en-US"/>
+        </w:rPr>
+        <w:t xml:space="preserve"> </w:t>
       </w:r>
       <w:r>
         <w:rPr>
@@ -648,6 +745,26 @@
         </w:rPr>
         <w:t>d:  GET, POST, PUT, DELETE</w:t>
       </w:r>
+      <w:r>
+        <w:rPr>
+          <w:lang w:val="en-US"/>
+        </w:rPr>
+        <w:t xml:space="preserve">                  </w:t>
+      </w:r>
+      <w:proofErr w:type="gramStart"/>
+      <w:r>
+        <w:rPr>
+          <w:lang w:val="en-US"/>
+        </w:rPr>
+        <w:t xml:space="preserve">   (</w:t>
+      </w:r>
+      <w:proofErr w:type="gramEnd"/>
+      <w:r>
+        <w:rPr>
+          <w:lang w:val="en-US"/>
+        </w:rPr>
+        <w:t>+PATCH)</w:t>
+      </w:r>
     </w:p>
     <w:p>
       <w:pPr>
@@ -676,13 +793,27 @@
         <w:rPr>
           <w:lang w:val="en-US"/>
         </w:rPr>
-        <w:t xml:space="preserve"> ok </w:t>
-      </w:r>
-      <w:r>
-        <w:rPr>
-          <w:lang w:val="en-US"/>
-        </w:rPr>
-        <w:t>, 3XX</w:t>
+        <w:t xml:space="preserve"> </w:t>
+      </w:r>
+      <w:proofErr w:type="gramStart"/>
+      <w:r>
+        <w:rPr>
+          <w:lang w:val="en-US"/>
+        </w:rPr>
+        <w:t xml:space="preserve">ok </w:t>
+      </w:r>
+      <w:r>
+        <w:rPr>
+          <w:lang w:val="en-US"/>
+        </w:rPr>
+        <w:t>,</w:t>
+      </w:r>
+      <w:proofErr w:type="gramEnd"/>
+      <w:r>
+        <w:rPr>
+          <w:lang w:val="en-US"/>
+        </w:rPr>
+        <w:t xml:space="preserve"> 3XX</w:t>
       </w:r>
       <w:r>
         <w:rPr>
@@ -748,7 +879,21 @@
         <w:rPr>
           <w:lang w:val="en-US"/>
         </w:rPr>
-        <w:t xml:space="preserve">200 ok, </w:t>
+        <w:t xml:space="preserve">200 </w:t>
+      </w:r>
+      <w:proofErr w:type="gramStart"/>
+      <w:r>
+        <w:rPr>
+          <w:lang w:val="en-US"/>
+        </w:rPr>
+        <w:t>ok</w:t>
+      </w:r>
+      <w:proofErr w:type="gramEnd"/>
+      <w:r>
+        <w:rPr>
+          <w:lang w:val="en-US"/>
+        </w:rPr>
+        <w:t xml:space="preserve">, </w:t>
       </w:r>
     </w:p>
     <w:p>
@@ -850,7 +995,21 @@
         <w:rPr>
           <w:lang w:val="en-US"/>
         </w:rPr>
-        <w:t>500 generic server side prob. When need the other ones, check from lists.</w:t>
+        <w:t xml:space="preserve">500 generic </w:t>
+      </w:r>
+      <w:proofErr w:type="gramStart"/>
+      <w:r>
+        <w:rPr>
+          <w:lang w:val="en-US"/>
+        </w:rPr>
+        <w:t>server side</w:t>
+      </w:r>
+      <w:proofErr w:type="gramEnd"/>
+      <w:r>
+        <w:rPr>
+          <w:lang w:val="en-US"/>
+        </w:rPr>
+        <w:t xml:space="preserve"> prob. When need the other ones, check from lists.</w:t>
       </w:r>
       <w:r>
         <w:rPr>
@@ -904,13 +1063,27 @@
         <w:rPr>
           <w:lang w:val="en-US"/>
         </w:rPr>
-        <w:t xml:space="preserve"> ports we use: about 5-6</w:t>
-      </w:r>
-      <w:r>
-        <w:rPr>
-          <w:lang w:val="en-US"/>
-        </w:rPr>
-        <w:t>,  (:22</w:t>
+        <w:t xml:space="preserve"> ports we use: about 5-</w:t>
+      </w:r>
+      <w:proofErr w:type="gramStart"/>
+      <w:r>
+        <w:rPr>
+          <w:lang w:val="en-US"/>
+        </w:rPr>
+        <w:t>6</w:t>
+      </w:r>
+      <w:r>
+        <w:rPr>
+          <w:lang w:val="en-US"/>
+        </w:rPr>
+        <w:t>,  (</w:t>
+      </w:r>
+      <w:proofErr w:type="gramEnd"/>
+      <w:r>
+        <w:rPr>
+          <w:lang w:val="en-US"/>
+        </w:rPr>
+        <w:t>:22</w:t>
       </w:r>
       <w:r>
         <w:rPr>
@@ -1008,7 +1181,21 @@
         <w:rPr>
           <w:lang w:val="en-US"/>
         </w:rPr>
-        <w:t>We used 8787, 8686 instead of 3000 to not to have several node servers running is same port, We used 3308</w:t>
+        <w:t xml:space="preserve">We used 8787, 8686 instead of 3000 to not to have several node servers running is same port, </w:t>
+      </w:r>
+      <w:proofErr w:type="gramStart"/>
+      <w:r>
+        <w:rPr>
+          <w:lang w:val="en-US"/>
+        </w:rPr>
+        <w:t>We</w:t>
+      </w:r>
+      <w:proofErr w:type="gramEnd"/>
+      <w:r>
+        <w:rPr>
+          <w:lang w:val="en-US"/>
+        </w:rPr>
+        <w:t xml:space="preserve"> used 3308</w:t>
       </w:r>
       <w:r>
         <w:rPr>
@@ -1050,8 +1237,30 @@
         <w:rPr>
           <w:lang w:val="en-US"/>
         </w:rPr>
-        <w:t xml:space="preserve"> local Mariadb/mysql</w:t>
-      </w:r>
+        <w:t xml:space="preserve"> local </w:t>
+      </w:r>
+      <w:proofErr w:type="spellStart"/>
+      <w:r>
+        <w:rPr>
+          <w:lang w:val="en-US"/>
+        </w:rPr>
+        <w:t>Mariadb</w:t>
+      </w:r>
+      <w:proofErr w:type="spellEnd"/>
+      <w:r>
+        <w:rPr>
+          <w:lang w:val="en-US"/>
+        </w:rPr>
+        <w:t>/</w:t>
+      </w:r>
+      <w:proofErr w:type="spellStart"/>
+      <w:r>
+        <w:rPr>
+          <w:lang w:val="en-US"/>
+        </w:rPr>
+        <w:t>mysql</w:t>
+      </w:r>
+      <w:proofErr w:type="spellEnd"/>
     </w:p>
     <w:p>
       <w:pPr>
@@ -1075,7 +1284,23 @@
           <w:color w:val="A6A6A6" w:themeColor="background1" w:themeShade="A6"/>
           <w:lang w:val="en-US"/>
         </w:rPr>
-        <w:t>Unless you use e.g. nginx to relay requests coming in through one external port to go to different internal ports, based on the URL</w:t>
+        <w:t xml:space="preserve">Unless you use e.g. </w:t>
+      </w:r>
+      <w:proofErr w:type="spellStart"/>
+      <w:r>
+        <w:rPr>
+          <w:color w:val="A6A6A6" w:themeColor="background1" w:themeShade="A6"/>
+          <w:lang w:val="en-US"/>
+        </w:rPr>
+        <w:t>nginx</w:t>
+      </w:r>
+      <w:proofErr w:type="spellEnd"/>
+      <w:r>
+        <w:rPr>
+          <w:color w:val="A6A6A6" w:themeColor="background1" w:themeShade="A6"/>
+          <w:lang w:val="en-US"/>
+        </w:rPr>
+        <w:t xml:space="preserve"> to relay requests coming in through one external port to go to different internal ports, based on the URL</w:t>
       </w:r>
       <w:r>
         <w:rPr>
@@ -1177,6 +1402,7 @@
         </w:rPr>
         <w:t xml:space="preserve"> microservices, </w:t>
       </w:r>
+      <w:proofErr w:type="spellStart"/>
       <w:r>
         <w:rPr>
           <w:b/>
@@ -1185,6 +1411,7 @@
         </w:rPr>
         <w:t>GraphQL</w:t>
       </w:r>
+      <w:proofErr w:type="spellEnd"/>
       <w:r>
         <w:rPr>
           <w:lang w:val="en-US"/>
@@ -1203,7 +1430,7 @@
         </w:rPr>
         <w:br/>
       </w:r>
-      <w:hyperlink r:id="rId11" w:history="1">
+      <w:hyperlink r:id="rId12" w:history="1">
         <w:r>
           <w:rPr>
             <w:rStyle w:val="Hyperlink"/>
@@ -1224,6 +1451,15 @@
     <w:p>
       <w:pPr>
         <w:pStyle w:val="ListParagraph"/>
+        <w:ind w:left="360"/>
+        <w:rPr>
+          <w:lang w:val="en-US"/>
+        </w:rPr>
+      </w:pPr>
+    </w:p>
+    <w:p>
+      <w:pPr>
+        <w:pStyle w:val="ListParagraph"/>
         <w:numPr>
           <w:ilvl w:val="0"/>
           <w:numId w:val="1"/>
@@ -1241,7 +1477,25 @@
           <w:iCs/>
           <w:lang w:val="en-US"/>
         </w:rPr>
-        <w:t>This task drawn on a A3 paper, like practicing for job interviews: “Draw and explain the archictecture of that school project you were in”.</w:t>
+        <w:t xml:space="preserve">This task drawn on a A3 paper, like practicing for job interviews: “Draw and explain the </w:t>
+      </w:r>
+      <w:proofErr w:type="spellStart"/>
+      <w:r>
+        <w:rPr>
+          <w:i/>
+          <w:iCs/>
+          <w:lang w:val="en-US"/>
+        </w:rPr>
+        <w:t>archictecture</w:t>
+      </w:r>
+      <w:proofErr w:type="spellEnd"/>
+      <w:r>
+        <w:rPr>
+          <w:i/>
+          <w:iCs/>
+          <w:lang w:val="en-US"/>
+        </w:rPr>
+        <w:t xml:space="preserve"> of that school project you were in”.</w:t>
       </w:r>
       <w:r>
         <w:rPr>
@@ -1333,7 +1587,19 @@
         <w:rPr>
           <w:lang w:val="en-US"/>
         </w:rPr>
-        <w:t>BASED ON THE GIVE PICTURE</w:t>
+        <w:t>BASED ON THE GIVE</w:t>
+      </w:r>
+      <w:r>
+        <w:rPr>
+          <w:lang w:val="en-US"/>
+        </w:rPr>
+        <w:t>N</w:t>
+      </w:r>
+      <w:r>
+        <w:rPr>
+          <w:lang w:val="en-US"/>
+        </w:rPr>
+        <w:t xml:space="preserve"> PICTURE</w:t>
       </w:r>
       <w:r>
         <w:rPr>
@@ -1345,9 +1611,15 @@
         <w:rPr>
           <w:lang w:val="en-US"/>
         </w:rPr>
+        <w:t xml:space="preserve"> *)</w:t>
+      </w:r>
+      <w:r>
+        <w:rPr>
+          <w:lang w:val="en-US"/>
+        </w:rPr>
         <w:t xml:space="preserve"> </w:t>
       </w:r>
-      <w:hyperlink r:id="rId12" w:history="1">
+      <w:hyperlink r:id="rId13" w:history="1">
         <w:r>
           <w:rPr>
             <w:rStyle w:val="Hyperlink"/>
@@ -1414,7 +1686,7 @@
         </w:rPr>
         <w:br/>
       </w:r>
-      <w:hyperlink r:id="rId13" w:history="1">
+      <w:hyperlink r:id="rId14" w:history="1">
         <w:r>
           <w:rPr>
             <w:rStyle w:val="Hyperlink"/>
@@ -1438,6 +1710,174 @@
     <w:p>
       <w:pPr>
         <w:pStyle w:val="ListParagraph"/>
+        <w:ind w:left="360"/>
+        <w:rPr>
+          <w:lang w:val="en-US"/>
+        </w:rPr>
+      </w:pPr>
+      <w:r>
+        <w:rPr>
+          <w:lang w:val="en-US"/>
+        </w:rPr>
+        <w:t xml:space="preserve">*) </w:t>
+      </w:r>
+      <w:r>
+        <w:rPr>
+          <w:u w:val="single"/>
+          <w:lang w:val="en-US"/>
+        </w:rPr>
+        <w:t>Think about Front-end only this much</w:t>
+      </w:r>
+      <w:r>
+        <w:rPr>
+          <w:u w:val="single"/>
+          <w:lang w:val="en-US"/>
+        </w:rPr>
+        <w:t xml:space="preserve"> before Backend exam/Full-stack architecture pic</w:t>
+      </w:r>
+      <w:r>
+        <w:rPr>
+          <w:lang w:val="en-US"/>
+        </w:rPr>
+        <w:t>:</w:t>
+      </w:r>
+    </w:p>
+    <w:p>
+      <w:pPr>
+        <w:pStyle w:val="ListParagraph"/>
+        <w:numPr>
+          <w:ilvl w:val="0"/>
+          <w:numId w:val="2"/>
+        </w:numPr>
+        <w:rPr>
+          <w:lang w:val="en-US"/>
+        </w:rPr>
+      </w:pPr>
+      <w:r>
+        <w:rPr>
+          <w:lang w:val="en-US"/>
+        </w:rPr>
+        <w:t>(</w:t>
+      </w:r>
+      <w:proofErr w:type="spellStart"/>
+      <w:r>
+        <w:rPr>
+          <w:lang w:val="en-US"/>
+        </w:rPr>
+        <w:t>Axios</w:t>
+      </w:r>
+      <w:proofErr w:type="spellEnd"/>
+      <w:r>
+        <w:rPr>
+          <w:lang w:val="en-US"/>
+        </w:rPr>
+        <w:t xml:space="preserve"> used to run) AJAX to backend REST API.  (Http Requests (+JSON in request body, or GET params in URL?) to carry data/parameters)</w:t>
+      </w:r>
+    </w:p>
+    <w:p>
+      <w:pPr>
+        <w:pStyle w:val="ListParagraph"/>
+        <w:numPr>
+          <w:ilvl w:val="0"/>
+          <w:numId w:val="2"/>
+        </w:numPr>
+        <w:rPr>
+          <w:lang w:val="en-US"/>
+        </w:rPr>
+      </w:pPr>
+      <w:r>
+        <w:rPr>
+          <w:lang w:val="en-US"/>
+        </w:rPr>
+        <w:t>React app (based on the create-react-app template)</w:t>
+      </w:r>
+    </w:p>
+    <w:p>
+      <w:pPr>
+        <w:pStyle w:val="ListParagraph"/>
+        <w:numPr>
+          <w:ilvl w:val="0"/>
+          <w:numId w:val="2"/>
+        </w:numPr>
+        <w:rPr>
+          <w:lang w:val="en-US"/>
+        </w:rPr>
+      </w:pPr>
+      <w:r>
+        <w:rPr>
+          <w:lang w:val="en-US"/>
+        </w:rPr>
+        <w:t>React-Material UI component library in use</w:t>
+      </w:r>
+    </w:p>
+    <w:p>
+      <w:pPr>
+        <w:pStyle w:val="ListParagraph"/>
+        <w:numPr>
+          <w:ilvl w:val="0"/>
+          <w:numId w:val="2"/>
+        </w:numPr>
+        <w:rPr>
+          <w:lang w:val="en-US"/>
+        </w:rPr>
+      </w:pPr>
+      <w:r>
+        <w:rPr>
+          <w:lang w:val="en-US"/>
+        </w:rPr>
+        <w:t>React-Material UI theme injected to those components</w:t>
+      </w:r>
+    </w:p>
+    <w:p>
+      <w:pPr>
+        <w:pStyle w:val="ListParagraph"/>
+        <w:numPr>
+          <w:ilvl w:val="0"/>
+          <w:numId w:val="2"/>
+        </w:numPr>
+        <w:rPr>
+          <w:lang w:val="en-US"/>
+        </w:rPr>
+      </w:pPr>
+      <w:r>
+        <w:rPr>
+          <w:lang w:val="en-US"/>
+        </w:rPr>
+        <w:t>React-router SPA (Single-page application) routing</w:t>
+      </w:r>
+    </w:p>
+    <w:p>
+      <w:pPr>
+        <w:pStyle w:val="ListParagraph"/>
+        <w:numPr>
+          <w:ilvl w:val="0"/>
+          <w:numId w:val="2"/>
+        </w:numPr>
+        <w:rPr>
+          <w:color w:val="808080" w:themeColor="background1" w:themeShade="80"/>
+          <w:lang w:val="en-US"/>
+        </w:rPr>
+      </w:pPr>
+      <w:r>
+        <w:rPr>
+          <w:color w:val="808080" w:themeColor="background1" w:themeShade="80"/>
+          <w:lang w:val="en-US"/>
+        </w:rPr>
+        <w:t>(Redux and React-redux binding not used yet. But could be. Some of the React-material UI components would be bound to Redux, some just sub-components)</w:t>
+      </w:r>
+    </w:p>
+    <w:p>
+      <w:pPr>
+        <w:pStyle w:val="ListParagraph"/>
+        <w:ind w:left="360"/>
+        <w:rPr>
+          <w:lang w:val="en-US"/>
+        </w:rPr>
+      </w:pPr>
+    </w:p>
+    <w:p>
+      <w:pPr>
+        <w:pStyle w:val="ListParagraph"/>
         <w:numPr>
           <w:ilvl w:val="0"/>
           <w:numId w:val="1"/>
@@ -1452,7 +1892,7 @@
         </w:rPr>
         <w:t xml:space="preserve">CORS </w:t>
       </w:r>
-      <w:hyperlink r:id="rId14" w:anchor=":~:text=Cross-origin%20resource%20sharing%20(CORS,scripts%2C%20iframes%2C%20and%20videos" w:history="1">
+      <w:hyperlink r:id="rId15" w:anchor=":~:text=Cross-origin%20resource%20sharing%20(CORS,scripts%2C%20iframes%2C%20and%20videos" w:history="1">
         <w:r>
           <w:rPr>
             <w:rStyle w:val="Hyperlink"/>
@@ -1494,243 +1934,29 @@
           <w:color w:val="A6A6A6" w:themeColor="background1" w:themeShade="A6"/>
           <w:lang w:val="en-US"/>
         </w:rPr>
-        <w:t>(Or if you would have your react front and node backend on localhost, one would be localhost:8686 and other localhost:8787, different ‘origins’ still.)</w:t>
+        <w:t xml:space="preserve">(Or if you would have </w:t>
+      </w:r>
+      <w:proofErr w:type="gramStart"/>
+      <w:r>
+        <w:rPr>
+          <w:color w:val="A6A6A6" w:themeColor="background1" w:themeShade="A6"/>
+          <w:lang w:val="en-US"/>
+        </w:rPr>
+        <w:t>your</w:t>
+      </w:r>
+      <w:proofErr w:type="gramEnd"/>
+      <w:r>
+        <w:rPr>
+          <w:color w:val="A6A6A6" w:themeColor="background1" w:themeShade="A6"/>
+          <w:lang w:val="en-US"/>
+        </w:rPr>
+        <w:t xml:space="preserve"> react front and node backend on localhost, one would be localhost:8686 and other localhost:8787, different ‘origins’ still.)</w:t>
       </w:r>
       <w:r>
         <w:rPr>
           <w:lang w:val="en-US"/>
         </w:rPr>
         <w:br/>
-      </w:r>
-      <w:r>
-        <w:rPr>
-          <w:lang w:val="en-US"/>
-        </w:rPr>
-        <w:br/>
-      </w:r>
-    </w:p>
-    <w:p>
-      <w:pPr>
-        <w:pStyle w:val="ListParagraph"/>
-        <w:ind w:left="360"/>
-        <w:rPr>
-          <w:lang w:val="en-US"/>
-        </w:rPr>
-      </w:pPr>
-      <w:r>
-        <w:rPr>
-          <w:lang w:val="en-US"/>
-        </w:rPr>
-        <w:t xml:space="preserve">Extra: </w:t>
-      </w:r>
-      <w:r>
-        <w:rPr>
-          <w:u w:val="single"/>
-          <w:lang w:val="en-US"/>
-        </w:rPr>
-        <w:t>Think</w:t>
-      </w:r>
-      <w:r>
-        <w:rPr>
-          <w:u w:val="single"/>
-          <w:lang w:val="en-US"/>
-        </w:rPr>
-        <w:t xml:space="preserve"> a</w:t>
-      </w:r>
-      <w:r>
-        <w:rPr>
-          <w:u w:val="single"/>
-          <w:lang w:val="en-US"/>
-        </w:rPr>
-        <w:t>bout Front-end only this much</w:t>
-      </w:r>
-      <w:r>
-        <w:rPr>
-          <w:lang w:val="en-US"/>
-        </w:rPr>
-        <w:t>:</w:t>
-      </w:r>
-    </w:p>
-    <w:p>
-      <w:pPr>
-        <w:pStyle w:val="ListParagraph"/>
-        <w:numPr>
-          <w:ilvl w:val="0"/>
-          <w:numId w:val="2"/>
-        </w:numPr>
-        <w:rPr>
-          <w:lang w:val="en-US"/>
-        </w:rPr>
-      </w:pPr>
-      <w:r>
-        <w:rPr>
-          <w:lang w:val="en-US"/>
-        </w:rPr>
-        <w:t>(</w:t>
-      </w:r>
-      <w:r>
-        <w:rPr>
-          <w:lang w:val="en-US"/>
-        </w:rPr>
-        <w:t>Axios used to run</w:t>
-      </w:r>
-      <w:r>
-        <w:rPr>
-          <w:lang w:val="en-US"/>
-        </w:rPr>
-        <w:t>)</w:t>
-      </w:r>
-      <w:r>
-        <w:rPr>
-          <w:lang w:val="en-US"/>
-        </w:rPr>
-        <w:t xml:space="preserve"> AJAX to backend REST API.  </w:t>
-      </w:r>
-      <w:r>
-        <w:rPr>
-          <w:lang w:val="en-US"/>
-        </w:rPr>
-        <w:t>(Http Reqs (+</w:t>
-      </w:r>
-      <w:r>
-        <w:rPr>
-          <w:lang w:val="en-US"/>
-        </w:rPr>
-        <w:t>JSON</w:t>
-      </w:r>
-      <w:r>
-        <w:rPr>
-          <w:lang w:val="en-US"/>
-        </w:rPr>
-        <w:t>?)</w:t>
-      </w:r>
-      <w:r>
-        <w:rPr>
-          <w:lang w:val="en-US"/>
-        </w:rPr>
-        <w:t xml:space="preserve"> to carry </w:t>
-      </w:r>
-      <w:r>
-        <w:rPr>
-          <w:lang w:val="en-US"/>
-        </w:rPr>
-        <w:t>data/parameters)</w:t>
-      </w:r>
-    </w:p>
-    <w:p>
-      <w:pPr>
-        <w:pStyle w:val="ListParagraph"/>
-        <w:numPr>
-          <w:ilvl w:val="0"/>
-          <w:numId w:val="2"/>
-        </w:numPr>
-        <w:rPr>
-          <w:lang w:val="en-US"/>
-        </w:rPr>
-      </w:pPr>
-      <w:r>
-        <w:rPr>
-          <w:lang w:val="en-US"/>
-        </w:rPr>
-        <w:t xml:space="preserve">React app </w:t>
-      </w:r>
-      <w:r>
-        <w:rPr>
-          <w:lang w:val="en-US"/>
-        </w:rPr>
-        <w:t>(</w:t>
-      </w:r>
-      <w:r>
-        <w:rPr>
-          <w:lang w:val="en-US"/>
-        </w:rPr>
-        <w:t>based on the create-react-app template</w:t>
-      </w:r>
-      <w:r>
-        <w:rPr>
-          <w:lang w:val="en-US"/>
-        </w:rPr>
-        <w:t>)</w:t>
-      </w:r>
-    </w:p>
-    <w:p>
-      <w:pPr>
-        <w:pStyle w:val="ListParagraph"/>
-        <w:numPr>
-          <w:ilvl w:val="0"/>
-          <w:numId w:val="2"/>
-        </w:numPr>
-        <w:rPr>
-          <w:lang w:val="en-US"/>
-        </w:rPr>
-      </w:pPr>
-      <w:r>
-        <w:rPr>
-          <w:lang w:val="en-US"/>
-        </w:rPr>
-        <w:t>React-Material UI component library in use</w:t>
-      </w:r>
-    </w:p>
-    <w:p>
-      <w:pPr>
-        <w:pStyle w:val="ListParagraph"/>
-        <w:numPr>
-          <w:ilvl w:val="0"/>
-          <w:numId w:val="2"/>
-        </w:numPr>
-        <w:rPr>
-          <w:lang w:val="en-US"/>
-        </w:rPr>
-      </w:pPr>
-      <w:r>
-        <w:rPr>
-          <w:lang w:val="en-US"/>
-        </w:rPr>
-        <w:t>React-Material UI theme injected to those components</w:t>
-      </w:r>
-    </w:p>
-    <w:p>
-      <w:pPr>
-        <w:pStyle w:val="ListParagraph"/>
-        <w:numPr>
-          <w:ilvl w:val="0"/>
-          <w:numId w:val="2"/>
-        </w:numPr>
-        <w:rPr>
-          <w:lang w:val="en-US"/>
-        </w:rPr>
-      </w:pPr>
-      <w:r>
-        <w:rPr>
-          <w:lang w:val="en-US"/>
-        </w:rPr>
-        <w:t>React-router SPA (Single-page application) routing</w:t>
-      </w:r>
-      <w:r>
-        <w:rPr>
-          <w:lang w:val="en-US"/>
-        </w:rPr>
-        <w:br/>
-      </w:r>
-    </w:p>
-    <w:p>
-      <w:pPr>
-        <w:pStyle w:val="ListParagraph"/>
-        <w:numPr>
-          <w:ilvl w:val="0"/>
-          <w:numId w:val="2"/>
-        </w:numPr>
-        <w:rPr>
-          <w:color w:val="808080" w:themeColor="background1" w:themeShade="80"/>
-          <w:lang w:val="en-US"/>
-        </w:rPr>
-      </w:pPr>
-      <w:r>
-        <w:rPr>
-          <w:color w:val="808080" w:themeColor="background1" w:themeShade="80"/>
-          <w:lang w:val="en-US"/>
-        </w:rPr>
-        <w:t>(Redux and React-redux binding not used yet. But could be. Some of the React-material UI components would be bound to Redux, some just sub-components)</w:t>
       </w:r>
     </w:p>
     <w:sectPr>
@@ -1744,7 +1970,7 @@
 </file>
 
 <file path=word/numbering.xml><?xml version="1.0" encoding="utf-8"?>
-<w:numbering xmlns:wpc="http://schemas.microsoft.com/office/word/2010/wordprocessingCanvas" xmlns:cx="http://schemas.microsoft.com/office/drawing/2014/chartex" xmlns:cx1="http://schemas.microsoft.com/office/drawing/2015/9/8/chartex" xmlns:cx2="http://schemas.microsoft.com/office/drawing/2015/10/21/chartex" xmlns:cx3="http://schemas.microsoft.com/office/drawing/2016/5/9/chartex" xmlns:cx4="http://schemas.microsoft.com/office/drawing/2016/5/10/chartex" xmlns:cx5="http://schemas.microsoft.com/office/drawing/2016/5/11/chartex" xmlns:cx6="http://schemas.microsoft.com/office/drawing/2016/5/12/chartex" xmlns:cx7="http://schemas.microsoft.com/office/drawing/2016/5/13/chartex" xmlns:cx8="http://schemas.microsoft.com/office/drawing/2016/5/14/chartex" xmlns:mc="http://schemas.openxmlformats.org/markup-compatibility/2006" xmlns:aink="http://schemas.microsoft.com/office/drawing/2016/ink" xmlns:am3d="http://schemas.microsoft.com/office/drawing/2017/model3d" xmlns:o="urn:schemas-microsoft-com:office:office" xmlns:r="http://schemas.openxmlformats.org/officeDocument/2006/relationships" xmlns:m="http://schemas.openxmlformats.org/officeDocument/2006/math" xmlns:v="urn:schemas-microsoft-com:vml" xmlns:wp14="http://schemas.microsoft.com/office/word/2010/wordprocessingDrawing" xmlns:wp="http://schemas.openxmlformats.org/drawingml/2006/wordprocessingDrawing" xmlns:w10="urn:schemas-microsoft-com:office:word" xmlns:w="http://schemas.openxmlformats.org/wordprocessingml/2006/main" xmlns:w14="http://schemas.microsoft.com/office/word/2010/wordml" xmlns:w15="http://schemas.microsoft.com/office/word/2012/wordml" xmlns:w16cex="http://schemas.microsoft.com/office/word/2018/wordml/cex" xmlns:w16cid="http://schemas.microsoft.com/office/word/2016/wordml/cid" xmlns:w16="http://schemas.microsoft.com/office/word/2018/wordml" xmlns:w16sdtdh="http://schemas.microsoft.com/office/word/2020/wordml/sdtdatahash" xmlns:w16se="http://schemas.microsoft.com/office/word/2015/wordml/symex" xmlns:wpg="http://schemas.microsoft.com/office/word/2010/wordprocessingGroup" xmlns:wpi="http://schemas.microsoft.com/office/word/2010/wordprocessingInk" xmlns:wne="http://schemas.microsoft.com/office/word/2006/wordml" xmlns:wps="http://schemas.microsoft.com/office/word/2010/wordprocessingShape" mc:Ignorable="w14 w15 w16se w16cid w16 w16cex w16sdtdh wp14">
+<w:numbering xmlns:wpc="http://schemas.microsoft.com/office/word/2010/wordprocessingCanvas" xmlns:cx="http://schemas.microsoft.com/office/drawing/2014/chartex" xmlns:cx1="http://schemas.microsoft.com/office/drawing/2015/9/8/chartex" xmlns:cx2="http://schemas.microsoft.com/office/drawing/2015/10/21/chartex" xmlns:cx3="http://schemas.microsoft.com/office/drawing/2016/5/9/chartex" xmlns:cx4="http://schemas.microsoft.com/office/drawing/2016/5/10/chartex" xmlns:cx5="http://schemas.microsoft.com/office/drawing/2016/5/11/chartex" xmlns:cx6="http://schemas.microsoft.com/office/drawing/2016/5/12/chartex" xmlns:cx7="http://schemas.microsoft.com/office/drawing/2016/5/13/chartex" xmlns:cx8="http://schemas.microsoft.com/office/drawing/2016/5/14/chartex" xmlns:mc="http://schemas.openxmlformats.org/markup-compatibility/2006" xmlns:aink="http://schemas.microsoft.com/office/drawing/2016/ink" xmlns:am3d="http://schemas.microsoft.com/office/drawing/2017/model3d" xmlns:o="urn:schemas-microsoft-com:office:office" xmlns:r="http://schemas.openxmlformats.org/officeDocument/2006/relationships" xmlns:m="http://schemas.openxmlformats.org/officeDocument/2006/math" xmlns:v="urn:schemas-microsoft-com:vml" xmlns:wp14="http://schemas.microsoft.com/office/word/2010/wordprocessingDrawing" xmlns:wp="http://schemas.openxmlformats.org/drawingml/2006/wordprocessingDrawing" xmlns:w10="urn:schemas-microsoft-com:office:word" xmlns:w="http://schemas.openxmlformats.org/wordprocessingml/2006/main" xmlns:w14="http://schemas.microsoft.com/office/word/2010/wordml" xmlns:w15="http://schemas.microsoft.com/office/word/2012/wordml" xmlns:w16cid="http://schemas.microsoft.com/office/word/2016/wordml/cid" xmlns:w16se="http://schemas.microsoft.com/office/word/2015/wordml/symex" xmlns:wpg="http://schemas.microsoft.com/office/word/2010/wordprocessingGroup" xmlns:wpi="http://schemas.microsoft.com/office/word/2010/wordprocessingInk" xmlns:wne="http://schemas.microsoft.com/office/word/2006/wordml" xmlns:wps="http://schemas.microsoft.com/office/word/2010/wordprocessingShape" mc:Ignorable="w14 w15 w16se w16cid wp14">
   <w:abstractNum w:abstractNumId="0" w15:restartNumberingAfterBreak="0">
     <w:nsid w:val="082B056B"/>
     <w:multiLevelType w:val="hybridMultilevel"/>
@@ -1956,14 +2182,14 @@
 </file>
 
 <file path=word/styles.xml><?xml version="1.0" encoding="utf-8"?>
-<w:styles xmlns:mc="http://schemas.openxmlformats.org/markup-compatibility/2006" xmlns:r="http://schemas.openxmlformats.org/officeDocument/2006/relationships" xmlns:w="http://schemas.openxmlformats.org/wordprocessingml/2006/main" xmlns:w14="http://schemas.microsoft.com/office/word/2010/wordml" xmlns:w15="http://schemas.microsoft.com/office/word/2012/wordml" xmlns:w16cex="http://schemas.microsoft.com/office/word/2018/wordml/cex" xmlns:w16cid="http://schemas.microsoft.com/office/word/2016/wordml/cid" xmlns:w16="http://schemas.microsoft.com/office/word/2018/wordml" xmlns:w16sdtdh="http://schemas.microsoft.com/office/word/2020/wordml/sdtdatahash" xmlns:w16se="http://schemas.microsoft.com/office/word/2015/wordml/symex" mc:Ignorable="w14 w15 w16se w16cid w16 w16cex w16sdtdh">
+<w:styles xmlns:mc="http://schemas.openxmlformats.org/markup-compatibility/2006" xmlns:r="http://schemas.openxmlformats.org/officeDocument/2006/relationships" xmlns:w="http://schemas.openxmlformats.org/wordprocessingml/2006/main" xmlns:w14="http://schemas.microsoft.com/office/word/2010/wordml" xmlns:w15="http://schemas.microsoft.com/office/word/2012/wordml" xmlns:w16cid="http://schemas.microsoft.com/office/word/2016/wordml/cid" xmlns:w16se="http://schemas.microsoft.com/office/word/2015/wordml/symex" mc:Ignorable="w14 w15 w16se w16cid">
   <w:docDefaults>
     <w:rPrDefault>
       <w:rPr>
         <w:rFonts w:asciiTheme="minorHAnsi" w:eastAsiaTheme="minorHAnsi" w:hAnsiTheme="minorHAnsi" w:cstheme="minorBidi"/>
         <w:sz w:val="22"/>
         <w:szCs w:val="22"/>
-        <w:lang w:val="en-FI" w:eastAsia="en-US" w:bidi="ar-SA"/>
+        <w:lang w:val="fi-FI" w:eastAsia="en-US" w:bidi="ar-SA"/>
       </w:rPr>
     </w:rPrDefault>
     <w:pPrDefault>
@@ -1972,7 +2198,7 @@
       </w:pPr>
     </w:pPrDefault>
   </w:docDefaults>
-  <w:latentStyles w:defLockedState="0" w:defUIPriority="99" w:defSemiHidden="0" w:defUnhideWhenUsed="0" w:defQFormat="0" w:count="376">
+  <w:latentStyles w:defLockedState="0" w:defUIPriority="99" w:defSemiHidden="0" w:defUnhideWhenUsed="0" w:defQFormat="0" w:count="375">
     <w:lsdException w:name="Normal" w:uiPriority="0" w:qFormat="1"/>
     <w:lsdException w:name="heading 1" w:uiPriority="9" w:qFormat="1"/>
     <w:lsdException w:name="heading 2" w:semiHidden="1" w:uiPriority="9" w:unhideWhenUsed="1" w:qFormat="1"/>
@@ -2348,7 +2574,6 @@
     <w:lsdException w:name="Smart Hyperlink" w:semiHidden="1" w:unhideWhenUsed="1"/>
     <w:lsdException w:name="Hashtag" w:semiHidden="1" w:unhideWhenUsed="1"/>
     <w:lsdException w:name="Unresolved Mention" w:semiHidden="1" w:unhideWhenUsed="1"/>
-    <w:lsdException w:name="Smart Link" w:semiHidden="1" w:unhideWhenUsed="1"/>
   </w:latentStyles>
   <w:style w:type="paragraph" w:default="1" w:styleId="Normal">
     <w:name w:val="Normal"/>

</xml_diff>

<commit_message>
New Backend drawing with Draw.io
</commit_message>
<xml_diff>
--- a/_BackendExamReadingList.docx
+++ b/_BackendExamReadingList.docx
@@ -1456,15 +1456,7 @@
         <w:rPr>
           <w:lang w:val="en-US"/>
         </w:rPr>
-        <w:t xml:space="preserve"> (older concept</w:t>
-      </w:r>
-      <w:bookmarkStart w:id="0" w:name="_GoBack"/>
-      <w:bookmarkEnd w:id="0"/>
-      <w:r>
-        <w:rPr>
-          <w:lang w:val="en-US"/>
-        </w:rPr>
-        <w:t>)</w:t>
+        <w:t xml:space="preserve"> (older concept)</w:t>
       </w:r>
       <w:r>
         <w:rPr>
@@ -1664,9 +1656,20 @@
             <w:szCs w:val="18"/>
             <w:lang w:val="en-US"/>
           </w:rPr>
-          <w:t>https://github.com/valju/docs_backend_design/blob/master/BackendArchitecturePic_with_pencil_20190412.jpg</w:t>
+          <w:t>https://github.com/valju/docs_backend_design/blob/master/BackendArchitecturePic_with_</w:t>
+        </w:r>
+        <w:r>
+          <w:rPr>
+            <w:rStyle w:val="Hyperlink"/>
+            <w:sz w:val="18"/>
+            <w:szCs w:val="18"/>
+            <w:lang w:val="en-US"/>
+          </w:rPr>
+          <w:t>DrawIo.png</w:t>
         </w:r>
       </w:hyperlink>
+      <w:bookmarkStart w:id="0" w:name="_GoBack"/>
+      <w:bookmarkEnd w:id="0"/>
       <w:r>
         <w:rPr>
           <w:sz w:val="18"/>

</xml_diff>

<commit_message>
Two links to the list
</commit_message>
<xml_diff>
--- a/_BackendExamReadingList.docx
+++ b/_BackendExamReadingList.docx
@@ -263,6 +263,7 @@
     <w:p>
       <w:pPr>
         <w:rPr>
+          <w:rStyle w:val="Hyperlink"/>
           <w:lang w:val="en-US"/>
         </w:rPr>
       </w:pPr>
@@ -278,6 +279,65 @@
     </w:p>
     <w:p>
       <w:pPr>
+        <w:rPr>
+          <w:rStyle w:val="Hyperlink"/>
+          <w:color w:val="auto"/>
+          <w:u w:val="none"/>
+          <w:lang w:val="en-US"/>
+        </w:rPr>
+      </w:pPr>
+      <w:r>
+        <w:rPr>
+          <w:rStyle w:val="Hyperlink"/>
+          <w:color w:val="auto"/>
+          <w:u w:val="none"/>
+          <w:lang w:val="en-US"/>
+        </w:rPr>
+        <w:t xml:space="preserve">This explains a bit of the </w:t>
+      </w:r>
+      <w:r>
+        <w:rPr>
+          <w:rStyle w:val="Hyperlink"/>
+          <w:color w:val="auto"/>
+          <w:u w:val="none"/>
+          <w:lang w:val="en-US"/>
+        </w:rPr>
+        <w:t>access control jungle of full-stack apps:</w:t>
+      </w:r>
+      <w:r>
+        <w:rPr>
+          <w:rStyle w:val="Hyperlink"/>
+          <w:color w:val="auto"/>
+          <w:u w:val="none"/>
+          <w:lang w:val="en-US"/>
+        </w:rPr>
+        <w:t xml:space="preserve"> </w:t>
+      </w:r>
+    </w:p>
+    <w:p>
+      <w:pPr>
+        <w:rPr>
+          <w:lang w:val="en-US"/>
+        </w:rPr>
+      </w:pPr>
+      <w:hyperlink r:id="rId7" w:history="1">
+        <w:r>
+          <w:rPr>
+            <w:rStyle w:val="Hyperlink"/>
+            <w:lang w:val="en-US"/>
+          </w:rPr>
+          <w:t>https://github.com/valju/docs_backend_design/blob/master/WhatToDoInFrontBackAndDB_usability_performance_security/naturalpeople_webuserlogins_approles_dbusers_dbroles_owndbitems.pdf</w:t>
+        </w:r>
+      </w:hyperlink>
+      <w:r>
+        <w:rPr>
+          <w:lang w:val="en-US"/>
+        </w:rPr>
+        <w:t xml:space="preserve"> </w:t>
+      </w:r>
+    </w:p>
+    <w:p>
+      <w:pPr>
         <w:pStyle w:val="ListParagraph"/>
         <w:numPr>
           <w:ilvl w:val="0"/>
@@ -344,7 +404,7 @@
           <w:lang w:val="en-US"/>
         </w:rPr>
       </w:pPr>
-      <w:hyperlink r:id="rId7" w:history="1">
+      <w:hyperlink r:id="rId8" w:history="1">
         <w:r>
           <w:rPr>
             <w:rStyle w:val="Hyperlink"/>
@@ -379,7 +439,7 @@
           <w:lang w:val="en-US"/>
         </w:rPr>
       </w:pPr>
-      <w:hyperlink r:id="rId8" w:history="1">
+      <w:hyperlink r:id="rId9" w:history="1">
         <w:r>
           <w:rPr>
             <w:rStyle w:val="Hyperlink"/>
@@ -470,7 +530,7 @@
           <w:lang w:val="en-US"/>
         </w:rPr>
       </w:pPr>
-      <w:hyperlink r:id="rId9" w:history="1">
+      <w:hyperlink r:id="rId10" w:history="1">
         <w:r>
           <w:rPr>
             <w:rStyle w:val="Hyperlink"/>
@@ -543,7 +603,7 @@
           <w:lang w:val="en-US"/>
         </w:rPr>
       </w:pPr>
-      <w:hyperlink r:id="rId10" w:history="1">
+      <w:hyperlink r:id="rId11" w:history="1">
         <w:r>
           <w:rPr>
             <w:rStyle w:val="Hyperlink"/>
@@ -561,13 +621,60 @@
           <w:numId w:val="1"/>
         </w:numPr>
         <w:rPr>
-          <w:lang w:val="en-US"/>
-        </w:rPr>
-      </w:pPr>
-      <w:r>
-        <w:rPr>
-          <w:lang w:val="en-US"/>
-        </w:rPr>
+          <w:rStyle w:val="Hyperlink"/>
+          <w:lang w:val="en-US"/>
+        </w:rPr>
+      </w:pPr>
+      <w:r>
+        <w:rPr>
+          <w:lang w:val="en-US"/>
+        </w:rPr>
+        <w:t xml:space="preserve">Practical </w:t>
+      </w:r>
+      <w:r>
+        <w:rPr>
+          <w:lang w:val="en-US"/>
+        </w:rPr>
+        <w:t xml:space="preserve">sample case </w:t>
+      </w:r>
+      <w:r>
+        <w:rPr>
+          <w:lang w:val="en-US"/>
+        </w:rPr>
+        <w:t xml:space="preserve">tool knowledge: </w:t>
+      </w:r>
+      <w:hyperlink r:id="rId12" w:history="1">
+        <w:r>
+          <w:rPr>
+            <w:rStyle w:val="Hyperlink"/>
+            <w:lang w:val="en-US"/>
+          </w:rPr>
+          <w:t>https://github.com/haagahelia/linux-servers-etc/</w:t>
+        </w:r>
+      </w:hyperlink>
+      <w:r>
+        <w:rPr>
+          <w:lang w:val="en-US"/>
+        </w:rPr>
+        <w:t xml:space="preserve"> </w:t>
+      </w:r>
+    </w:p>
+    <w:p>
+      <w:pPr>
+        <w:pStyle w:val="ListParagraph"/>
+        <w:numPr>
+          <w:ilvl w:val="0"/>
+          <w:numId w:val="1"/>
+        </w:numPr>
+        <w:rPr>
+          <w:lang w:val="en-US"/>
+        </w:rPr>
+      </w:pPr>
+      <w:r>
+        <w:rPr>
+          <w:lang w:val="en-US"/>
+        </w:rPr>
+        <w:lastRenderedPageBreak/>
         <w:t>Full-stack open course reading list. Some of the bright blue marked might lead to Backend exam questions. (Always use the latest version of all docs, pull, pull, pull)</w:t>
       </w:r>
     </w:p>
@@ -577,7 +684,7 @@
           <w:lang w:val="en-US"/>
         </w:rPr>
       </w:pPr>
-      <w:hyperlink r:id="rId11" w:history="1">
+      <w:hyperlink r:id="rId13" w:history="1">
         <w:r>
           <w:t xml:space="preserve"> </w:t>
         </w:r>
@@ -592,19 +699,6 @@
     </w:p>
     <w:p>
       <w:pPr>
-        <w:rPr>
-          <w:lang w:val="en-US"/>
-        </w:rPr>
-      </w:pPr>
-      <w:r>
-        <w:rPr>
-          <w:lang w:val="en-US"/>
-        </w:rPr>
-        <w:br w:type="page"/>
-      </w:r>
-    </w:p>
-    <w:p>
-      <w:pPr>
         <w:pStyle w:val="ListParagraph"/>
         <w:numPr>
           <w:ilvl w:val="0"/>
@@ -618,7 +712,6 @@
         <w:rPr>
           <w:lang w:val="en-US"/>
         </w:rPr>
-        <w:lastRenderedPageBreak/>
         <w:t xml:space="preserve">Basic knowledge </w:t>
       </w:r>
       <w:r>
@@ -1400,7 +1493,6 @@
         </w:rPr>
         <w:t xml:space="preserve"> microservices, </w:t>
       </w:r>
-      <w:proofErr w:type="spellStart"/>
       <w:r>
         <w:rPr>
           <w:b/>
@@ -1409,7 +1501,6 @@
         </w:rPr>
         <w:t>GraphQL</w:t>
       </w:r>
-      <w:proofErr w:type="spellEnd"/>
       <w:r>
         <w:rPr>
           <w:lang w:val="en-US"/>
@@ -1428,7 +1519,7 @@
         </w:rPr>
         <w:br/>
       </w:r>
-      <w:hyperlink r:id="rId12" w:history="1">
+      <w:hyperlink r:id="rId14" w:history="1">
         <w:r>
           <w:rPr>
             <w:rStyle w:val="Hyperlink"/>
@@ -1648,7 +1739,7 @@
         </w:rPr>
         <w:t xml:space="preserve"> </w:t>
       </w:r>
-      <w:hyperlink r:id="rId13" w:history="1">
+      <w:hyperlink r:id="rId15" w:history="1">
         <w:r>
           <w:rPr>
             <w:rStyle w:val="Hyperlink"/>
@@ -1668,8 +1759,6 @@
           <w:t>DrawIo.png</w:t>
         </w:r>
       </w:hyperlink>
-      <w:bookmarkStart w:id="0" w:name="_GoBack"/>
-      <w:bookmarkEnd w:id="0"/>
       <w:r>
         <w:rPr>
           <w:sz w:val="18"/>
@@ -1726,7 +1815,7 @@
         </w:rPr>
         <w:br/>
       </w:r>
-      <w:hyperlink r:id="rId14" w:history="1">
+      <w:hyperlink r:id="rId16" w:history="1">
         <w:r>
           <w:rPr>
             <w:rStyle w:val="Hyperlink"/>
@@ -1766,7 +1855,23 @@
           <w:u w:val="single"/>
           <w:lang w:val="en-US"/>
         </w:rPr>
-        <w:t>Think about Front-end only this much</w:t>
+        <w:t xml:space="preserve">Think about Front-end </w:t>
+      </w:r>
+      <w:r>
+        <w:rPr>
+          <w:u w:val="single"/>
+          <w:lang w:val="en-US"/>
+        </w:rPr>
+        <w:t>max</w:t>
+      </w:r>
+      <w:bookmarkStart w:id="0" w:name="_GoBack"/>
+      <w:bookmarkEnd w:id="0"/>
+      <w:r>
+        <w:rPr>
+          <w:u w:val="single"/>
+          <w:lang w:val="en-US"/>
+        </w:rPr>
+        <w:t xml:space="preserve"> this much</w:t>
       </w:r>
       <w:r>
         <w:rPr>
@@ -1840,46 +1945,6 @@
           <w:numId w:val="2"/>
         </w:numPr>
         <w:rPr>
-          <w:strike/>
-          <w:lang w:val="en-US"/>
-        </w:rPr>
-      </w:pPr>
-      <w:r>
-        <w:rPr>
-          <w:strike/>
-          <w:lang w:val="en-US"/>
-        </w:rPr>
-        <w:t>React-Material UI component library in use</w:t>
-      </w:r>
-    </w:p>
-    <w:p>
-      <w:pPr>
-        <w:pStyle w:val="ListParagraph"/>
-        <w:numPr>
-          <w:ilvl w:val="0"/>
-          <w:numId w:val="2"/>
-        </w:numPr>
-        <w:rPr>
-          <w:strike/>
-          <w:lang w:val="en-US"/>
-        </w:rPr>
-      </w:pPr>
-      <w:r>
-        <w:rPr>
-          <w:strike/>
-          <w:lang w:val="en-US"/>
-        </w:rPr>
-        <w:t>React-Material UI theme injected to those components</w:t>
-      </w:r>
-    </w:p>
-    <w:p>
-      <w:pPr>
-        <w:pStyle w:val="ListParagraph"/>
-        <w:numPr>
-          <w:ilvl w:val="0"/>
-          <w:numId w:val="2"/>
-        </w:numPr>
-        <w:rPr>
           <w:lang w:val="en-US"/>
         </w:rPr>
       </w:pPr>
@@ -1888,26 +1953,6 @@
           <w:lang w:val="en-US"/>
         </w:rPr>
         <w:t>React-router SPA (Single-page application) routing</w:t>
-      </w:r>
-    </w:p>
-    <w:p>
-      <w:pPr>
-        <w:pStyle w:val="ListParagraph"/>
-        <w:numPr>
-          <w:ilvl w:val="0"/>
-          <w:numId w:val="2"/>
-        </w:numPr>
-        <w:rPr>
-          <w:color w:val="808080" w:themeColor="background1" w:themeShade="80"/>
-          <w:lang w:val="en-US"/>
-        </w:rPr>
-      </w:pPr>
-      <w:r>
-        <w:rPr>
-          <w:color w:val="808080" w:themeColor="background1" w:themeShade="80"/>
-          <w:lang w:val="en-US"/>
-        </w:rPr>
-        <w:t>(Redux and React-redux binding not used yet. But could be. Some of the React-material UI components would be bound to Redux, some just sub-components)</w:t>
       </w:r>
     </w:p>
     <w:p>
@@ -1936,7 +1981,7 @@
         </w:rPr>
         <w:t xml:space="preserve">CORS </w:t>
       </w:r>
-      <w:hyperlink r:id="rId15" w:history="1">
+      <w:hyperlink r:id="rId17" w:history="1">
         <w:r>
           <w:rPr>
             <w:rStyle w:val="Hyperlink"/>

</xml_diff>

<commit_message>
Adding basics of git knowledge mention to the reading list
</commit_message>
<xml_diff>
--- a/_BackendExamReadingList.docx
+++ b/_BackendExamReadingList.docx
@@ -2127,111 +2127,6 @@
     </w:p>
     <w:p>
       <w:pPr>
-        <w:rPr>
-          <w:lang w:val="en-US"/>
-        </w:rPr>
-      </w:pPr>
-      <w:r>
-        <w:rPr>
-          <w:lang w:val="en-US"/>
-        </w:rPr>
-        <w:t xml:space="preserve">(Always </w:t>
-      </w:r>
-      <w:r>
-        <w:rPr>
-          <w:lang w:val="en-US"/>
-        </w:rPr>
-        <w:t>read</w:t>
-      </w:r>
-      <w:r>
-        <w:rPr>
-          <w:lang w:val="en-US"/>
-        </w:rPr>
-        <w:t xml:space="preserve"> the latest version of </w:t>
-      </w:r>
-      <w:r>
-        <w:rPr>
-          <w:lang w:val="en-US"/>
-        </w:rPr>
-        <w:t>any</w:t>
-      </w:r>
-      <w:r>
-        <w:rPr>
-          <w:lang w:val="en-US"/>
-        </w:rPr>
-        <w:t xml:space="preserve"> docs</w:t>
-      </w:r>
-      <w:r>
-        <w:rPr>
-          <w:lang w:val="en-US"/>
-        </w:rPr>
-        <w:t>:</w:t>
-      </w:r>
-      <w:r>
-        <w:rPr>
-          <w:lang w:val="en-US"/>
-        </w:rPr>
-        <w:t xml:space="preserve"> </w:t>
-      </w:r>
-      <w:r>
-        <w:rPr>
-          <w:lang w:val="en-US"/>
-        </w:rPr>
-        <w:t xml:space="preserve">git </w:t>
-      </w:r>
-      <w:r>
-        <w:rPr>
-          <w:lang w:val="en-US"/>
-        </w:rPr>
-        <w:t xml:space="preserve">pull, </w:t>
-      </w:r>
-      <w:r>
-        <w:rPr>
-          <w:lang w:val="en-US"/>
-        </w:rPr>
-        <w:t xml:space="preserve">git </w:t>
-      </w:r>
-      <w:r>
-        <w:rPr>
-          <w:lang w:val="en-US"/>
-        </w:rPr>
-        <w:t xml:space="preserve">pull, </w:t>
-      </w:r>
-      <w:r>
-        <w:rPr>
-          <w:lang w:val="en-US"/>
-        </w:rPr>
-        <w:t xml:space="preserve">git </w:t>
-      </w:r>
-      <w:r>
-        <w:rPr>
-          <w:lang w:val="en-US"/>
-        </w:rPr>
-        <w:t>pull)</w:t>
-      </w:r>
-    </w:p>
-    <w:p>
-      <w:pPr>
-        <w:rPr>
-          <w:lang w:val="en-US"/>
-        </w:rPr>
-      </w:pPr>
-      <w:r>
-        <w:rPr>
-          <w:lang w:val="en-US"/>
-        </w:rPr>
-        <w:br w:type="page"/>
-      </w:r>
-      <w:r>
-        <w:rPr>
-          <w:lang w:val="en-US"/>
-        </w:rPr>
-        <w:lastRenderedPageBreak/>
-        <w:t>NOT THIS TIME:</w:t>
-      </w:r>
-    </w:p>
-    <w:p>
-      <w:pPr>
         <w:pStyle w:val="ListParagraph"/>
         <w:numPr>
           <w:ilvl w:val="0"/>
@@ -2245,19 +2140,123 @@
         <w:rPr>
           <w:lang w:val="en-US"/>
         </w:rPr>
-        <w:t>Message queu</w:t>
-      </w:r>
-      <w:r>
-        <w:rPr>
-          <w:lang w:val="en-US"/>
-        </w:rPr>
-        <w:t>e</w:t>
-      </w:r>
-      <w:r>
-        <w:rPr>
-          <w:lang w:val="en-US"/>
-        </w:rPr>
-        <w:t>s as architectural model (to following exams, not yet 29.9.2022)</w:t>
+        <w:t xml:space="preserve">As no separate git exam yet, some backend related questions might include </w:t>
+      </w:r>
+      <w:hyperlink r:id="rId20" w:history="1">
+        <w:r>
+          <w:rPr>
+            <w:rStyle w:val="Hyperlink"/>
+            <w:lang w:val="en-US"/>
+          </w:rPr>
+          <w:t>basic git knowledge</w:t>
+        </w:r>
+      </w:hyperlink>
+      <w:bookmarkStart w:id="0" w:name="_GoBack"/>
+      <w:bookmarkEnd w:id="0"/>
+    </w:p>
+    <w:p>
+      <w:pPr>
+        <w:rPr>
+          <w:lang w:val="en-US"/>
+        </w:rPr>
+      </w:pPr>
+      <w:r>
+        <w:rPr>
+          <w:lang w:val="en-US"/>
+        </w:rPr>
+        <w:t xml:space="preserve">(Always </w:t>
+      </w:r>
+      <w:r>
+        <w:rPr>
+          <w:lang w:val="en-US"/>
+        </w:rPr>
+        <w:t>read</w:t>
+      </w:r>
+      <w:r>
+        <w:rPr>
+          <w:lang w:val="en-US"/>
+        </w:rPr>
+        <w:t xml:space="preserve"> the latest version of </w:t>
+      </w:r>
+      <w:r>
+        <w:rPr>
+          <w:lang w:val="en-US"/>
+        </w:rPr>
+        <w:t>any</w:t>
+      </w:r>
+      <w:r>
+        <w:rPr>
+          <w:lang w:val="en-US"/>
+        </w:rPr>
+        <w:t xml:space="preserve"> docs</w:t>
+      </w:r>
+      <w:r>
+        <w:rPr>
+          <w:lang w:val="en-US"/>
+        </w:rPr>
+        <w:t>:</w:t>
+      </w:r>
+      <w:r>
+        <w:rPr>
+          <w:lang w:val="en-US"/>
+        </w:rPr>
+        <w:t xml:space="preserve"> </w:t>
+      </w:r>
+      <w:r>
+        <w:rPr>
+          <w:lang w:val="en-US"/>
+        </w:rPr>
+        <w:t xml:space="preserve">git </w:t>
+      </w:r>
+      <w:r>
+        <w:rPr>
+          <w:lang w:val="en-US"/>
+        </w:rPr>
+        <w:t xml:space="preserve">pull, </w:t>
+      </w:r>
+      <w:r>
+        <w:rPr>
+          <w:lang w:val="en-US"/>
+        </w:rPr>
+        <w:t xml:space="preserve">git </w:t>
+      </w:r>
+      <w:r>
+        <w:rPr>
+          <w:lang w:val="en-US"/>
+        </w:rPr>
+        <w:t xml:space="preserve">pull, </w:t>
+      </w:r>
+      <w:r>
+        <w:rPr>
+          <w:lang w:val="en-US"/>
+        </w:rPr>
+        <w:t xml:space="preserve">git </w:t>
+      </w:r>
+      <w:r>
+        <w:rPr>
+          <w:lang w:val="en-US"/>
+        </w:rPr>
+        <w:t>pull)</w:t>
+      </w:r>
+    </w:p>
+    <w:p>
+      <w:pPr>
+        <w:rPr>
+          <w:lang w:val="en-US"/>
+        </w:rPr>
+      </w:pPr>
+      <w:r>
+        <w:rPr>
+          <w:lang w:val="en-US"/>
+        </w:rPr>
+        <w:br w:type="page"/>
+      </w:r>
+      <w:r>
+        <w:rPr>
+          <w:lang w:val="en-US"/>
+        </w:rPr>
+        <w:lastRenderedPageBreak/>
+        <w:t>NOT THIS TIME:</w:t>
       </w:r>
     </w:p>
     <w:p>
@@ -2275,9 +2274,39 @@
         <w:rPr>
           <w:lang w:val="en-US"/>
         </w:rPr>
+        <w:t>Message queu</w:t>
+      </w:r>
+      <w:r>
+        <w:rPr>
+          <w:lang w:val="en-US"/>
+        </w:rPr>
+        <w:t>e</w:t>
+      </w:r>
+      <w:r>
+        <w:rPr>
+          <w:lang w:val="en-US"/>
+        </w:rPr>
+        <w:t>s as architectural model (to following exams, not yet 29.9.2022)</w:t>
+      </w:r>
+    </w:p>
+    <w:p>
+      <w:pPr>
+        <w:pStyle w:val="ListParagraph"/>
+        <w:numPr>
+          <w:ilvl w:val="0"/>
+          <w:numId w:val="1"/>
+        </w:numPr>
+        <w:rPr>
+          <w:lang w:val="en-US"/>
+        </w:rPr>
+      </w:pPr>
+      <w:r>
+        <w:rPr>
+          <w:lang w:val="en-US"/>
+        </w:rPr>
         <w:t>((((</w:t>
       </w:r>
-      <w:hyperlink r:id="rId20" w:history="1">
+      <w:hyperlink r:id="rId21" w:history="1">
         <w:r>
           <w:rPr>
             <w:rStyle w:val="Hyperlink"/>
@@ -2298,8 +2327,6 @@
         </w:rPr>
         <w:t>.</w:t>
       </w:r>
-      <w:bookmarkStart w:id="0" w:name="_GoBack"/>
-      <w:bookmarkEnd w:id="0"/>
     </w:p>
     <w:sectPr>
       <w:pgSz w:w="11906" w:h="16838"/>

</xml_diff>

<commit_message>
Backend exam reading list updated
</commit_message>
<xml_diff>
--- a/_BackendExamReadingList.docx
+++ b/_BackendExamReadingList.docx
@@ -425,6 +425,7 @@
       <w:pPr>
         <w:rPr>
           <w:color w:val="FF0000"/>
+          <w:sz w:val="20"/>
           <w:lang w:val="en-US"/>
         </w:rPr>
       </w:pPr>
@@ -432,6 +433,7 @@
         <w:r>
           <w:rPr>
             <w:rStyle w:val="Hyperlink"/>
+            <w:sz w:val="20"/>
             <w:lang w:val="en-US"/>
           </w:rPr>
           <w:t>https://github.com/valju/docs_database_design/blob/master/TestData_Creation_ImportantToKnow.pdf</w:t>
@@ -453,6 +455,55 @@
         <w:rPr>
           <w:lang w:val="en-US"/>
         </w:rPr>
+        <w:t>The idea case "model" backend. And materials written around it:</w:t>
+      </w:r>
+      <w:r>
+        <w:rPr>
+          <w:lang w:val="en-US"/>
+        </w:rPr>
+        <w:br/>
+      </w:r>
+      <w:hyperlink r:id="rId10" w:history="1">
+        <w:r>
+          <w:rPr>
+            <w:rStyle w:val="Hyperlink"/>
+            <w:sz w:val="20"/>
+            <w:lang w:val="en-US"/>
+          </w:rPr>
+          <w:t>https://github.com/haagahelia/swd4tn023/blob/master/05_es6_node/NodeJS_demo/README.md</w:t>
+        </w:r>
+      </w:hyperlink>
+      <w:r>
+        <w:rPr>
+          <w:lang w:val="en-US"/>
+        </w:rPr>
+        <w:t xml:space="preserve"> </w:t>
+      </w:r>
+      <w:r>
+        <w:rPr>
+          <w:lang w:val="en-US"/>
+        </w:rPr>
+        <w:br/>
+      </w:r>
+    </w:p>
+    <w:p>
+      <w:pPr>
+        <w:pStyle w:val="ListParagraph"/>
+        <w:ind w:left="360"/>
+        <w:rPr>
+          <w:lang w:val="en-US"/>
+        </w:rPr>
+      </w:pPr>
+      <w:r>
+        <w:rPr>
+          <w:lang w:val="en-US"/>
+        </w:rPr>
+        <w:t xml:space="preserve">E.g. </w:t>
+      </w:r>
+      <w:r>
+        <w:rPr>
+          <w:lang w:val="en-US"/>
+        </w:rPr>
         <w:t>T</w:t>
       </w:r>
       <w:r>
@@ -519,7 +570,7 @@
           <w:lang w:val="en-US"/>
         </w:rPr>
       </w:pPr>
-      <w:hyperlink r:id="rId10" w:history="1">
+      <w:hyperlink r:id="rId11" w:history="1">
         <w:r>
           <w:rPr>
             <w:rStyle w:val="Hyperlink"/>
@@ -542,7 +593,7 @@
         </w:rPr>
         <w:br/>
       </w:r>
-      <w:hyperlink r:id="rId11" w:history="1">
+      <w:hyperlink r:id="rId12" w:history="1">
         <w:r>
           <w:rPr>
             <w:rStyle w:val="Hyperlink"/>
@@ -622,7 +673,7 @@
           <w:lang w:val="en-US"/>
         </w:rPr>
       </w:pPr>
-      <w:hyperlink r:id="rId12" w:history="1">
+      <w:hyperlink r:id="rId13" w:history="1">
         <w:r>
           <w:rPr>
             <w:rStyle w:val="Hyperlink"/>
@@ -631,14 +682,6 @@
           <w:t>https://github.com/valju/docs_backend_design/blob/master/BackendCreationStepsExampleBitSimilarToOurCase.pdf</w:t>
         </w:r>
       </w:hyperlink>
-    </w:p>
-    <w:p>
-      <w:pPr>
-        <w:rPr>
-          <w:rStyle w:val="Hyperlink"/>
-          <w:lang w:val="en-US"/>
-        </w:rPr>
-      </w:pPr>
       <w:r>
         <w:rPr>
           <w:rStyle w:val="Hyperlink"/>
@@ -663,7 +706,15 @@
           <w:lang w:val="en-US"/>
         </w:rPr>
         <w:lastRenderedPageBreak/>
-        <w:t xml:space="preserve">Basic knowledge </w:t>
+        <w:t>Basic knowle</w:t>
+      </w:r>
+      <w:bookmarkStart w:id="0" w:name="_GoBack"/>
+      <w:bookmarkEnd w:id="0"/>
+      <w:r>
+        <w:rPr>
+          <w:lang w:val="en-US"/>
+        </w:rPr>
+        <w:t xml:space="preserve">dge </w:t>
       </w:r>
       <w:r>
         <w:rPr>
@@ -1037,21 +1088,19 @@
         <w:rPr>
           <w:lang w:val="en-US"/>
         </w:rPr>
-        <w:t xml:space="preserve">500 generic </w:t>
-      </w:r>
-      <w:proofErr w:type="gramStart"/>
-      <w:r>
-        <w:rPr>
-          <w:lang w:val="en-US"/>
-        </w:rPr>
-        <w:t>server side</w:t>
-      </w:r>
-      <w:proofErr w:type="gramEnd"/>
-      <w:r>
-        <w:rPr>
-          <w:lang w:val="en-US"/>
-        </w:rPr>
-        <w:t xml:space="preserve"> prob. When need the other ones, check from lists.</w:t>
+        <w:t>500 generic server</w:t>
+      </w:r>
+      <w:r>
+        <w:rPr>
+          <w:lang w:val="en-US"/>
+        </w:rPr>
+        <w:t>-</w:t>
+      </w:r>
+      <w:r>
+        <w:rPr>
+          <w:lang w:val="en-US"/>
+        </w:rPr>
+        <w:t>side prob. When need the other ones, check from lists.</w:t>
       </w:r>
       <w:r>
         <w:rPr>
@@ -1105,27 +1154,13 @@
         <w:rPr>
           <w:lang w:val="en-US"/>
         </w:rPr>
-        <w:t xml:space="preserve"> ports we use: about 5-</w:t>
-      </w:r>
-      <w:proofErr w:type="gramStart"/>
-      <w:r>
-        <w:rPr>
-          <w:lang w:val="en-US"/>
-        </w:rPr>
-        <w:t>6</w:t>
-      </w:r>
-      <w:r>
-        <w:rPr>
-          <w:lang w:val="en-US"/>
-        </w:rPr>
-        <w:t>,  (</w:t>
-      </w:r>
-      <w:proofErr w:type="gramEnd"/>
-      <w:r>
-        <w:rPr>
-          <w:lang w:val="en-US"/>
-        </w:rPr>
-        <w:t>:22</w:t>
+        <w:t xml:space="preserve"> ports we use: about 5-6</w:t>
+      </w:r>
+      <w:r>
+        <w:rPr>
+          <w:lang w:val="en-US"/>
+        </w:rPr>
+        <w:t>, (:22</w:t>
       </w:r>
       <w:r>
         <w:rPr>
@@ -1223,21 +1258,43 @@
         <w:rPr>
           <w:lang w:val="en-US"/>
         </w:rPr>
-        <w:t xml:space="preserve">We used 8787, 8686 instead of 3000 to not to have several node servers running is same port, </w:t>
-      </w:r>
-      <w:proofErr w:type="gramStart"/>
-      <w:r>
-        <w:rPr>
-          <w:lang w:val="en-US"/>
-        </w:rPr>
-        <w:t>We</w:t>
-      </w:r>
-      <w:proofErr w:type="gramEnd"/>
-      <w:r>
-        <w:rPr>
-          <w:lang w:val="en-US"/>
-        </w:rPr>
-        <w:t xml:space="preserve"> used 3308</w:t>
+        <w:t xml:space="preserve">We used </w:t>
+      </w:r>
+      <w:r>
+        <w:rPr>
+          <w:lang w:val="en-US"/>
+        </w:rPr>
+        <w:t xml:space="preserve">e.g. </w:t>
+      </w:r>
+      <w:r>
+        <w:rPr>
+          <w:lang w:val="en-US"/>
+        </w:rPr>
+        <w:t>8787, 8686 instead of 3000 to not to have several node servers running is same port</w:t>
+      </w:r>
+      <w:r>
+        <w:rPr>
+          <w:lang w:val="en-US"/>
+        </w:rPr>
+        <w:t>.</w:t>
+      </w:r>
+      <w:r>
+        <w:rPr>
+          <w:lang w:val="en-US"/>
+        </w:rPr>
+        <w:t xml:space="preserve"> We</w:t>
+      </w:r>
+      <w:r>
+        <w:rPr>
+          <w:lang w:val="en-US"/>
+        </w:rPr>
+        <w:t xml:space="preserve"> </w:t>
+      </w:r>
+      <w:r>
+        <w:rPr>
+          <w:lang w:val="en-US"/>
+        </w:rPr>
+        <w:t>used 3308</w:t>
       </w:r>
       <w:r>
         <w:rPr>
@@ -1470,7 +1527,7 @@
         </w:rPr>
         <w:br/>
       </w:r>
-      <w:hyperlink r:id="rId13" w:history="1">
+      <w:hyperlink r:id="rId14" w:history="1">
         <w:r>
           <w:rPr>
             <w:rStyle w:val="Hyperlink"/>
@@ -1545,14 +1602,30 @@
         </w:rPr>
         <w:t xml:space="preserve">Architecture topic intro: </w:t>
       </w:r>
-      <w:hyperlink r:id="rId14" w:history="1">
+      <w:hyperlink r:id="rId15" w:history="1">
         <w:r>
           <w:rPr>
             <w:rStyle w:val="Hyperlink"/>
             <w:sz w:val="14"/>
             <w:lang w:val="en-US"/>
           </w:rPr>
-          <w:t>https://github.com/haagahelia/swd4tn023/blob/master/06_ohjelmistoarkkitehtuurit_ja_patternit/SoftwareArchitecturesAndPatterns.pdf</w:t>
+          <w:t>https://github.com/haagahelia/swd4tn023/blob/master/06_ohjelmistoarkkitehtuurit_ja_patternit/SoftwareAr</w:t>
+        </w:r>
+        <w:r>
+          <w:rPr>
+            <w:rStyle w:val="Hyperlink"/>
+            <w:sz w:val="14"/>
+            <w:lang w:val="en-US"/>
+          </w:rPr>
+          <w:t>c</w:t>
+        </w:r>
+        <w:r>
+          <w:rPr>
+            <w:rStyle w:val="Hyperlink"/>
+            <w:sz w:val="14"/>
+            <w:lang w:val="en-US"/>
+          </w:rPr>
+          <w:t>hitecturesAndPatterns.pdf</w:t>
         </w:r>
       </w:hyperlink>
       <w:r>
@@ -1593,25 +1666,7 @@
           <w:iCs/>
           <w:lang w:val="en-US"/>
         </w:rPr>
-        <w:t xml:space="preserve">This task drawn on a A3 paper, like practicing for job interviews: “Draw and explain the </w:t>
-      </w:r>
-      <w:proofErr w:type="spellStart"/>
-      <w:r>
-        <w:rPr>
-          <w:i/>
-          <w:iCs/>
-          <w:lang w:val="en-US"/>
-        </w:rPr>
-        <w:t>archictecture</w:t>
-      </w:r>
-      <w:proofErr w:type="spellEnd"/>
-      <w:r>
-        <w:rPr>
-          <w:i/>
-          <w:iCs/>
-          <w:lang w:val="en-US"/>
-        </w:rPr>
-        <w:t xml:space="preserve"> of that school project you were in”.</w:t>
+        <w:t>This task drawn on a A3 paper, like practicing for job interviews: “Draw and explain the architecture of that school project you were in”.</w:t>
       </w:r>
       <w:r>
         <w:rPr>
@@ -1711,7 +1766,7 @@
         </w:rPr>
         <w:t>N</w:t>
       </w:r>
-      <w:hyperlink r:id="rId15" w:history="1">
+      <w:hyperlink r:id="rId16" w:history="1">
         <w:r>
           <w:rPr>
             <w:rStyle w:val="Hyperlink"/>
@@ -1744,7 +1799,7 @@
         </w:rPr>
         <w:t xml:space="preserve">and </w:t>
       </w:r>
-      <w:hyperlink r:id="rId16" w:history="1">
+      <w:hyperlink r:id="rId17" w:history="1">
         <w:r>
           <w:rPr>
             <w:rStyle w:val="Hyperlink"/>
@@ -1876,6 +1931,12 @@
         </w:rPr>
         <w:t>(</w:t>
       </w:r>
+      <w:r>
+        <w:rPr>
+          <w:lang w:val="en-US"/>
+        </w:rPr>
+        <w:t>Fetch/</w:t>
+      </w:r>
       <w:proofErr w:type="spellStart"/>
       <w:r>
         <w:rPr>
@@ -1947,7 +2008,7 @@
         </w:rPr>
         <w:t xml:space="preserve">CORS </w:t>
       </w:r>
-      <w:hyperlink r:id="rId17" w:history="1">
+      <w:hyperlink r:id="rId18" w:history="1">
         <w:r>
           <w:rPr>
             <w:rStyle w:val="Hyperlink"/>
@@ -2076,7 +2137,7 @@
           <w:lang w:val="en-US"/>
         </w:rPr>
       </w:pPr>
-      <w:hyperlink r:id="rId18" w:history="1">
+      <w:hyperlink r:id="rId19" w:history="1">
         <w:r>
           <w:rPr>
             <w:rStyle w:val="Hyperlink"/>
@@ -2094,6 +2155,117 @@
     </w:p>
     <w:p>
       <w:pPr>
+        <w:rPr>
+          <w:lang w:val="en-US"/>
+        </w:rPr>
+      </w:pPr>
+      <w:r>
+        <w:rPr>
+          <w:lang w:val="en-US"/>
+        </w:rPr>
+        <w:t xml:space="preserve"> </w:t>
+      </w:r>
+      <w:r>
+        <w:rPr>
+          <w:lang w:val="en-US"/>
+        </w:rPr>
+        <w:t xml:space="preserve">(Always </w:t>
+      </w:r>
+      <w:r>
+        <w:rPr>
+          <w:lang w:val="en-US"/>
+        </w:rPr>
+        <w:t>read</w:t>
+      </w:r>
+      <w:r>
+        <w:rPr>
+          <w:lang w:val="en-US"/>
+        </w:rPr>
+        <w:t xml:space="preserve"> the latest version of </w:t>
+      </w:r>
+      <w:r>
+        <w:rPr>
+          <w:lang w:val="en-US"/>
+        </w:rPr>
+        <w:t>any</w:t>
+      </w:r>
+      <w:r>
+        <w:rPr>
+          <w:lang w:val="en-US"/>
+        </w:rPr>
+        <w:t xml:space="preserve"> docs</w:t>
+      </w:r>
+      <w:r>
+        <w:rPr>
+          <w:lang w:val="en-US"/>
+        </w:rPr>
+        <w:t>:</w:t>
+      </w:r>
+      <w:r>
+        <w:rPr>
+          <w:lang w:val="en-US"/>
+        </w:rPr>
+        <w:t xml:space="preserve"> </w:t>
+      </w:r>
+      <w:r>
+        <w:rPr>
+          <w:lang w:val="en-US"/>
+        </w:rPr>
+        <w:t xml:space="preserve">git </w:t>
+      </w:r>
+      <w:r>
+        <w:rPr>
+          <w:lang w:val="en-US"/>
+        </w:rPr>
+        <w:t xml:space="preserve">pull, </w:t>
+      </w:r>
+      <w:r>
+        <w:rPr>
+          <w:lang w:val="en-US"/>
+        </w:rPr>
+        <w:t xml:space="preserve">git </w:t>
+      </w:r>
+      <w:r>
+        <w:rPr>
+          <w:lang w:val="en-US"/>
+        </w:rPr>
+        <w:t xml:space="preserve">pull, </w:t>
+      </w:r>
+      <w:r>
+        <w:rPr>
+          <w:lang w:val="en-US"/>
+        </w:rPr>
+        <w:t xml:space="preserve">git </w:t>
+      </w:r>
+      <w:r>
+        <w:rPr>
+          <w:lang w:val="en-US"/>
+        </w:rPr>
+        <w:t>pull)</w:t>
+      </w:r>
+    </w:p>
+    <w:p>
+      <w:pPr>
+        <w:rPr>
+          <w:lang w:val="en-US"/>
+        </w:rPr>
+      </w:pPr>
+      <w:r>
+        <w:rPr>
+          <w:lang w:val="en-US"/>
+        </w:rPr>
+        <w:br w:type="page"/>
+      </w:r>
+      <w:r>
+        <w:rPr>
+          <w:lang w:val="en-US"/>
+        </w:rPr>
+        <w:lastRenderedPageBreak/>
+        <w:t>NOT THIS TIME:</w:t>
+      </w:r>
+    </w:p>
+    <w:p>
+      <w:pPr>
         <w:pStyle w:val="ListParagraph"/>
         <w:numPr>
           <w:ilvl w:val="0"/>
@@ -2109,7 +2281,7 @@
         </w:rPr>
         <w:t xml:space="preserve">((Practical sample case tool knowledge: </w:t>
       </w:r>
-      <w:hyperlink r:id="rId19" w:history="1">
+      <w:hyperlink r:id="rId20" w:history="1">
         <w:r>
           <w:rPr>
             <w:rStyle w:val="Hyperlink"/>
@@ -2142,7 +2314,7 @@
         </w:rPr>
         <w:t xml:space="preserve">As no separate git exam yet, some backend related questions might include </w:t>
       </w:r>
-      <w:hyperlink r:id="rId20" w:history="1">
+      <w:hyperlink r:id="rId21" w:history="1">
         <w:r>
           <w:rPr>
             <w:rStyle w:val="Hyperlink"/>
@@ -2151,113 +2323,6 @@
           <w:t>basic git knowledge</w:t>
         </w:r>
       </w:hyperlink>
-      <w:bookmarkStart w:id="0" w:name="_GoBack"/>
-      <w:bookmarkEnd w:id="0"/>
-    </w:p>
-    <w:p>
-      <w:pPr>
-        <w:rPr>
-          <w:lang w:val="en-US"/>
-        </w:rPr>
-      </w:pPr>
-      <w:r>
-        <w:rPr>
-          <w:lang w:val="en-US"/>
-        </w:rPr>
-        <w:t xml:space="preserve">(Always </w:t>
-      </w:r>
-      <w:r>
-        <w:rPr>
-          <w:lang w:val="en-US"/>
-        </w:rPr>
-        <w:t>read</w:t>
-      </w:r>
-      <w:r>
-        <w:rPr>
-          <w:lang w:val="en-US"/>
-        </w:rPr>
-        <w:t xml:space="preserve"> the latest version of </w:t>
-      </w:r>
-      <w:r>
-        <w:rPr>
-          <w:lang w:val="en-US"/>
-        </w:rPr>
-        <w:t>any</w:t>
-      </w:r>
-      <w:r>
-        <w:rPr>
-          <w:lang w:val="en-US"/>
-        </w:rPr>
-        <w:t xml:space="preserve"> docs</w:t>
-      </w:r>
-      <w:r>
-        <w:rPr>
-          <w:lang w:val="en-US"/>
-        </w:rPr>
-        <w:t>:</w:t>
-      </w:r>
-      <w:r>
-        <w:rPr>
-          <w:lang w:val="en-US"/>
-        </w:rPr>
-        <w:t xml:space="preserve"> </w:t>
-      </w:r>
-      <w:r>
-        <w:rPr>
-          <w:lang w:val="en-US"/>
-        </w:rPr>
-        <w:t xml:space="preserve">git </w:t>
-      </w:r>
-      <w:r>
-        <w:rPr>
-          <w:lang w:val="en-US"/>
-        </w:rPr>
-        <w:t xml:space="preserve">pull, </w:t>
-      </w:r>
-      <w:r>
-        <w:rPr>
-          <w:lang w:val="en-US"/>
-        </w:rPr>
-        <w:t xml:space="preserve">git </w:t>
-      </w:r>
-      <w:r>
-        <w:rPr>
-          <w:lang w:val="en-US"/>
-        </w:rPr>
-        <w:t xml:space="preserve">pull, </w:t>
-      </w:r>
-      <w:r>
-        <w:rPr>
-          <w:lang w:val="en-US"/>
-        </w:rPr>
-        <w:t xml:space="preserve">git </w:t>
-      </w:r>
-      <w:r>
-        <w:rPr>
-          <w:lang w:val="en-US"/>
-        </w:rPr>
-        <w:t>pull)</w:t>
-      </w:r>
-    </w:p>
-    <w:p>
-      <w:pPr>
-        <w:rPr>
-          <w:lang w:val="en-US"/>
-        </w:rPr>
-      </w:pPr>
-      <w:r>
-        <w:rPr>
-          <w:lang w:val="en-US"/>
-        </w:rPr>
-        <w:br w:type="page"/>
-      </w:r>
-      <w:r>
-        <w:rPr>
-          <w:lang w:val="en-US"/>
-        </w:rPr>
-        <w:lastRenderedPageBreak/>
-        <w:t>NOT THIS TIME:</w:t>
-      </w:r>
     </w:p>
     <w:p>
       <w:pPr>
@@ -2306,7 +2371,7 @@
         </w:rPr>
         <w:t>((((</w:t>
       </w:r>
-      <w:hyperlink r:id="rId21" w:history="1">
+      <w:hyperlink r:id="rId22" w:history="1">
         <w:r>
           <w:rPr>
             <w:rStyle w:val="Hyperlink"/>

</xml_diff>

<commit_message>
updating one link in exam reading list
</commit_message>
<xml_diff>
--- a/_BackendExamReadingList.docx
+++ b/_BackendExamReadingList.docx
@@ -570,38 +570,59 @@
           <w:lang w:val="en-US"/>
         </w:rPr>
       </w:pPr>
+      <w:r>
+        <w:fldChar w:fldCharType="begin"/>
+      </w:r>
+      <w:r>
+        <w:instrText xml:space="preserve"> HYPERLINK "https://github.com/valju/idea-case-backend/blob/master/src/routes/api/</w:instrText>
+      </w:r>
+      <w:r>
+        <w:instrText xml:space="preserve">category.js" </w:instrText>
+      </w:r>
+      <w:r>
+        <w:fldChar w:fldCharType="separate"/>
+      </w:r>
+      <w:r>
+        <w:rPr>
+          <w:rStyle w:val="Hyperlink"/>
+          <w:lang w:val="en-US"/>
+        </w:rPr>
+        <w:t>https://github.com/valju/idea-case-backend/blob/master/src/routes/api/category.js</w:t>
+      </w:r>
+      <w:r>
+        <w:rPr>
+          <w:rStyle w:val="Hyperlink"/>
+          <w:lang w:val="en-US"/>
+        </w:rPr>
+        <w:fldChar w:fldCharType="end"/>
+      </w:r>
+      <w:r>
+        <w:rPr>
+          <w:rStyle w:val="Hyperlink"/>
+          <w:lang w:val="en-US"/>
+        </w:rPr>
+        <w:br/>
+      </w:r>
+      <w:r>
+        <w:rPr>
+          <w:rStyle w:val="Hyperlink"/>
+          <w:lang w:val="en-US"/>
+        </w:rPr>
+        <w:br/>
+      </w:r>
       <w:hyperlink r:id="rId11" w:history="1">
         <w:r>
           <w:rPr>
             <w:rStyle w:val="Hyperlink"/>
-            <w:lang w:val="en-US"/>
           </w:rPr>
-          <w:t>https://github.com/valju/idea-case-backend/blob/master/src/routes/api/category.js</w:t>
+          <w:t>https://raw.githubusercontent.com/valju/idea-case-backend/master/BackendDemoProject_ForExample_or_eg_BackendExam.pdf</w:t>
         </w:r>
       </w:hyperlink>
       <w:r>
-        <w:rPr>
-          <w:rStyle w:val="Hyperlink"/>
-          <w:lang w:val="en-US"/>
-        </w:rPr>
-        <w:br/>
-      </w:r>
-      <w:r>
-        <w:rPr>
-          <w:rStyle w:val="Hyperlink"/>
-          <w:lang w:val="en-US"/>
-        </w:rPr>
-        <w:br/>
-      </w:r>
-      <w:hyperlink r:id="rId12" w:history="1">
-        <w:r>
-          <w:rPr>
-            <w:rStyle w:val="Hyperlink"/>
-            <w:lang w:val="en-US"/>
-          </w:rPr>
-          <w:t>https://github.com/valju/idea-case-backend/blob/master/BackendDemoProject_ForExam.pdf</w:t>
-        </w:r>
-      </w:hyperlink>
+        <w:t xml:space="preserve"> </w:t>
+      </w:r>
+      <w:bookmarkStart w:id="0" w:name="_GoBack"/>
+      <w:bookmarkEnd w:id="0"/>
       <w:r>
         <w:rPr>
           <w:color w:val="FF0000"/>
@@ -673,7 +694,7 @@
           <w:lang w:val="en-US"/>
         </w:rPr>
       </w:pPr>
-      <w:hyperlink r:id="rId13" w:history="1">
+      <w:hyperlink r:id="rId12" w:history="1">
         <w:r>
           <w:rPr>
             <w:rStyle w:val="Hyperlink"/>
@@ -706,15 +727,7 @@
           <w:lang w:val="en-US"/>
         </w:rPr>
         <w:lastRenderedPageBreak/>
-        <w:t>Basic knowle</w:t>
-      </w:r>
-      <w:bookmarkStart w:id="0" w:name="_GoBack"/>
-      <w:bookmarkEnd w:id="0"/>
-      <w:r>
-        <w:rPr>
-          <w:lang w:val="en-US"/>
-        </w:rPr>
-        <w:t xml:space="preserve">dge </w:t>
+        <w:t xml:space="preserve">Basic knowledge </w:t>
       </w:r>
       <w:r>
         <w:rPr>
@@ -1527,7 +1540,7 @@
         </w:rPr>
         <w:br/>
       </w:r>
-      <w:hyperlink r:id="rId14" w:history="1">
+      <w:hyperlink r:id="rId13" w:history="1">
         <w:r>
           <w:rPr>
             <w:rStyle w:val="Hyperlink"/>
@@ -1602,30 +1615,14 @@
         </w:rPr>
         <w:t xml:space="preserve">Architecture topic intro: </w:t>
       </w:r>
-      <w:hyperlink r:id="rId15" w:history="1">
+      <w:hyperlink r:id="rId14" w:history="1">
         <w:r>
           <w:rPr>
             <w:rStyle w:val="Hyperlink"/>
             <w:sz w:val="14"/>
             <w:lang w:val="en-US"/>
           </w:rPr>
-          <w:t>https://github.com/haagahelia/swd4tn023/blob/master/06_ohjelmistoarkkitehtuurit_ja_patternit/SoftwareAr</w:t>
-        </w:r>
-        <w:r>
-          <w:rPr>
-            <w:rStyle w:val="Hyperlink"/>
-            <w:sz w:val="14"/>
-            <w:lang w:val="en-US"/>
-          </w:rPr>
-          <w:t>c</w:t>
-        </w:r>
-        <w:r>
-          <w:rPr>
-            <w:rStyle w:val="Hyperlink"/>
-            <w:sz w:val="14"/>
-            <w:lang w:val="en-US"/>
-          </w:rPr>
-          <w:t>hitecturesAndPatterns.pdf</w:t>
+          <w:t>https://github.com/haagahelia/swd4tn023/blob/master/06_ohjelmistoarkkitehtuurit_ja_patternit/SoftwareArchitecturesAndPatterns.pdf</w:t>
         </w:r>
       </w:hyperlink>
       <w:r>
@@ -1766,7 +1763,7 @@
         </w:rPr>
         <w:t>N</w:t>
       </w:r>
-      <w:hyperlink r:id="rId16" w:history="1">
+      <w:hyperlink r:id="rId15" w:history="1">
         <w:r>
           <w:rPr>
             <w:rStyle w:val="Hyperlink"/>
@@ -1799,7 +1796,7 @@
         </w:rPr>
         <w:t xml:space="preserve">and </w:t>
       </w:r>
-      <w:hyperlink r:id="rId17" w:history="1">
+      <w:hyperlink r:id="rId16" w:history="1">
         <w:r>
           <w:rPr>
             <w:rStyle w:val="Hyperlink"/>
@@ -2008,7 +2005,7 @@
         </w:rPr>
         <w:t xml:space="preserve">CORS </w:t>
       </w:r>
-      <w:hyperlink r:id="rId18" w:history="1">
+      <w:hyperlink r:id="rId17" w:history="1">
         <w:r>
           <w:rPr>
             <w:rStyle w:val="Hyperlink"/>
@@ -2137,7 +2134,7 @@
           <w:lang w:val="en-US"/>
         </w:rPr>
       </w:pPr>
-      <w:hyperlink r:id="rId19" w:history="1">
+      <w:hyperlink r:id="rId18" w:history="1">
         <w:r>
           <w:rPr>
             <w:rStyle w:val="Hyperlink"/>
@@ -2281,7 +2278,7 @@
         </w:rPr>
         <w:t xml:space="preserve">((Practical sample case tool knowledge: </w:t>
       </w:r>
-      <w:hyperlink r:id="rId20" w:history="1">
+      <w:hyperlink r:id="rId19" w:history="1">
         <w:r>
           <w:rPr>
             <w:rStyle w:val="Hyperlink"/>
@@ -2314,7 +2311,7 @@
         </w:rPr>
         <w:t xml:space="preserve">As no separate git exam yet, some backend related questions might include </w:t>
       </w:r>
-      <w:hyperlink r:id="rId21" w:history="1">
+      <w:hyperlink r:id="rId20" w:history="1">
         <w:r>
           <w:rPr>
             <w:rStyle w:val="Hyperlink"/>
@@ -2371,7 +2368,7 @@
         </w:rPr>
         <w:t>((((</w:t>
       </w:r>
-      <w:hyperlink r:id="rId22" w:history="1">
+      <w:hyperlink r:id="rId21" w:history="1">
         <w:r>
           <w:rPr>
             <w:rStyle w:val="Hyperlink"/>

</xml_diff>

<commit_message>
Edits for backend exam
</commit_message>
<xml_diff>
--- a/_BackendExamReadingList.docx
+++ b/_BackendExamReadingList.docx
@@ -1,6 +1,6 @@
 
 <file path=word/document.xml><?xml version="1.0" encoding="utf-8"?>
-<w:document xmlns:wpc="http://schemas.microsoft.com/office/word/2010/wordprocessingCanvas" xmlns:cx="http://schemas.microsoft.com/office/drawing/2014/chartex" xmlns:cx1="http://schemas.microsoft.com/office/drawing/2015/9/8/chartex" xmlns:cx2="http://schemas.microsoft.com/office/drawing/2015/10/21/chartex" xmlns:cx3="http://schemas.microsoft.com/office/drawing/2016/5/9/chartex" xmlns:cx4="http://schemas.microsoft.com/office/drawing/2016/5/10/chartex" xmlns:cx5="http://schemas.microsoft.com/office/drawing/2016/5/11/chartex" xmlns:cx6="http://schemas.microsoft.com/office/drawing/2016/5/12/chartex" xmlns:cx7="http://schemas.microsoft.com/office/drawing/2016/5/13/chartex" xmlns:cx8="http://schemas.microsoft.com/office/drawing/2016/5/14/chartex" xmlns:mc="http://schemas.openxmlformats.org/markup-compatibility/2006" xmlns:aink="http://schemas.microsoft.com/office/drawing/2016/ink" xmlns:am3d="http://schemas.microsoft.com/office/drawing/2017/model3d" xmlns:o="urn:schemas-microsoft-com:office:office" xmlns:r="http://schemas.openxmlformats.org/officeDocument/2006/relationships" xmlns:m="http://schemas.openxmlformats.org/officeDocument/2006/math" xmlns:v="urn:schemas-microsoft-com:vml" xmlns:wp14="http://schemas.microsoft.com/office/word/2010/wordprocessingDrawing" xmlns:wp="http://schemas.openxmlformats.org/drawingml/2006/wordprocessingDrawing" xmlns:w10="urn:schemas-microsoft-com:office:word" xmlns:w="http://schemas.openxmlformats.org/wordprocessingml/2006/main" xmlns:w14="http://schemas.microsoft.com/office/word/2010/wordml" xmlns:w15="http://schemas.microsoft.com/office/word/2012/wordml" xmlns:w16cid="http://schemas.microsoft.com/office/word/2016/wordml/cid" xmlns:w16se="http://schemas.microsoft.com/office/word/2015/wordml/symex" xmlns:wpg="http://schemas.microsoft.com/office/word/2010/wordprocessingGroup" xmlns:wpi="http://schemas.microsoft.com/office/word/2010/wordprocessingInk" xmlns:wne="http://schemas.microsoft.com/office/word/2006/wordml" xmlns:wps="http://schemas.microsoft.com/office/word/2010/wordprocessingShape" mc:Ignorable="w14 w15 w16se w16cid wp14">
+<w:document xmlns:wpc="http://schemas.microsoft.com/office/word/2010/wordprocessingCanvas" xmlns:cx="http://schemas.microsoft.com/office/drawing/2014/chartex" xmlns:cx1="http://schemas.microsoft.com/office/drawing/2015/9/8/chartex" xmlns:cx2="http://schemas.microsoft.com/office/drawing/2015/10/21/chartex" xmlns:cx3="http://schemas.microsoft.com/office/drawing/2016/5/9/chartex" xmlns:cx4="http://schemas.microsoft.com/office/drawing/2016/5/10/chartex" xmlns:cx5="http://schemas.microsoft.com/office/drawing/2016/5/11/chartex" xmlns:cx6="http://schemas.microsoft.com/office/drawing/2016/5/12/chartex" xmlns:cx7="http://schemas.microsoft.com/office/drawing/2016/5/13/chartex" xmlns:cx8="http://schemas.microsoft.com/office/drawing/2016/5/14/chartex" xmlns:mc="http://schemas.openxmlformats.org/markup-compatibility/2006" xmlns:aink="http://schemas.microsoft.com/office/drawing/2016/ink" xmlns:am3d="http://schemas.microsoft.com/office/drawing/2017/model3d" xmlns:o="urn:schemas-microsoft-com:office:office" xmlns:oel="http://schemas.microsoft.com/office/2019/extlst" xmlns:r="http://schemas.openxmlformats.org/officeDocument/2006/relationships" xmlns:m="http://schemas.openxmlformats.org/officeDocument/2006/math" xmlns:v="urn:schemas-microsoft-com:vml" xmlns:wp14="http://schemas.microsoft.com/office/word/2010/wordprocessingDrawing" xmlns:wp="http://schemas.openxmlformats.org/drawingml/2006/wordprocessingDrawing" xmlns:w10="urn:schemas-microsoft-com:office:word" xmlns:w="http://schemas.openxmlformats.org/wordprocessingml/2006/main" xmlns:w14="http://schemas.microsoft.com/office/word/2010/wordml" xmlns:w15="http://schemas.microsoft.com/office/word/2012/wordml" xmlns:w16cex="http://schemas.microsoft.com/office/word/2018/wordml/cex" xmlns:w16cid="http://schemas.microsoft.com/office/word/2016/wordml/cid" xmlns:w16="http://schemas.microsoft.com/office/word/2018/wordml" xmlns:w16sdtdh="http://schemas.microsoft.com/office/word/2020/wordml/sdtdatahash" xmlns:w16se="http://schemas.microsoft.com/office/word/2015/wordml/symex" xmlns:wpg="http://schemas.microsoft.com/office/word/2010/wordprocessingGroup" xmlns:wpi="http://schemas.microsoft.com/office/word/2010/wordprocessingInk" xmlns:wne="http://schemas.microsoft.com/office/word/2006/wordml" xmlns:wps="http://schemas.microsoft.com/office/word/2010/wordprocessingShape" mc:Ignorable="w14 w15 w16se w16cid w16 w16cex w16sdtdh wp14">
   <w:body>
     <w:p>
       <w:pPr>
@@ -78,7 +78,7 @@
           <w:iCs/>
           <w:lang w:val="en-US"/>
         </w:rPr>
-        <w:t>These materials are meant to be looked at together with the case code</w:t>
+        <w:t xml:space="preserve">These materials are meant to be looked at with the case code, and any given demo code. Trying to see the connection of each mentioned </w:t>
       </w:r>
       <w:r>
         <w:rPr>
@@ -86,7 +86,7 @@
           <w:iCs/>
           <w:lang w:val="en-US"/>
         </w:rPr>
-        <w:t>s</w:t>
+        <w:t>concept</w:t>
       </w:r>
       <w:r>
         <w:rPr>
@@ -94,7 +94,7 @@
           <w:iCs/>
           <w:lang w:val="en-US"/>
         </w:rPr>
-        <w:t>, and any given demo codes. Trying to see the connection of each mentioned thing with the things in the project.</w:t>
+        <w:t xml:space="preserve"> with the </w:t>
       </w:r>
       <w:r>
         <w:rPr>
@@ -102,7 +102,57 @@
           <w:iCs/>
           <w:lang w:val="en-US"/>
         </w:rPr>
-        <w:t xml:space="preserve"> Either look at them before project work or during, and also after the work while reflecting upon the project.</w:t>
+        <w:t xml:space="preserve">concrete </w:t>
+      </w:r>
+      <w:r>
+        <w:rPr>
+          <w:i/>
+          <w:iCs/>
+          <w:lang w:val="en-US"/>
+        </w:rPr>
+        <w:t>things in the project.</w:t>
+      </w:r>
+      <w:r>
+        <w:rPr>
+          <w:i/>
+          <w:iCs/>
+          <w:lang w:val="en-US"/>
+        </w:rPr>
+        <w:t xml:space="preserve"> Either look at them before project work or during, </w:t>
+      </w:r>
+      <w:proofErr w:type="gramStart"/>
+      <w:r>
+        <w:rPr>
+          <w:i/>
+          <w:iCs/>
+          <w:lang w:val="en-US"/>
+        </w:rPr>
+        <w:t>and also</w:t>
+      </w:r>
+      <w:proofErr w:type="gramEnd"/>
+      <w:r>
+        <w:rPr>
+          <w:i/>
+          <w:iCs/>
+          <w:lang w:val="en-US"/>
+        </w:rPr>
+        <w:t xml:space="preserve"> after</w:t>
+      </w:r>
+      <w:r>
+        <w:rPr>
+          <w:i/>
+          <w:iCs/>
+          <w:lang w:val="en-US"/>
+        </w:rPr>
+        <w:t>wards</w:t>
+      </w:r>
+      <w:r>
+        <w:rPr>
+          <w:i/>
+          <w:iCs/>
+          <w:lang w:val="en-US"/>
+        </w:rPr>
+        <w:t xml:space="preserve"> reflecting upon the project.</w:t>
       </w:r>
     </w:p>
     <w:p>
@@ -180,14 +230,12 @@
         </w:rPr>
         <w:t xml:space="preserve">. Server means here the whole backend, e.g. two computers: app server + </w:t>
       </w:r>
-      <w:proofErr w:type="spellStart"/>
-      <w:r>
-        <w:rPr>
-          <w:lang w:val="en-US"/>
-        </w:rPr>
-        <w:t>db</w:t>
-      </w:r>
-      <w:proofErr w:type="spellEnd"/>
+      <w:r>
+        <w:rPr>
+          <w:lang w:val="en-US"/>
+        </w:rPr>
+        <w:t>DB</w:t>
+      </w:r>
       <w:r>
         <w:rPr>
           <w:lang w:val="en-US"/>
@@ -232,7 +280,43 @@
         <w:rPr>
           <w:lang w:val="en-US"/>
         </w:rPr>
-        <w:t xml:space="preserve">Orientation continues with the three-tier architecture: client (usually web or mobile, could be desktop or console app) – application server – database server. Here mostly look were the following aspects are tackled: </w:t>
+        <w:t xml:space="preserve">Orientation </w:t>
+      </w:r>
+      <w:r>
+        <w:rPr>
+          <w:lang w:val="en-US"/>
+        </w:rPr>
+        <w:t>deepens</w:t>
+      </w:r>
+      <w:r>
+        <w:rPr>
+          <w:lang w:val="en-US"/>
+        </w:rPr>
+        <w:t xml:space="preserve"> with the three-tier architecture: client (usually web or mobile, could be desktop or console app) – application server – database server. </w:t>
+      </w:r>
+      <w:r>
+        <w:rPr>
+          <w:lang w:val="en-US"/>
+        </w:rPr>
+        <w:t>See here</w:t>
+      </w:r>
+      <w:r>
+        <w:rPr>
+          <w:lang w:val="en-US"/>
+        </w:rPr>
+        <w:t xml:space="preserve"> w</w:t>
+      </w:r>
+      <w:r>
+        <w:rPr>
+          <w:lang w:val="en-US"/>
+        </w:rPr>
+        <w:t>h</w:t>
+      </w:r>
+      <w:r>
+        <w:rPr>
+          <w:lang w:val="en-US"/>
+        </w:rPr>
+        <w:t xml:space="preserve">ere the following aspects are tackled: </w:t>
       </w:r>
       <w:r>
         <w:rPr>
@@ -455,7 +539,29 @@
         <w:rPr>
           <w:lang w:val="en-US"/>
         </w:rPr>
-        <w:t>The idea case "model" backend. And materials written around it:</w:t>
+        <w:t xml:space="preserve">The </w:t>
+      </w:r>
+      <w:r>
+        <w:rPr>
+          <w:i/>
+          <w:iCs/>
+          <w:lang w:val="en-US"/>
+        </w:rPr>
+        <w:t>I</w:t>
+      </w:r>
+      <w:r>
+        <w:rPr>
+          <w:i/>
+          <w:iCs/>
+          <w:lang w:val="en-US"/>
+        </w:rPr>
+        <w:t>dea case</w:t>
+      </w:r>
+      <w:r>
+        <w:rPr>
+          <w:lang w:val="en-US"/>
+        </w:rPr>
+        <w:t xml:space="preserve"> "model" backend. And materials written around it:</w:t>
       </w:r>
       <w:r>
         <w:rPr>
@@ -524,7 +630,7 @@
         <w:rPr>
           <w:lang w:val="en-US"/>
         </w:rPr>
-        <w:t xml:space="preserve"> values and error code interpretation. </w:t>
+        <w:t xml:space="preserve"> value and error code interpretation. </w:t>
       </w:r>
       <w:r>
         <w:rPr>
@@ -570,59 +676,44 @@
           <w:lang w:val="en-US"/>
         </w:rPr>
       </w:pPr>
-      <w:r>
-        <w:fldChar w:fldCharType="begin"/>
-      </w:r>
-      <w:r>
-        <w:instrText xml:space="preserve"> HYPERLINK "https://github.com/valju/idea-case-backend/blob/master/src/routes/api/</w:instrText>
-      </w:r>
-      <w:r>
-        <w:instrText xml:space="preserve">category.js" </w:instrText>
-      </w:r>
-      <w:r>
-        <w:fldChar w:fldCharType="separate"/>
-      </w:r>
-      <w:r>
-        <w:rPr>
-          <w:rStyle w:val="Hyperlink"/>
-          <w:lang w:val="en-US"/>
-        </w:rPr>
-        <w:t>https://github.com/valju/idea-case-backend/blob/master/src/routes/api/category.js</w:t>
-      </w:r>
-      <w:r>
-        <w:rPr>
-          <w:rStyle w:val="Hyperlink"/>
-          <w:lang w:val="en-US"/>
-        </w:rPr>
-        <w:fldChar w:fldCharType="end"/>
-      </w:r>
-      <w:r>
-        <w:rPr>
-          <w:rStyle w:val="Hyperlink"/>
-          <w:lang w:val="en-US"/>
-        </w:rPr>
-        <w:br/>
-      </w:r>
-      <w:r>
-        <w:rPr>
-          <w:rStyle w:val="Hyperlink"/>
-          <w:lang w:val="en-US"/>
-        </w:rPr>
-        <w:br/>
-      </w:r>
       <w:hyperlink r:id="rId11" w:history="1">
         <w:r>
           <w:rPr>
             <w:rStyle w:val="Hyperlink"/>
+            <w:lang w:val="en-US"/>
+          </w:rPr>
+          <w:t>https://github.com/valju/idea-case-backend/blob/master/src/routes/api/category.js</w:t>
+        </w:r>
+      </w:hyperlink>
+      <w:r>
+        <w:rPr>
+          <w:rStyle w:val="Hyperlink"/>
+          <w:lang w:val="en-US"/>
+        </w:rPr>
+        <w:br/>
+      </w:r>
+      <w:r>
+        <w:rPr>
+          <w:rStyle w:val="Hyperlink"/>
+          <w:lang w:val="en-US"/>
+        </w:rPr>
+        <w:br/>
+      </w:r>
+      <w:hyperlink r:id="rId12" w:history="1">
+        <w:r>
+          <w:rPr>
+            <w:rStyle w:val="Hyperlink"/>
+            <w:lang w:val="en-US"/>
           </w:rPr>
           <w:t>https://raw.githubusercontent.com/valju/idea-case-backend/master/BackendDemoProject_ForExample_or_eg_BackendExam.pdf</w:t>
         </w:r>
       </w:hyperlink>
       <w:r>
+        <w:rPr>
+          <w:lang w:val="en-US"/>
+        </w:rPr>
         <w:t xml:space="preserve"> </w:t>
       </w:r>
-      <w:bookmarkStart w:id="0" w:name="_GoBack"/>
-      <w:bookmarkEnd w:id="0"/>
       <w:r>
         <w:rPr>
           <w:color w:val="FF0000"/>
@@ -694,7 +785,7 @@
           <w:lang w:val="en-US"/>
         </w:rPr>
       </w:pPr>
-      <w:hyperlink r:id="rId12" w:history="1">
+      <w:hyperlink r:id="rId13" w:history="1">
         <w:r>
           <w:rPr>
             <w:rStyle w:val="Hyperlink"/>
@@ -724,10 +815,17 @@
       </w:pPr>
       <w:r>
         <w:rPr>
+          <w:u w:val="single"/>
           <w:lang w:val="en-US"/>
         </w:rPr>
         <w:lastRenderedPageBreak/>
-        <w:t xml:space="preserve">Basic knowledge </w:t>
+        <w:t>Basic</w:t>
+      </w:r>
+      <w:r>
+        <w:rPr>
+          <w:lang w:val="en-US"/>
+        </w:rPr>
+        <w:t xml:space="preserve"> knowledge </w:t>
       </w:r>
       <w:r>
         <w:rPr>
@@ -807,7 +905,19 @@
         <w:rPr>
           <w:lang w:val="en-US"/>
         </w:rPr>
-        <w:t xml:space="preserve">(No doc links, just </w:t>
+        <w:t xml:space="preserve">(No doc links, </w:t>
+      </w:r>
+      <w:r>
+        <w:rPr>
+          <w:lang w:val="en-US"/>
+        </w:rPr>
+        <w:t>Learn</w:t>
+      </w:r>
+      <w:r>
+        <w:rPr>
+          <w:lang w:val="en-US"/>
+        </w:rPr>
+        <w:t xml:space="preserve"> </w:t>
       </w:r>
       <w:r>
         <w:rPr>
@@ -862,14 +972,44 @@
         <w:rPr>
           <w:lang w:val="en-US"/>
         </w:rPr>
-        <w:t xml:space="preserve">   (</w:t>
+        <w:t xml:space="preserve">   </w:t>
+      </w:r>
+      <w:r>
+        <w:rPr>
+          <w:lang w:val="en-US"/>
+        </w:rPr>
+        <w:t>(</w:t>
       </w:r>
       <w:proofErr w:type="gramEnd"/>
       <w:r>
         <w:rPr>
           <w:lang w:val="en-US"/>
         </w:rPr>
-        <w:t>+PATCH)</w:t>
+        <w:t>(</w:t>
+      </w:r>
+      <w:r>
+        <w:rPr>
+          <w:lang w:val="en-US"/>
+        </w:rPr>
+        <w:t>(+PATCH</w:t>
+      </w:r>
+      <w:r>
+        <w:rPr>
+          <w:lang w:val="en-US"/>
+        </w:rPr>
+        <w:t>, …</w:t>
+      </w:r>
+      <w:r>
+        <w:rPr>
+          <w:lang w:val="en-US"/>
+        </w:rPr>
+        <w:t>)</w:t>
+      </w:r>
+      <w:r>
+        <w:rPr>
+          <w:lang w:val="en-US"/>
+        </w:rPr>
+        <w:t>))</w:t>
       </w:r>
     </w:p>
     <w:p>
@@ -1065,7 +1205,31 @@
         <w:rPr>
           <w:lang w:val="en-US"/>
         </w:rPr>
-        <w:t xml:space="preserve"> or no specific wanted.</w:t>
+        <w:t xml:space="preserve"> or </w:t>
+      </w:r>
+      <w:r>
+        <w:rPr>
+          <w:lang w:val="en-US"/>
+        </w:rPr>
+        <w:t xml:space="preserve">more </w:t>
+      </w:r>
+      <w:r>
+        <w:rPr>
+          <w:lang w:val="en-US"/>
+        </w:rPr>
+        <w:t>specific</w:t>
+      </w:r>
+      <w:r>
+        <w:rPr>
+          <w:lang w:val="en-US"/>
+        </w:rPr>
+        <w:t xml:space="preserve"> not</w:t>
+      </w:r>
+      <w:r>
+        <w:rPr>
+          <w:lang w:val="en-US"/>
+        </w:rPr>
+        <w:t xml:space="preserve"> wanted.</w:t>
       </w:r>
       <w:r>
         <w:rPr>
@@ -1083,7 +1247,19 @@
         <w:rPr>
           <w:lang w:val="en-US"/>
         </w:rPr>
-        <w:t>When need the other ones, check from lists.</w:t>
+        <w:t xml:space="preserve">When need the other ones, check from </w:t>
+      </w:r>
+      <w:r>
+        <w:rPr>
+          <w:lang w:val="en-US"/>
+        </w:rPr>
+        <w:t>the http standards</w:t>
+      </w:r>
+      <w:r>
+        <w:rPr>
+          <w:lang w:val="en-US"/>
+        </w:rPr>
+        <w:t>.</w:t>
       </w:r>
     </w:p>
     <w:p>
@@ -1113,7 +1289,19 @@
         <w:rPr>
           <w:lang w:val="en-US"/>
         </w:rPr>
-        <w:t>side prob. When need the other ones, check from lists.</w:t>
+        <w:t xml:space="preserve">side prob. When need the other ones, check from </w:t>
+      </w:r>
+      <w:r>
+        <w:rPr>
+          <w:lang w:val="en-US"/>
+        </w:rPr>
+        <w:t>docs</w:t>
+      </w:r>
+      <w:r>
+        <w:rPr>
+          <w:lang w:val="en-US"/>
+        </w:rPr>
+        <w:t>.</w:t>
       </w:r>
       <w:r>
         <w:rPr>
@@ -1396,23 +1584,35 @@
           <w:color w:val="A6A6A6" w:themeColor="background1" w:themeShade="A6"/>
           <w:lang w:val="en-US"/>
         </w:rPr>
-        <w:t xml:space="preserve">Unless you use e.g. </w:t>
-      </w:r>
-      <w:proofErr w:type="spellStart"/>
+        <w:t xml:space="preserve">Unless you use e.g. nginx to relay requests coming in through one external port to go to different internal ports, based on </w:t>
+      </w:r>
       <w:r>
         <w:rPr>
           <w:color w:val="A6A6A6" w:themeColor="background1" w:themeShade="A6"/>
           <w:lang w:val="en-US"/>
         </w:rPr>
-        <w:t>nginx</w:t>
-      </w:r>
-      <w:proofErr w:type="spellEnd"/>
+        <w:t xml:space="preserve">some specific </w:t>
+      </w:r>
       <w:r>
         <w:rPr>
           <w:color w:val="A6A6A6" w:themeColor="background1" w:themeShade="A6"/>
           <w:lang w:val="en-US"/>
         </w:rPr>
-        <w:t xml:space="preserve"> to relay requests coming in through one external port to go to different internal ports, based on the URL</w:t>
+        <w:t xml:space="preserve">defined </w:t>
+      </w:r>
+      <w:r>
+        <w:rPr>
+          <w:color w:val="A6A6A6" w:themeColor="background1" w:themeShade="A6"/>
+          <w:lang w:val="en-US"/>
+        </w:rPr>
+        <w:t xml:space="preserve">parts of </w:t>
+      </w:r>
+      <w:r>
+        <w:rPr>
+          <w:color w:val="A6A6A6" w:themeColor="background1" w:themeShade="A6"/>
+          <w:lang w:val="en-US"/>
+        </w:rPr>
+        <w:t>the URL</w:t>
       </w:r>
       <w:r>
         <w:rPr>
@@ -1514,6 +1714,7 @@
         </w:rPr>
         <w:t xml:space="preserve"> microservices, </w:t>
       </w:r>
+      <w:proofErr w:type="spellStart"/>
       <w:r>
         <w:rPr>
           <w:b/>
@@ -1522,6 +1723,7 @@
         </w:rPr>
         <w:t>GraphQL</w:t>
       </w:r>
+      <w:proofErr w:type="spellEnd"/>
       <w:r>
         <w:rPr>
           <w:lang w:val="en-US"/>
@@ -1540,7 +1742,7 @@
         </w:rPr>
         <w:br/>
       </w:r>
-      <w:hyperlink r:id="rId13" w:history="1">
+      <w:hyperlink r:id="rId14" w:history="1">
         <w:r>
           <w:rPr>
             <w:rStyle w:val="Hyperlink"/>
@@ -1615,7 +1817,7 @@
         </w:rPr>
         <w:t xml:space="preserve">Architecture topic intro: </w:t>
       </w:r>
-      <w:hyperlink r:id="rId14" w:history="1">
+      <w:hyperlink r:id="rId15" w:history="1">
         <w:r>
           <w:rPr>
             <w:rStyle w:val="Hyperlink"/>
@@ -1659,11 +1861,21 @@
       </w:pPr>
       <w:r>
         <w:rPr>
+          <w:b/>
+          <w:bCs/>
           <w:i/>
           <w:iCs/>
           <w:lang w:val="en-US"/>
         </w:rPr>
-        <w:t>This task drawn on a A3 paper, like practicing for job interviews: “Draw and explain the architecture of that school project you were in”.</w:t>
+        <w:t>This task drawn on a A3 paper, like practicing for job interviews: “Draw and explain the</w:t>
+      </w:r>
+      <w:r>
+        <w:rPr>
+          <w:i/>
+          <w:iCs/>
+          <w:lang w:val="en-US"/>
+        </w:rPr>
+        <w:t xml:space="preserve"> architecture of that school project you were in”.</w:t>
       </w:r>
       <w:r>
         <w:rPr>
@@ -1761,21 +1973,36 @@
         <w:rPr>
           <w:lang w:val="en-US"/>
         </w:rPr>
-        <w:t>N</w:t>
-      </w:r>
-      <w:hyperlink r:id="rId15" w:history="1">
+        <w:t xml:space="preserve">N </w:t>
+      </w:r>
+      <w:hyperlink r:id="rId16" w:history="1">
         <w:r>
           <w:rPr>
             <w:rStyle w:val="Hyperlink"/>
             <w:lang w:val="en-US"/>
           </w:rPr>
-          <w:t xml:space="preserve"> PICTURE</w:t>
+          <w:t>PICTURE</w:t>
         </w:r>
       </w:hyperlink>
       <w:r>
         <w:rPr>
           <w:lang w:val="en-US"/>
         </w:rPr>
+        <w:t xml:space="preserve"> OR </w:t>
+      </w:r>
+      <w:hyperlink r:id="rId17" w:history="1">
+        <w:r>
+          <w:rPr>
+            <w:rStyle w:val="Hyperlink"/>
+            <w:lang w:val="en-US"/>
+          </w:rPr>
+          <w:t>OLD PICTURE</w:t>
+        </w:r>
+      </w:hyperlink>
+      <w:r>
+        <w:rPr>
+          <w:lang w:val="en-US"/>
+        </w:rPr>
         <w:t>:</w:t>
       </w:r>
       <w:r>
@@ -1796,7 +2023,7 @@
         </w:rPr>
         <w:t xml:space="preserve">and </w:t>
       </w:r>
-      <w:hyperlink r:id="rId16" w:history="1">
+      <w:hyperlink r:id="rId18" w:history="1">
         <w:r>
           <w:rPr>
             <w:rStyle w:val="Hyperlink"/>
@@ -1902,7 +2129,21 @@
           <w:u w:val="single"/>
           <w:lang w:val="en-US"/>
         </w:rPr>
-        <w:t xml:space="preserve"> before Backend exam/Full-stack architecture pic</w:t>
+        <w:t xml:space="preserve"> </w:t>
+      </w:r>
+      <w:r>
+        <w:rPr>
+          <w:u w:val="single"/>
+          <w:lang w:val="en-US"/>
+        </w:rPr>
+        <w:t>as part of the</w:t>
+      </w:r>
+      <w:r>
+        <w:rPr>
+          <w:u w:val="single"/>
+          <w:lang w:val="en-US"/>
+        </w:rPr>
+        <w:t xml:space="preserve"> Backend exam/Full-stack architecture pic</w:t>
       </w:r>
       <w:r>
         <w:rPr>
@@ -1932,16 +2173,26 @@
         <w:rPr>
           <w:lang w:val="en-US"/>
         </w:rPr>
-        <w:t>Fetch/</w:t>
-      </w:r>
-      <w:proofErr w:type="spellStart"/>
-      <w:r>
-        <w:rPr>
-          <w:lang w:val="en-US"/>
-        </w:rPr>
-        <w:t>Axios</w:t>
-      </w:r>
-      <w:proofErr w:type="spellEnd"/>
+        <w:t>Fetch</w:t>
+      </w:r>
+      <w:r>
+        <w:rPr>
+          <w:lang w:val="en-US"/>
+        </w:rPr>
+        <w:t>(</w:t>
+      </w:r>
+      <w:r>
+        <w:rPr>
+          <w:lang w:val="en-US"/>
+        </w:rPr>
+        <w:t>/Axios</w:t>
+      </w:r>
+      <w:r>
+        <w:rPr>
+          <w:lang w:val="en-US"/>
+        </w:rPr>
+        <w:t>)</w:t>
+      </w:r>
       <w:r>
         <w:rPr>
           <w:lang w:val="en-US"/>
@@ -1964,6 +2215,46 @@
         <w:rPr>
           <w:lang w:val="en-US"/>
         </w:rPr>
+        <w:t xml:space="preserve">FE gets back http status code </w:t>
+      </w:r>
+      <w:r>
+        <w:rPr>
+          <w:b/>
+          <w:bCs/>
+          <w:lang w:val="en-US"/>
+        </w:rPr>
+        <w:t>AND</w:t>
+      </w:r>
+      <w:r>
+        <w:rPr>
+          <w:lang w:val="en-US"/>
+        </w:rPr>
+        <w:t xml:space="preserve"> data as JSON object OR number of affected OR error </w:t>
+      </w:r>
+      <w:proofErr w:type="gramStart"/>
+      <w:r>
+        <w:rPr>
+          <w:lang w:val="en-US"/>
+        </w:rPr>
+        <w:t>message</w:t>
+      </w:r>
+      <w:proofErr w:type="gramEnd"/>
+    </w:p>
+    <w:p>
+      <w:pPr>
+        <w:pStyle w:val="ListParagraph"/>
+        <w:numPr>
+          <w:ilvl w:val="0"/>
+          <w:numId w:val="2"/>
+        </w:numPr>
+        <w:rPr>
+          <w:lang w:val="en-US"/>
+        </w:rPr>
+      </w:pPr>
+      <w:r>
+        <w:rPr>
+          <w:lang w:val="en-US"/>
+        </w:rPr>
         <w:t>React app (based on the create-react-app template)</w:t>
       </w:r>
       <w:r>
@@ -1976,8 +2267,16 @@
         <w:rPr>
           <w:lang w:val="en-US"/>
         </w:rPr>
-        <w:t>React-router SPA (Single-page application) routing</w:t>
-      </w:r>
+        <w:t xml:space="preserve">React-router SPA (Single-page application) </w:t>
+      </w:r>
+      <w:proofErr w:type="gramStart"/>
+      <w:r>
+        <w:rPr>
+          <w:lang w:val="en-US"/>
+        </w:rPr>
+        <w:t>routing</w:t>
+      </w:r>
+      <w:proofErr w:type="gramEnd"/>
     </w:p>
     <w:p>
       <w:pPr>
@@ -2005,15 +2304,19 @@
         </w:rPr>
         <w:t xml:space="preserve">CORS </w:t>
       </w:r>
-      <w:hyperlink r:id="rId17" w:history="1">
+      <w:hyperlink r:id="rId19" w:history="1">
         <w:r>
           <w:rPr>
             <w:rStyle w:val="Hyperlink"/>
+            <w:lang w:val="en-US"/>
           </w:rPr>
           <w:t>https://en.wikipedia.org/wiki/Cross-origin_resource_sharing</w:t>
         </w:r>
       </w:hyperlink>
       <w:r>
+        <w:rPr>
+          <w:lang w:val="en-US"/>
+        </w:rPr>
         <w:t xml:space="preserve"> </w:t>
       </w:r>
     </w:p>
@@ -2134,7 +2437,7 @@
           <w:lang w:val="en-US"/>
         </w:rPr>
       </w:pPr>
-      <w:hyperlink r:id="rId18" w:history="1">
+      <w:hyperlink r:id="rId20" w:history="1">
         <w:r>
           <w:rPr>
             <w:rStyle w:val="Hyperlink"/>
@@ -2278,7 +2581,7 @@
         </w:rPr>
         <w:t xml:space="preserve">((Practical sample case tool knowledge: </w:t>
       </w:r>
-      <w:hyperlink r:id="rId19" w:history="1">
+      <w:hyperlink r:id="rId21" w:history="1">
         <w:r>
           <w:rPr>
             <w:rStyle w:val="Hyperlink"/>
@@ -2311,7 +2614,7 @@
         </w:rPr>
         <w:t xml:space="preserve">As no separate git exam yet, some backend related questions might include </w:t>
       </w:r>
-      <w:hyperlink r:id="rId20" w:history="1">
+      <w:hyperlink r:id="rId22" w:history="1">
         <w:r>
           <w:rPr>
             <w:rStyle w:val="Hyperlink"/>
@@ -2368,7 +2671,7 @@
         </w:rPr>
         <w:t>((((</w:t>
       </w:r>
-      <w:hyperlink r:id="rId21" w:history="1">
+      <w:hyperlink r:id="rId23" w:history="1">
         <w:r>
           <w:rPr>
             <w:rStyle w:val="Hyperlink"/>
@@ -2392,7 +2695,7 @@
     </w:p>
     <w:sectPr>
       <w:pgSz w:w="11906" w:h="16838"/>
-      <w:pgMar w:top="1440" w:right="1440" w:bottom="1440" w:left="1440" w:header="708" w:footer="708" w:gutter="0"/>
+      <w:pgMar w:top="1247" w:right="1440" w:bottom="1247" w:left="1440" w:header="709" w:footer="709" w:gutter="0"/>
       <w:cols w:space="708"/>
       <w:docGrid w:linePitch="360"/>
     </w:sectPr>
@@ -2401,7 +2704,7 @@
 </file>
 
 <file path=word/numbering.xml><?xml version="1.0" encoding="utf-8"?>
-<w:numbering xmlns:wpc="http://schemas.microsoft.com/office/word/2010/wordprocessingCanvas" xmlns:cx="http://schemas.microsoft.com/office/drawing/2014/chartex" xmlns:cx1="http://schemas.microsoft.com/office/drawing/2015/9/8/chartex" xmlns:cx2="http://schemas.microsoft.com/office/drawing/2015/10/21/chartex" xmlns:cx3="http://schemas.microsoft.com/office/drawing/2016/5/9/chartex" xmlns:cx4="http://schemas.microsoft.com/office/drawing/2016/5/10/chartex" xmlns:cx5="http://schemas.microsoft.com/office/drawing/2016/5/11/chartex" xmlns:cx6="http://schemas.microsoft.com/office/drawing/2016/5/12/chartex" xmlns:cx7="http://schemas.microsoft.com/office/drawing/2016/5/13/chartex" xmlns:cx8="http://schemas.microsoft.com/office/drawing/2016/5/14/chartex" xmlns:mc="http://schemas.openxmlformats.org/markup-compatibility/2006" xmlns:aink="http://schemas.microsoft.com/office/drawing/2016/ink" xmlns:am3d="http://schemas.microsoft.com/office/drawing/2017/model3d" xmlns:o="urn:schemas-microsoft-com:office:office" xmlns:r="http://schemas.openxmlformats.org/officeDocument/2006/relationships" xmlns:m="http://schemas.openxmlformats.org/officeDocument/2006/math" xmlns:v="urn:schemas-microsoft-com:vml" xmlns:wp14="http://schemas.microsoft.com/office/word/2010/wordprocessingDrawing" xmlns:wp="http://schemas.openxmlformats.org/drawingml/2006/wordprocessingDrawing" xmlns:w10="urn:schemas-microsoft-com:office:word" xmlns:w="http://schemas.openxmlformats.org/wordprocessingml/2006/main" xmlns:w14="http://schemas.microsoft.com/office/word/2010/wordml" xmlns:w15="http://schemas.microsoft.com/office/word/2012/wordml" xmlns:w16cid="http://schemas.microsoft.com/office/word/2016/wordml/cid" xmlns:w16se="http://schemas.microsoft.com/office/word/2015/wordml/symex" xmlns:wpg="http://schemas.microsoft.com/office/word/2010/wordprocessingGroup" xmlns:wpi="http://schemas.microsoft.com/office/word/2010/wordprocessingInk" xmlns:wne="http://schemas.microsoft.com/office/word/2006/wordml" xmlns:wps="http://schemas.microsoft.com/office/word/2010/wordprocessingShape" mc:Ignorable="w14 w15 w16se w16cid wp14">
+<w:numbering xmlns:wpc="http://schemas.microsoft.com/office/word/2010/wordprocessingCanvas" xmlns:cx="http://schemas.microsoft.com/office/drawing/2014/chartex" xmlns:cx1="http://schemas.microsoft.com/office/drawing/2015/9/8/chartex" xmlns:cx2="http://schemas.microsoft.com/office/drawing/2015/10/21/chartex" xmlns:cx3="http://schemas.microsoft.com/office/drawing/2016/5/9/chartex" xmlns:cx4="http://schemas.microsoft.com/office/drawing/2016/5/10/chartex" xmlns:cx5="http://schemas.microsoft.com/office/drawing/2016/5/11/chartex" xmlns:cx6="http://schemas.microsoft.com/office/drawing/2016/5/12/chartex" xmlns:cx7="http://schemas.microsoft.com/office/drawing/2016/5/13/chartex" xmlns:cx8="http://schemas.microsoft.com/office/drawing/2016/5/14/chartex" xmlns:mc="http://schemas.openxmlformats.org/markup-compatibility/2006" xmlns:aink="http://schemas.microsoft.com/office/drawing/2016/ink" xmlns:am3d="http://schemas.microsoft.com/office/drawing/2017/model3d" xmlns:o="urn:schemas-microsoft-com:office:office" xmlns:oel="http://schemas.microsoft.com/office/2019/extlst" xmlns:r="http://schemas.openxmlformats.org/officeDocument/2006/relationships" xmlns:m="http://schemas.openxmlformats.org/officeDocument/2006/math" xmlns:v="urn:schemas-microsoft-com:vml" xmlns:wp14="http://schemas.microsoft.com/office/word/2010/wordprocessingDrawing" xmlns:wp="http://schemas.openxmlformats.org/drawingml/2006/wordprocessingDrawing" xmlns:w10="urn:schemas-microsoft-com:office:word" xmlns:w="http://schemas.openxmlformats.org/wordprocessingml/2006/main" xmlns:w14="http://schemas.microsoft.com/office/word/2010/wordml" xmlns:w15="http://schemas.microsoft.com/office/word/2012/wordml" xmlns:w16cex="http://schemas.microsoft.com/office/word/2018/wordml/cex" xmlns:w16cid="http://schemas.microsoft.com/office/word/2016/wordml/cid" xmlns:w16="http://schemas.microsoft.com/office/word/2018/wordml" xmlns:w16sdtdh="http://schemas.microsoft.com/office/word/2020/wordml/sdtdatahash" xmlns:w16se="http://schemas.microsoft.com/office/word/2015/wordml/symex" xmlns:wpg="http://schemas.microsoft.com/office/word/2010/wordprocessingGroup" xmlns:wpi="http://schemas.microsoft.com/office/word/2010/wordprocessingInk" xmlns:wne="http://schemas.microsoft.com/office/word/2006/wordml" xmlns:wps="http://schemas.microsoft.com/office/word/2010/wordprocessingShape" mc:Ignorable="w14 w15 w16se w16cid w16 w16cex w16sdtdh wp14">
   <w:abstractNum w:abstractNumId="0" w15:restartNumberingAfterBreak="0">
     <w:nsid w:val="082B056B"/>
     <w:multiLevelType w:val="hybridMultilevel"/>
@@ -2603,17 +2906,17 @@
       </w:rPr>
     </w:lvl>
   </w:abstractNum>
-  <w:num w:numId="1">
+  <w:num w:numId="1" w16cid:durableId="1327632608">
     <w:abstractNumId w:val="0"/>
   </w:num>
-  <w:num w:numId="2">
+  <w:num w:numId="2" w16cid:durableId="1465346905">
     <w:abstractNumId w:val="1"/>
   </w:num>
 </w:numbering>
 </file>
 
 <file path=word/styles.xml><?xml version="1.0" encoding="utf-8"?>
-<w:styles xmlns:mc="http://schemas.openxmlformats.org/markup-compatibility/2006" xmlns:r="http://schemas.openxmlformats.org/officeDocument/2006/relationships" xmlns:w="http://schemas.openxmlformats.org/wordprocessingml/2006/main" xmlns:w14="http://schemas.microsoft.com/office/word/2010/wordml" xmlns:w15="http://schemas.microsoft.com/office/word/2012/wordml" xmlns:w16cid="http://schemas.microsoft.com/office/word/2016/wordml/cid" xmlns:w16se="http://schemas.microsoft.com/office/word/2015/wordml/symex" mc:Ignorable="w14 w15 w16se w16cid">
+<w:styles xmlns:mc="http://schemas.openxmlformats.org/markup-compatibility/2006" xmlns:r="http://schemas.openxmlformats.org/officeDocument/2006/relationships" xmlns:w="http://schemas.openxmlformats.org/wordprocessingml/2006/main" xmlns:w14="http://schemas.microsoft.com/office/word/2010/wordml" xmlns:w15="http://schemas.microsoft.com/office/word/2012/wordml" xmlns:w16cex="http://schemas.microsoft.com/office/word/2018/wordml/cex" xmlns:w16cid="http://schemas.microsoft.com/office/word/2016/wordml/cid" xmlns:w16="http://schemas.microsoft.com/office/word/2018/wordml" xmlns:w16sdtdh="http://schemas.microsoft.com/office/word/2020/wordml/sdtdatahash" xmlns:w16se="http://schemas.microsoft.com/office/word/2015/wordml/symex" mc:Ignorable="w14 w15 w16se w16cid w16 w16cex w16sdtdh">
   <w:docDefaults>
     <w:rPrDefault>
       <w:rPr>
@@ -2629,7 +2932,7 @@
       </w:pPr>
     </w:pPrDefault>
   </w:docDefaults>
-  <w:latentStyles w:defLockedState="0" w:defUIPriority="99" w:defSemiHidden="0" w:defUnhideWhenUsed="0" w:defQFormat="0" w:count="375">
+  <w:latentStyles w:defLockedState="0" w:defUIPriority="99" w:defSemiHidden="0" w:defUnhideWhenUsed="0" w:defQFormat="0" w:count="376">
     <w:lsdException w:name="Normal" w:uiPriority="0" w:qFormat="1"/>
     <w:lsdException w:name="heading 1" w:uiPriority="9" w:qFormat="1"/>
     <w:lsdException w:name="heading 2" w:semiHidden="1" w:uiPriority="9" w:unhideWhenUsed="1" w:qFormat="1"/>
@@ -3005,6 +3308,7 @@
     <w:lsdException w:name="Smart Hyperlink" w:semiHidden="1" w:unhideWhenUsed="1"/>
     <w:lsdException w:name="Hashtag" w:semiHidden="1" w:unhideWhenUsed="1"/>
     <w:lsdException w:name="Unresolved Mention" w:semiHidden="1" w:unhideWhenUsed="1"/>
+    <w:lsdException w:name="Smart Link" w:semiHidden="1" w:unhideWhenUsed="1"/>
   </w:latentStyles>
   <w:style w:type="paragraph" w:default="1" w:styleId="Normal">
     <w:name w:val="Normal"/>

</xml_diff>

<commit_message>
Adding tokenSecret to JWT pictures
</commit_message>
<xml_diff>
--- a/_BackendExamReadingList.docx
+++ b/_BackendExamReadingList.docx
@@ -120,16 +120,14 @@
         </w:rPr>
         <w:t xml:space="preserve"> Either look at them before project work or during, </w:t>
       </w:r>
-      <w:proofErr w:type="gramStart"/>
       <w:r>
         <w:rPr>
           <w:i/>
           <w:iCs/>
           <w:lang w:val="en-US"/>
         </w:rPr>
-        <w:t>and also</w:t>
-      </w:r>
-      <w:proofErr w:type="gramEnd"/>
+        <w:t>and</w:t>
+      </w:r>
       <w:r>
         <w:rPr>
           <w:i/>
@@ -152,7 +150,23 @@
           <w:iCs/>
           <w:lang w:val="en-US"/>
         </w:rPr>
-        <w:t xml:space="preserve"> reflecting upon the project.</w:t>
+        <w:t xml:space="preserve"> </w:t>
+      </w:r>
+      <w:r>
+        <w:rPr>
+          <w:i/>
+          <w:iCs/>
+          <w:lang w:val="en-US"/>
+        </w:rPr>
+        <w:t xml:space="preserve">for </w:t>
+      </w:r>
+      <w:r>
+        <w:rPr>
+          <w:i/>
+          <w:iCs/>
+          <w:lang w:val="en-US"/>
+        </w:rPr>
+        <w:t>reflecting upon the project.</w:t>
       </w:r>
     </w:p>
     <w:p>
@@ -1039,27 +1053,13 @@
         <w:rPr>
           <w:lang w:val="en-US"/>
         </w:rPr>
-        <w:t xml:space="preserve"> </w:t>
-      </w:r>
-      <w:proofErr w:type="gramStart"/>
-      <w:r>
-        <w:rPr>
-          <w:lang w:val="en-US"/>
-        </w:rPr>
-        <w:t xml:space="preserve">ok </w:t>
-      </w:r>
-      <w:r>
-        <w:rPr>
-          <w:lang w:val="en-US"/>
-        </w:rPr>
-        <w:t>,</w:t>
-      </w:r>
-      <w:proofErr w:type="gramEnd"/>
-      <w:r>
-        <w:rPr>
-          <w:lang w:val="en-US"/>
-        </w:rPr>
-        <w:t xml:space="preserve"> 3XX</w:t>
+        <w:t xml:space="preserve"> ok</w:t>
+      </w:r>
+      <w:r>
+        <w:rPr>
+          <w:lang w:val="en-US"/>
+        </w:rPr>
+        <w:t>, 3XX</w:t>
       </w:r>
       <w:r>
         <w:rPr>

</xml_diff>